<commit_message>
added Sales, users, register
</commit_message>
<xml_diff>
--- a/sprint/Sprint3_Equipo_23.docx
+++ b/sprint/Sprint3_Equipo_23.docx
@@ -1,6 +1,6 @@
 
 <file path=word/document.xml><?xml version="1.0" encoding="utf-8"?>
-<w:document xmlns:wpc="http://schemas.microsoft.com/office/word/2010/wordprocessingCanvas" xmlns:mc="http://schemas.openxmlformats.org/markup-compatibility/2006" xmlns:o="urn:schemas-microsoft-com:office:office" xmlns:r="http://schemas.openxmlformats.org/officeDocument/2006/relationships" xmlns:m="http://schemas.openxmlformats.org/officeDocument/2006/math" xmlns:v="urn:schemas-microsoft-com:vml" xmlns:wp14="http://schemas.microsoft.com/office/word/2010/wordprocessingDrawing" xmlns:wp="http://schemas.openxmlformats.org/drawingml/2006/wordprocessingDrawing" xmlns:w10="urn:schemas-microsoft-com:office:word" xmlns:w="http://schemas.openxmlformats.org/wordprocessingml/2006/main" xmlns:w14="http://schemas.microsoft.com/office/word/2010/wordml" xmlns:w15="http://schemas.microsoft.com/office/word/2012/wordml" xmlns:wpg="http://schemas.microsoft.com/office/word/2010/wordprocessingGroup" xmlns:wpi="http://schemas.microsoft.com/office/word/2010/wordprocessingInk" xmlns:wne="http://schemas.microsoft.com/office/word/2006/wordml" xmlns:wps="http://schemas.microsoft.com/office/word/2010/wordprocessingShape" mc:Ignorable="w14 w15 wp14">
+<w:document xmlns:wpc="http://schemas.microsoft.com/office/word/2010/wordprocessingCanvas" xmlns:cx="http://schemas.microsoft.com/office/drawing/2014/chartex" xmlns:cx1="http://schemas.microsoft.com/office/drawing/2015/9/8/chartex" xmlns:cx2="http://schemas.microsoft.com/office/drawing/2015/10/21/chartex" xmlns:cx3="http://schemas.microsoft.com/office/drawing/2016/5/9/chartex" xmlns:cx4="http://schemas.microsoft.com/office/drawing/2016/5/10/chartex" xmlns:cx5="http://schemas.microsoft.com/office/drawing/2016/5/11/chartex" xmlns:cx6="http://schemas.microsoft.com/office/drawing/2016/5/12/chartex" xmlns:cx7="http://schemas.microsoft.com/office/drawing/2016/5/13/chartex" xmlns:cx8="http://schemas.microsoft.com/office/drawing/2016/5/14/chartex" xmlns:mc="http://schemas.openxmlformats.org/markup-compatibility/2006" xmlns:aink="http://schemas.microsoft.com/office/drawing/2016/ink" xmlns:am3d="http://schemas.microsoft.com/office/drawing/2017/model3d" xmlns:o="urn:schemas-microsoft-com:office:office" xmlns:r="http://schemas.openxmlformats.org/officeDocument/2006/relationships" xmlns:m="http://schemas.openxmlformats.org/officeDocument/2006/math" xmlns:v="urn:schemas-microsoft-com:vml" xmlns:wp14="http://schemas.microsoft.com/office/word/2010/wordprocessingDrawing" xmlns:wp="http://schemas.openxmlformats.org/drawingml/2006/wordprocessingDrawing" xmlns:w10="urn:schemas-microsoft-com:office:word" xmlns:w="http://schemas.openxmlformats.org/wordprocessingml/2006/main" xmlns:w14="http://schemas.microsoft.com/office/word/2010/wordml" xmlns:w15="http://schemas.microsoft.com/office/word/2012/wordml" xmlns:w16cex="http://schemas.microsoft.com/office/word/2018/wordml/cex" xmlns:w16cid="http://schemas.microsoft.com/office/word/2016/wordml/cid" xmlns:w16="http://schemas.microsoft.com/office/word/2018/wordml" xmlns:w16sdtdh="http://schemas.microsoft.com/office/word/2020/wordml/sdtdatahash" xmlns:w16se="http://schemas.microsoft.com/office/word/2015/wordml/symex" xmlns:wpg="http://schemas.microsoft.com/office/word/2010/wordprocessingGroup" xmlns:wpi="http://schemas.microsoft.com/office/word/2010/wordprocessingInk" xmlns:wne="http://schemas.microsoft.com/office/word/2006/wordml" xmlns:wps="http://schemas.microsoft.com/office/word/2010/wordprocessingShape" mc:Ignorable="w14 w15 w16se w16cid w16 w16cex w16sdtdh wp14">
   <w:body>
     <w:sdt>
       <w:sdtPr>
@@ -37,7 +37,7 @@
             <mc:AlternateContent>
               <mc:Choice Requires="wpg">
                 <w:drawing>
-                  <wp:anchor distT="0" distB="0" distL="114300" distR="114300" simplePos="0" relativeHeight="251659264" behindDoc="1" locked="0" layoutInCell="1" allowOverlap="1" wp14:anchorId="26604A6D" wp14:editId="57140393">
+                  <wp:anchor distT="0" distB="0" distL="114300" distR="114300" simplePos="0" relativeHeight="251659264" behindDoc="1" locked="0" layoutInCell="1" allowOverlap="1" wp14:anchorId="6E28ED1F" wp14:editId="331DBB05">
                     <wp:simplePos x="0" y="0"/>
                     <mc:AlternateContent>
                       <mc:Choice Requires="wp14">
@@ -155,9 +155,8 @@
                                     <w:alias w:val="Fecha"/>
                                     <w:tag w:val=""/>
                                     <w:id w:val="-650599894"/>
-                                    <w:showingPlcHdr/>
                                     <w:dataBinding w:prefixMappings="xmlns:ns0='http://schemas.microsoft.com/office/2006/coverPageProps' " w:xpath="/ns0:CoverPageProperties[1]/ns0:PublishDate[1]" w:storeItemID="{55AF091B-3C7A-41E3-B477-F2FDAA23CFDA}"/>
-                                    <w:date w:fullDate="2021-09-29T00:00:00Z">
+                                    <w:date w:fullDate="2021-10-18T00:00:00Z">
                                       <w:dateFormat w:val="d-M-yyyy"/>
                                       <w:lid w:val="es-ES"/>
                                       <w:storeMappedDataAs w:val="dateTime"/>
@@ -180,8 +179,9 @@
                                           <w:color w:val="FFFFFF" w:themeColor="background1"/>
                                           <w:sz w:val="28"/>
                                           <w:szCs w:val="28"/>
+                                          <w:lang w:val="es-ES"/>
                                         </w:rPr>
-                                        <w:t xml:space="preserve">     </w:t>
+                                        <w:t>18-10-2021</w:t>
                                       </w:r>
                                     </w:p>
                                   </w:sdtContent>
@@ -3442,8 +3442,8 @@
               </mc:Choice>
               <mc:Fallback>
                 <w:pict>
-                  <v:group w14:anchorId="26604A6D" id="Grupo 3" o:spid="_x0000_s1026" style="position:absolute;margin-left:0;margin-top:0;width:172.8pt;height:718.55pt;z-index:-251657216;mso-width-percent:330;mso-height-percent:950;mso-left-percent:40;mso-position-horizontal-relative:page;mso-position-vertical:center;mso-position-vertical-relative:page;mso-width-percent:330;mso-height-percent:950;mso-left-percent:40" coordsize="21945,91257" o:gfxdata="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">
-                    <v:rect id="Rectángulo 4" o:spid="_x0000_s1027" style="position:absolute;width:1945;height:91257;visibility:visible;mso-wrap-style:square;v-text-anchor:middle" o:gfxdata="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" fillcolor="#44546a [3215]" stroked="f" strokeweight="1pt"/>
+                  <v:group w14:anchorId="6E28ED1F" id="Grupo 3" o:spid="_x0000_s1026" style="position:absolute;margin-left:0;margin-top:0;width:172.8pt;height:718.55pt;z-index:-251657216;mso-width-percent:330;mso-height-percent:950;mso-left-percent:40;mso-position-horizontal-relative:page;mso-position-vertical:center;mso-position-vertical-relative:page;mso-width-percent:330;mso-height-percent:950;mso-left-percent:40" coordsize="21945,91257" o:gfxdata="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">
+                    <v:rect id="Rectángulo 4" o:spid="_x0000_s1027" style="position:absolute;width:1945;height:91257;visibility:visible;mso-wrap-style:square;v-text-anchor:middle" o:gfxdata="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" fillcolor="#44546a [3215]" stroked="f" strokeweight="1pt"/>
                     <v:shapetype id="_x0000_t15" coordsize="21600,21600" o:spt="15" adj="16200" path="m@0,l,,,21600@0,21600,21600,10800xe">
                       <v:stroke joinstyle="miter"/>
                       <v:formulas>
@@ -3455,7 +3455,7 @@
                         <v:h position="#0,topLeft" xrange="0,21600"/>
                       </v:handles>
                     </v:shapetype>
-                    <v:shape id="Pentágono 5" o:spid="_x0000_s1028" type="#_x0000_t15" style="position:absolute;top:14668;width:21945;height:5521;visibility:visible;mso-wrap-style:square;v-text-anchor:middle" o:gfxdata="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" adj="18883" fillcolor="#5b9bd5 [3204]" stroked="f" strokeweight="1pt">
+                    <v:shape id="Pentágono 5" o:spid="_x0000_s1028" type="#_x0000_t15" style="position:absolute;top:14668;width:21945;height:5521;visibility:visible;mso-wrap-style:square;v-text-anchor:middle" o:gfxdata="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" adj="18883" fillcolor="#5b9bd5 [3204]" stroked="f" strokeweight="1pt">
                       <v:textbox inset=",0,14.4pt,0">
                         <w:txbxContent>
                           <w:sdt>
@@ -3468,9 +3468,8 @@
                               <w:alias w:val="Fecha"/>
                               <w:tag w:val=""/>
                               <w:id w:val="-650599894"/>
-                              <w:showingPlcHdr/>
                               <w:dataBinding w:prefixMappings="xmlns:ns0='http://schemas.microsoft.com/office/2006/coverPageProps' " w:xpath="/ns0:CoverPageProperties[1]/ns0:PublishDate[1]" w:storeItemID="{55AF091B-3C7A-41E3-B477-F2FDAA23CFDA}"/>
-                              <w:date w:fullDate="2021-09-29T00:00:00Z">
+                              <w:date w:fullDate="2021-10-18T00:00:00Z">
                                 <w:dateFormat w:val="d-M-yyyy"/>
                                 <w:lid w:val="es-ES"/>
                                 <w:storeMappedDataAs w:val="dateTime"/>
@@ -3493,8 +3492,9 @@
                                     <w:color w:val="FFFFFF" w:themeColor="background1"/>
                                     <w:sz w:val="28"/>
                                     <w:szCs w:val="28"/>
+                                    <w:lang w:val="es-ES"/>
                                   </w:rPr>
-                                  <w:t xml:space="preserve">     </w:t>
+                                  <w:t>18-10-2021</w:t>
                                 </w:r>
                               </w:p>
                             </w:sdtContent>
@@ -3502,99 +3502,99 @@
                         </w:txbxContent>
                       </v:textbox>
                     </v:shape>
-                    <v:group id="Grupo 6" o:spid="_x0000_s1029" style="position:absolute;left:762;top:42100;width:20574;height:49103" coordorigin="806,42118" coordsize="13062,31210" o:gfxdata="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">
-                      <v:group id="Grupo 7" o:spid="_x0000_s1030" style="position:absolute;left:1410;top:42118;width:10478;height:31210" coordorigin="1410,42118" coordsize="10477,31210" o:gfxdata="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">
+                    <v:group id="Grupo 6" o:spid="_x0000_s1029" style="position:absolute;left:762;top:42100;width:20574;height:49103" coordorigin="806,42118" coordsize="13062,31210" o:gfxdata="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">
+                      <v:group id="Grupo 7" o:spid="_x0000_s1030" style="position:absolute;left:1410;top:42118;width:10478;height:31210" coordorigin="1410,42118" coordsize="10477,31210" o:gfxdata="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">
                         <o:lock v:ext="edit" aspectratio="t"/>
-                        <v:shape id="Forma libre 8" o:spid="_x0000_s1031" style="position:absolute;left:3696;top:62168;width:1937;height:6985;visibility:visible;mso-wrap-style:square;v-text-anchor:top" coordsize="122,440" o:gfxdata="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" path="m,l39,152,84,304r38,113l122,440,76,306,39,180,6,53,,xe" fillcolor="#44546a [3215]" strokecolor="#44546a [3215]" strokeweight="0">
+                        <v:shape id="Forma libre 8" o:spid="_x0000_s1031" style="position:absolute;left:3696;top:62168;width:1937;height:6985;visibility:visible;mso-wrap-style:square;v-text-anchor:top" coordsize="122,440" o:gfxdata="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" path="m,l39,152,84,304r38,113l122,440,76,306,39,180,6,53,,xe" fillcolor="#44546a [3215]" strokecolor="#44546a [3215]" strokeweight="0">
                           <v:path arrowok="t" o:connecttype="custom" o:connectlocs="0,0;61913,241300;133350,482600;193675,661988;193675,698500;120650,485775;61913,285750;9525,84138;0,0" o:connectangles="0,0,0,0,0,0,0,0,0"/>
                         </v:shape>
-                        <v:shape id="Forma libre 9" o:spid="_x0000_s1032" style="position:absolute;left:5728;top:69058;width:1842;height:4270;visibility:visible;mso-wrap-style:square;v-text-anchor:top" coordsize="116,269" o:gfxdata="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" path="m,l8,19,37,93r30,74l116,269r-8,l60,169,30,98,1,25,,xe" fillcolor="#44546a [3215]" strokecolor="#44546a [3215]" strokeweight="0">
+                        <v:shape id="Forma libre 9" o:spid="_x0000_s1032" style="position:absolute;left:5728;top:69058;width:1842;height:4270;visibility:visible;mso-wrap-style:square;v-text-anchor:top" coordsize="116,269" o:gfxdata="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" path="m,l8,19,37,93r30,74l116,269r-8,l60,169,30,98,1,25,,xe" fillcolor="#44546a [3215]" strokecolor="#44546a [3215]" strokeweight="0">
                           <v:path arrowok="t" o:connecttype="custom" o:connectlocs="0,0;12700,30163;58738,147638;106363,265113;184150,427038;171450,427038;95250,268288;47625,155575;1588,39688;0,0" o:connectangles="0,0,0,0,0,0,0,0,0,0"/>
                         </v:shape>
-                        <v:shape id="Forma libre 10" o:spid="_x0000_s1033" style="position:absolute;left:1410;top:42118;width:2223;height:20193;visibility:visible;mso-wrap-style:square;v-text-anchor:top" coordsize="140,1272" o:gfxdata="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" path="m,l,,1,79r2,80l12,317,23,476,39,634,58,792,83,948r24,138l135,1223r5,49l138,1262,105,1106,77,949,53,792,35,634,20,476,9,317,2,159,,79,,xe" fillcolor="#44546a [3215]" strokecolor="#44546a [3215]" strokeweight="0">
+                        <v:shape id="Forma libre 10" o:spid="_x0000_s1033" style="position:absolute;left:1410;top:42118;width:2223;height:20193;visibility:visible;mso-wrap-style:square;v-text-anchor:top" coordsize="140,1272" o:gfxdata="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" path="m,l,,1,79r2,80l12,317,23,476,39,634,58,792,83,948r24,138l135,1223r5,49l138,1262,105,1106,77,949,53,792,35,634,20,476,9,317,2,159,,79,,xe" fillcolor="#44546a [3215]" strokecolor="#44546a [3215]" strokeweight="0">
                           <v:path arrowok="t" o:connecttype="custom" o:connectlocs="0,0;0,0;1588,125413;4763,252413;19050,503238;36513,755650;61913,1006475;92075,1257300;131763,1504950;169863,1724025;214313,1941513;222250,2019300;219075,2003425;166688,1755775;122238,1506538;84138,1257300;55563,1006475;31750,755650;14288,503238;3175,252413;0,125413;0,0" o:connectangles="0,0,0,0,0,0,0,0,0,0,0,0,0,0,0,0,0,0,0,0,0,0"/>
                         </v:shape>
-                        <v:shape id="Forma libre 11" o:spid="_x0000_s1034" style="position:absolute;left:3410;top:48611;width:715;height:13557;visibility:visible;mso-wrap-style:square;v-text-anchor:top" coordsize="45,854" o:gfxdata="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" path="m45,r,l35,66r-9,67l14,267,6,401,3,534,6,669r8,134l18,854r,-3l9,814,8,803,1,669,,534,3,401,12,267,25,132,34,66,45,xe" fillcolor="#44546a [3215]" strokecolor="#44546a [3215]" strokeweight="0">
+                        <v:shape id="Forma libre 11" o:spid="_x0000_s1034" style="position:absolute;left:3410;top:48611;width:715;height:13557;visibility:visible;mso-wrap-style:square;v-text-anchor:top" coordsize="45,854" o:gfxdata="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" path="m45,r,l35,66r-9,67l14,267,6,401,3,534,6,669r8,134l18,854r,-3l9,814,8,803,1,669,,534,3,401,12,267,25,132,34,66,45,xe" fillcolor="#44546a [3215]" strokecolor="#44546a [3215]" strokeweight="0">
                           <v:path arrowok="t" o:connecttype="custom" o:connectlocs="71438,0;71438,0;55563,104775;41275,211138;22225,423863;9525,636588;4763,847725;9525,1062038;22225,1274763;28575,1355725;28575,1350963;14288,1292225;12700,1274763;1588,1062038;0,847725;4763,636588;19050,423863;39688,209550;53975,104775;71438,0" o:connectangles="0,0,0,0,0,0,0,0,0,0,0,0,0,0,0,0,0,0,0,0"/>
                         </v:shape>
-                        <v:shape id="Forma libre 12" o:spid="_x0000_s1035" style="position:absolute;left:3633;top:62311;width:2444;height:9985;visibility:visible;mso-wrap-style:square;v-text-anchor:top" coordsize="154,629" o:gfxdata="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" path="m,l10,44r11,82l34,207r19,86l75,380r25,86l120,521r21,55l152,618r2,11l140,595,115,532,93,468,67,383,47,295,28,207,12,104,,xe" fillcolor="#44546a [3215]" strokecolor="#44546a [3215]" strokeweight="0">
+                        <v:shape id="Forma libre 12" o:spid="_x0000_s1035" style="position:absolute;left:3633;top:62311;width:2444;height:9985;visibility:visible;mso-wrap-style:square;v-text-anchor:top" coordsize="154,629" o:gfxdata="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" path="m,l10,44r11,82l34,207r19,86l75,380r25,86l120,521r21,55l152,618r2,11l140,595,115,532,93,468,67,383,47,295,28,207,12,104,,xe" fillcolor="#44546a [3215]" strokecolor="#44546a [3215]" strokeweight="0">
                           <v:path arrowok="t" o:connecttype="custom" o:connectlocs="0,0;15875,69850;33338,200025;53975,328613;84138,465138;119063,603250;158750,739775;190500,827088;223838,914400;241300,981075;244475,998538;222250,944563;182563,844550;147638,742950;106363,608013;74613,468313;44450,328613;19050,165100;0,0" o:connectangles="0,0,0,0,0,0,0,0,0,0,0,0,0,0,0,0,0,0,0"/>
                         </v:shape>
-                        <v:shape id="Forma libre 13" o:spid="_x0000_s1036" style="position:absolute;left:6204;top:72233;width:524;height:1095;visibility:visible;mso-wrap-style:square;v-text-anchor:top" coordsize="33,69" o:gfxdata="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" path="m,l33,69r-9,l12,35,,xe" fillcolor="#44546a [3215]" strokecolor="#44546a [3215]" strokeweight="0">
+                        <v:shape id="Forma libre 13" o:spid="_x0000_s1036" style="position:absolute;left:6204;top:72233;width:524;height:1095;visibility:visible;mso-wrap-style:square;v-text-anchor:top" coordsize="33,69" o:gfxdata="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" path="m,l33,69r-9,l12,35,,xe" fillcolor="#44546a [3215]" strokecolor="#44546a [3215]" strokeweight="0">
                           <v:path arrowok="t" o:connecttype="custom" o:connectlocs="0,0;52388,109538;38100,109538;19050,55563;0,0" o:connectangles="0,0,0,0,0"/>
                         </v:shape>
-                        <v:shape id="Forma libre 14" o:spid="_x0000_s1037" style="position:absolute;left:3553;top:61533;width:238;height:1476;visibility:visible;mso-wrap-style:square;v-text-anchor:top" coordsize="15,93" o:gfxdata="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" path="m,l9,37r,3l15,93,5,49,,xe" fillcolor="#44546a [3215]" strokecolor="#44546a [3215]" strokeweight="0">
+                        <v:shape id="Forma libre 14" o:spid="_x0000_s1037" style="position:absolute;left:3553;top:61533;width:238;height:1476;visibility:visible;mso-wrap-style:square;v-text-anchor:top" coordsize="15,93" o:gfxdata="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" path="m,l9,37r,3l15,93,5,49,,xe" fillcolor="#44546a [3215]" strokecolor="#44546a [3215]" strokeweight="0">
                           <v:path arrowok="t" o:connecttype="custom" o:connectlocs="0,0;14288,58738;14288,63500;23813,147638;7938,77788;0,0" o:connectangles="0,0,0,0,0,0"/>
                         </v:shape>
-                        <v:shape id="Forma libre 15" o:spid="_x0000_s1038" style="position:absolute;left:5633;top:56897;width:6255;height:12161;visibility:visible;mso-wrap-style:square;v-text-anchor:top" coordsize="394,766" o:gfxdata="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" path="m394,r,l356,38,319,77r-35,40l249,160r-42,58l168,276r-37,63l98,402,69,467,45,535,26,604,14,673,7,746,6,766,,749r1,-5l7,673,21,603,40,533,65,466,94,400r33,-64l164,275r40,-60l248,158r34,-42l318,76,354,37,394,xe" fillcolor="#44546a [3215]" strokecolor="#44546a [3215]" strokeweight="0">
+                        <v:shape id="Forma libre 15" o:spid="_x0000_s1038" style="position:absolute;left:5633;top:56897;width:6255;height:12161;visibility:visible;mso-wrap-style:square;v-text-anchor:top" coordsize="394,766" o:gfxdata="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" path="m394,r,l356,38,319,77r-35,40l249,160r-42,58l168,276r-37,63l98,402,69,467,45,535,26,604,14,673,7,746,6,766,,749r1,-5l7,673,21,603,40,533,65,466,94,400r33,-64l164,275r40,-60l248,158r34,-42l318,76,354,37,394,xe" fillcolor="#44546a [3215]" strokecolor="#44546a [3215]" strokeweight="0">
                           <v:path arrowok="t" o:connecttype="custom" o:connectlocs="625475,0;625475,0;565150,60325;506413,122238;450850,185738;395288,254000;328613,346075;266700,438150;207963,538163;155575,638175;109538,741363;71438,849313;41275,958850;22225,1068388;11113,1184275;9525,1216025;0,1189038;1588,1181100;11113,1068388;33338,957263;63500,846138;103188,739775;149225,635000;201613,533400;260350,436563;323850,341313;393700,250825;447675,184150;504825,120650;561975,58738;625475,0" o:connectangles="0,0,0,0,0,0,0,0,0,0,0,0,0,0,0,0,0,0,0,0,0,0,0,0,0,0,0,0,0,0,0"/>
                         </v:shape>
-                        <v:shape id="Forma libre 16" o:spid="_x0000_s1039" style="position:absolute;left:5633;top:69153;width:571;height:3080;visibility:visible;mso-wrap-style:square;v-text-anchor:top" coordsize="36,194" o:gfxdata="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" path="m,l6,16r1,3l11,80r9,52l33,185r3,9l21,161,15,145,5,81,1,41,,xe" fillcolor="#44546a [3215]" strokecolor="#44546a [3215]" strokeweight="0">
+                        <v:shape id="Forma libre 16" o:spid="_x0000_s1039" style="position:absolute;left:5633;top:69153;width:571;height:3080;visibility:visible;mso-wrap-style:square;v-text-anchor:top" coordsize="36,194" o:gfxdata="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" path="m,l6,16r1,3l11,80r9,52l33,185r3,9l21,161,15,145,5,81,1,41,,xe" fillcolor="#44546a [3215]" strokecolor="#44546a [3215]" strokeweight="0">
                           <v:path arrowok="t" o:connecttype="custom" o:connectlocs="0,0;9525,25400;11113,30163;17463,127000;31750,209550;52388,293688;57150,307975;33338,255588;23813,230188;7938,128588;1588,65088;0,0" o:connectangles="0,0,0,0,0,0,0,0,0,0,0,0"/>
                         </v:shape>
-                        <v:shape id="Forma libre 17" o:spid="_x0000_s1040" style="position:absolute;left:6077;top:72296;width:493;height:1032;visibility:visible;mso-wrap-style:square;v-text-anchor:top" coordsize="31,65" o:gfxdata="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" path="m,l31,65r-8,l,xe" fillcolor="#44546a [3215]" strokecolor="#44546a [3215]" strokeweight="0">
+                        <v:shape id="Forma libre 17" o:spid="_x0000_s1040" style="position:absolute;left:6077;top:72296;width:493;height:1032;visibility:visible;mso-wrap-style:square;v-text-anchor:top" coordsize="31,65" o:gfxdata="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" path="m,l31,65r-8,l,xe" fillcolor="#44546a [3215]" strokecolor="#44546a [3215]" strokeweight="0">
                           <v:path arrowok="t" o:connecttype="custom" o:connectlocs="0,0;49213,103188;36513,103188;0,0" o:connectangles="0,0,0,0"/>
                         </v:shape>
-                        <v:shape id="Forma libre 18" o:spid="_x0000_s1041" style="position:absolute;left:5633;top:68788;width:111;height:666;visibility:visible;mso-wrap-style:square;v-text-anchor:top" coordsize="7,42" o:gfxdata="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" path="m,l6,17,7,42,6,39,,23,,xe" fillcolor="#44546a [3215]" strokecolor="#44546a [3215]" strokeweight="0">
+                        <v:shape id="Forma libre 18" o:spid="_x0000_s1041" style="position:absolute;left:5633;top:68788;width:111;height:666;visibility:visible;mso-wrap-style:square;v-text-anchor:top" coordsize="7,42" o:gfxdata="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" path="m,l6,17,7,42,6,39,,23,,xe" fillcolor="#44546a [3215]" strokecolor="#44546a [3215]" strokeweight="0">
                           <v:path arrowok="t" o:connecttype="custom" o:connectlocs="0,0;9525,26988;11113,66675;9525,61913;0,36513;0,0" o:connectangles="0,0,0,0,0,0"/>
                         </v:shape>
-                        <v:shape id="Forma libre 19" o:spid="_x0000_s1042" style="position:absolute;left:5871;top:71455;width:714;height:1873;visibility:visible;mso-wrap-style:square;v-text-anchor:top" coordsize="45,118" o:gfxdata="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" path="m,l6,16,21,49,33,84r12,34l44,118,13,53,11,42,,xe" fillcolor="#44546a [3215]" strokecolor="#44546a [3215]" strokeweight="0">
+                        <v:shape id="Forma libre 19" o:spid="_x0000_s1042" style="position:absolute;left:5871;top:71455;width:714;height:1873;visibility:visible;mso-wrap-style:square;v-text-anchor:top" coordsize="45,118" o:gfxdata="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" path="m,l6,16,21,49,33,84r12,34l44,118,13,53,11,42,,xe" fillcolor="#44546a [3215]" strokecolor="#44546a [3215]" strokeweight="0">
                           <v:path arrowok="t" o:connecttype="custom" o:connectlocs="0,0;9525,25400;33338,77788;52388,133350;71438,187325;69850,187325;20638,84138;17463,66675;0,0" o:connectangles="0,0,0,0,0,0,0,0,0"/>
                         </v:shape>
                       </v:group>
-                      <v:group id="Grupo 20" o:spid="_x0000_s1043" style="position:absolute;left:806;top:48269;width:13063;height:25059" coordorigin="806,46499" coordsize="8747,16779" o:gfxdata="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">
+                      <v:group id="Grupo 20" o:spid="_x0000_s1043" style="position:absolute;left:806;top:48269;width:13063;height:25059" coordorigin="806,46499" coordsize="8747,16779" o:gfxdata="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">
                         <o:lock v:ext="edit" aspectratio="t"/>
-                        <v:shape id="Forma libre 21" o:spid="_x0000_s1044" style="position:absolute;left:1187;top:51897;width:1984;height:7143;visibility:visible;mso-wrap-style:square;v-text-anchor:top" coordsize="125,450" o:gfxdata="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" path="m,l41,155,86,309r39,116l125,450,79,311,41,183,7,54,,xe" fillcolor="#44546a [3215]" strokecolor="#44546a [3215]" strokeweight="0">
+                        <v:shape id="Forma libre 21" o:spid="_x0000_s1044" style="position:absolute;left:1187;top:51897;width:1984;height:7143;visibility:visible;mso-wrap-style:square;v-text-anchor:top" coordsize="125,450" o:gfxdata="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" path="m,l41,155,86,309r39,116l125,450,79,311,41,183,7,54,,xe" fillcolor="#44546a [3215]" strokecolor="#44546a [3215]" strokeweight="0">
                           <v:fill opacity="13107f"/>
                           <v:stroke opacity="13107f"/>
                           <v:path arrowok="t" o:connecttype="custom" o:connectlocs="0,0;65088,246063;136525,490538;198438,674688;198438,714375;125413,493713;65088,290513;11113,85725;0,0" o:connectangles="0,0,0,0,0,0,0,0,0"/>
                         </v:shape>
-                        <v:shape id="Forma libre 22" o:spid="_x0000_s1045" style="position:absolute;left:3282;top:58913;width:1874;height:4366;visibility:visible;mso-wrap-style:square;v-text-anchor:top" coordsize="118,275" o:gfxdata="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" path="m,l8,20,37,96r32,74l118,275r-9,l61,174,30,100,,26,,xe" fillcolor="#44546a [3215]" strokecolor="#44546a [3215]" strokeweight="0">
+                        <v:shape id="Forma libre 22" o:spid="_x0000_s1045" style="position:absolute;left:3282;top:58913;width:1874;height:4366;visibility:visible;mso-wrap-style:square;v-text-anchor:top" coordsize="118,275" o:gfxdata="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" path="m,l8,20,37,96r32,74l118,275r-9,l61,174,30,100,,26,,xe" fillcolor="#44546a [3215]" strokecolor="#44546a [3215]" strokeweight="0">
                           <v:fill opacity="13107f"/>
                           <v:stroke opacity="13107f"/>
                           <v:path arrowok="t" o:connecttype="custom" o:connectlocs="0,0;12700,31750;58738,152400;109538,269875;187325,436563;173038,436563;96838,276225;47625,158750;0,41275;0,0" o:connectangles="0,0,0,0,0,0,0,0,0,0"/>
                         </v:shape>
-                        <v:shape id="Forma libre 23" o:spid="_x0000_s1046" style="position:absolute;left:806;top:50103;width:317;height:1921;visibility:visible;mso-wrap-style:square;v-text-anchor:top" coordsize="20,121" o:gfxdata="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" path="m,l16,72r4,49l18,112,,31,,xe" fillcolor="#44546a [3215]" strokecolor="#44546a [3215]" strokeweight="0">
+                        <v:shape id="Forma libre 23" o:spid="_x0000_s1046" style="position:absolute;left:806;top:50103;width:317;height:1921;visibility:visible;mso-wrap-style:square;v-text-anchor:top" coordsize="20,121" o:gfxdata="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" path="m,l16,72r4,49l18,112,,31,,xe" fillcolor="#44546a [3215]" strokecolor="#44546a [3215]" strokeweight="0">
                           <v:fill opacity="13107f"/>
                           <v:stroke opacity="13107f"/>
                           <v:path arrowok="t" o:connecttype="custom" o:connectlocs="0,0;25400,114300;31750,192088;28575,177800;0,49213;0,0" o:connectangles="0,0,0,0,0,0"/>
                         </v:shape>
-                        <v:shape id="Forma libre 24" o:spid="_x0000_s1047" style="position:absolute;left:1123;top:52024;width:2509;height:10207;visibility:visible;mso-wrap-style:square;v-text-anchor:top" coordsize="158,643" o:gfxdata="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" path="m,l11,46r11,83l36,211r19,90l76,389r27,87l123,533r21,55l155,632r3,11l142,608,118,544,95,478,69,391,47,302,29,212,13,107,,xe" fillcolor="#44546a [3215]" strokecolor="#44546a [3215]" strokeweight="0">
+                        <v:shape id="Forma libre 24" o:spid="_x0000_s1047" style="position:absolute;left:1123;top:52024;width:2509;height:10207;visibility:visible;mso-wrap-style:square;v-text-anchor:top" coordsize="158,643" o:gfxdata="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" path="m,l11,46r11,83l36,211r19,90l76,389r27,87l123,533r21,55l155,632r3,11l142,608,118,544,95,478,69,391,47,302,29,212,13,107,,xe" fillcolor="#44546a [3215]" strokecolor="#44546a [3215]" strokeweight="0">
                           <v:fill opacity="13107f"/>
                           <v:stroke opacity="13107f"/>
                           <v:path arrowok="t" o:connecttype="custom" o:connectlocs="0,0;17463,73025;34925,204788;57150,334963;87313,477838;120650,617538;163513,755650;195263,846138;228600,933450;246063,1003300;250825,1020763;225425,965200;187325,863600;150813,758825;109538,620713;74613,479425;46038,336550;20638,169863;0,0" o:connectangles="0,0,0,0,0,0,0,0,0,0,0,0,0,0,0,0,0,0,0"/>
                         </v:shape>
-                        <v:shape id="Forma libre 25" o:spid="_x0000_s1048" style="position:absolute;left:3759;top:62152;width:524;height:1127;visibility:visible;mso-wrap-style:square;v-text-anchor:top" coordsize="33,71" o:gfxdata="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" path="m,l33,71r-9,l11,36,,xe" fillcolor="#44546a [3215]" strokecolor="#44546a [3215]" strokeweight="0">
+                        <v:shape id="Forma libre 25" o:spid="_x0000_s1048" style="position:absolute;left:3759;top:62152;width:524;height:1127;visibility:visible;mso-wrap-style:square;v-text-anchor:top" coordsize="33,71" o:gfxdata="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" path="m,l33,71r-9,l11,36,,xe" fillcolor="#44546a [3215]" strokecolor="#44546a [3215]" strokeweight="0">
                           <v:fill opacity="13107f"/>
                           <v:stroke opacity="13107f"/>
                           <v:path arrowok="t" o:connecttype="custom" o:connectlocs="0,0;52388,112713;38100,112713;17463,57150;0,0" o:connectangles="0,0,0,0,0"/>
                         </v:shape>
-                        <v:shape id="Forma libre 26" o:spid="_x0000_s1049" style="position:absolute;left:1060;top:51246;width:238;height:1508;visibility:visible;mso-wrap-style:square;v-text-anchor:top" coordsize="15,95" o:gfxdata="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" path="m,l8,37r,4l15,95,4,49,,xe" fillcolor="#44546a [3215]" strokecolor="#44546a [3215]" strokeweight="0">
+                        <v:shape id="Forma libre 26" o:spid="_x0000_s1049" style="position:absolute;left:1060;top:51246;width:238;height:1508;visibility:visible;mso-wrap-style:square;v-text-anchor:top" coordsize="15,95" o:gfxdata="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" path="m,l8,37r,4l15,95,4,49,,xe" fillcolor="#44546a [3215]" strokecolor="#44546a [3215]" strokeweight="0">
                           <v:fill opacity="13107f"/>
                           <v:stroke opacity="13107f"/>
                           <v:path arrowok="t" o:connecttype="custom" o:connectlocs="0,0;12700,58738;12700,65088;23813,150813;6350,77788;0,0" o:connectangles="0,0,0,0,0,0"/>
                         </v:shape>
-                        <v:shape id="Forma libre 27" o:spid="_x0000_s1050" style="position:absolute;left:3171;top:46499;width:6382;height:12414;visibility:visible;mso-wrap-style:square;v-text-anchor:top" coordsize="402,782" o:gfxdata="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" path="m402,r,1l363,39,325,79r-35,42l255,164r-44,58l171,284r-38,62l100,411,71,478,45,546,27,617,13,689,7,761r,21l,765r1,-4l7,688,21,616,40,545,66,475,95,409r35,-66l167,281r42,-61l253,163r34,-43l324,78,362,38,402,xe" fillcolor="#44546a [3215]" strokecolor="#44546a [3215]" strokeweight="0">
+                        <v:shape id="Forma libre 27" o:spid="_x0000_s1050" style="position:absolute;left:3171;top:46499;width:6382;height:12414;visibility:visible;mso-wrap-style:square;v-text-anchor:top" coordsize="402,782" o:gfxdata="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" path="m402,r,1l363,39,325,79r-35,42l255,164r-44,58l171,284r-38,62l100,411,71,478,45,546,27,617,13,689,7,761r,21l,765r1,-4l7,688,21,616,40,545,66,475,95,409r35,-66l167,281r42,-61l253,163r34,-43l324,78,362,38,402,xe" fillcolor="#44546a [3215]" strokecolor="#44546a [3215]" strokeweight="0">
                           <v:fill opacity="13107f"/>
                           <v:stroke opacity="13107f"/>
                           <v:path arrowok="t" o:connecttype="custom" o:connectlocs="638175,0;638175,1588;576263,61913;515938,125413;460375,192088;404813,260350;334963,352425;271463,450850;211138,549275;158750,652463;112713,758825;71438,866775;42863,979488;20638,1093788;11113,1208088;11113,1241425;0,1214438;1588,1208088;11113,1092200;33338,977900;63500,865188;104775,754063;150813,649288;206375,544513;265113,446088;331788,349250;401638,258763;455613,190500;514350,123825;574675,60325;638175,0" o:connectangles="0,0,0,0,0,0,0,0,0,0,0,0,0,0,0,0,0,0,0,0,0,0,0,0,0,0,0,0,0,0,0"/>
                         </v:shape>
-                        <v:shape id="Forma libre 28" o:spid="_x0000_s1051" style="position:absolute;left:3171;top:59040;width:588;height:3112;visibility:visible;mso-wrap-style:square;v-text-anchor:top" coordsize="37,196" o:gfxdata="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" path="m,l6,15r1,3l12,80r9,54l33,188r4,8l22,162,15,146,5,81,1,40,,xe" fillcolor="#44546a [3215]" strokecolor="#44546a [3215]" strokeweight="0">
+                        <v:shape id="Forma libre 28" o:spid="_x0000_s1051" style="position:absolute;left:3171;top:59040;width:588;height:3112;visibility:visible;mso-wrap-style:square;v-text-anchor:top" coordsize="37,196" o:gfxdata="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" path="m,l6,15r1,3l12,80r9,54l33,188r4,8l22,162,15,146,5,81,1,40,,xe" fillcolor="#44546a [3215]" strokecolor="#44546a [3215]" strokeweight="0">
                           <v:fill opacity="13107f"/>
                           <v:stroke opacity="13107f"/>
                           <v:path arrowok="t" o:connecttype="custom" o:connectlocs="0,0;9525,23813;11113,28575;19050,127000;33338,212725;52388,298450;58738,311150;34925,257175;23813,231775;7938,128588;1588,63500;0,0" o:connectangles="0,0,0,0,0,0,0,0,0,0,0,0"/>
                         </v:shape>
-                        <v:shape id="Forma libre 29" o:spid="_x0000_s1052" style="position:absolute;left:3632;top:62231;width:492;height:1048;visibility:visible;mso-wrap-style:square;v-text-anchor:top" coordsize="31,66" o:gfxdata="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" path="m,l31,66r-7,l,xe" fillcolor="#44546a [3215]" strokecolor="#44546a [3215]" strokeweight="0">
+                        <v:shape id="Forma libre 29" o:spid="_x0000_s1052" style="position:absolute;left:3632;top:62231;width:492;height:1048;visibility:visible;mso-wrap-style:square;v-text-anchor:top" coordsize="31,66" o:gfxdata="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" path="m,l31,66r-7,l,xe" fillcolor="#44546a [3215]" strokecolor="#44546a [3215]" strokeweight="0">
                           <v:fill opacity="13107f"/>
                           <v:stroke opacity="13107f"/>
                           <v:path arrowok="t" o:connecttype="custom" o:connectlocs="0,0;49213,104775;38100,104775;0,0" o:connectangles="0,0,0,0"/>
                         </v:shape>
-                        <v:shape id="Forma libre 30" o:spid="_x0000_s1053" style="position:absolute;left:3171;top:58644;width:111;height:682;visibility:visible;mso-wrap-style:square;v-text-anchor:top" coordsize="7,43" o:gfxdata="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" path="m,l7,17r,26l6,40,,25,,xe" fillcolor="#44546a [3215]" strokecolor="#44546a [3215]" strokeweight="0">
+                        <v:shape id="Forma libre 30" o:spid="_x0000_s1053" style="position:absolute;left:3171;top:58644;width:111;height:682;visibility:visible;mso-wrap-style:square;v-text-anchor:top" coordsize="7,43" o:gfxdata="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" path="m,l7,17r,26l6,40,,25,,xe" fillcolor="#44546a [3215]" strokecolor="#44546a [3215]" strokeweight="0">
                           <v:fill opacity="13107f"/>
                           <v:stroke opacity="13107f"/>
                           <v:path arrowok="t" o:connecttype="custom" o:connectlocs="0,0;11113,26988;11113,68263;9525,63500;0,39688;0,0" o:connectangles="0,0,0,0,0,0"/>
                         </v:shape>
-                        <v:shape id="Forma libre 31" o:spid="_x0000_s1054" style="position:absolute;left:3409;top:61358;width:731;height:1921;visibility:visible;mso-wrap-style:square;v-text-anchor:top" coordsize="46,121" o:gfxdata="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" path="m,l7,16,22,50,33,86r13,35l45,121,14,55,11,44,,xe" fillcolor="#44546a [3215]" strokecolor="#44546a [3215]" strokeweight="0">
+                        <v:shape id="Forma libre 31" o:spid="_x0000_s1054" style="position:absolute;left:3409;top:61358;width:731;height:1921;visibility:visible;mso-wrap-style:square;v-text-anchor:top" coordsize="46,121" o:gfxdata="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" path="m,l7,16,22,50,33,86r13,35l45,121,14,55,11,44,,xe" fillcolor="#44546a [3215]" strokecolor="#44546a [3215]" strokeweight="0">
                           <v:fill opacity="13107f"/>
                           <v:stroke opacity="13107f"/>
                           <v:path arrowok="t" o:connecttype="custom" o:connectlocs="0,0;11113,25400;34925,79375;52388,136525;73025,192088;71438,192088;22225,87313;17463,69850;0,0" o:connectangles="0,0,0,0,0,0,0,0,0"/>
@@ -3618,7 +3618,7 @@
             <mc:AlternateContent>
               <mc:Choice Requires="wps">
                 <w:drawing>
-                  <wp:anchor distT="0" distB="0" distL="114300" distR="114300" simplePos="0" relativeHeight="251660288" behindDoc="0" locked="0" layoutInCell="1" allowOverlap="1" wp14:anchorId="35D9FF49" wp14:editId="0723680B">
+                  <wp:anchor distT="0" distB="0" distL="114300" distR="114300" simplePos="0" relativeHeight="251660288" behindDoc="0" locked="0" layoutInCell="1" allowOverlap="1" wp14:anchorId="169C72EE" wp14:editId="0AF1CC36">
                     <wp:simplePos x="0" y="0"/>
                     <mc:AlternateContent>
                       <mc:Choice Requires="wp14">
@@ -3781,7 +3781,7 @@
               </mc:Choice>
               <mc:Fallback>
                 <w:pict>
-                  <v:shapetype w14:anchorId="35D9FF49" id="_x0000_t202" coordsize="21600,21600" o:spt="202" path="m,l,21600r21600,l21600,xe">
+                  <v:shapetype w14:anchorId="169C72EE" id="_x0000_t202" coordsize="21600,21600" o:spt="202" path="m,l,21600r21600,l21600,xe">
                     <v:stroke joinstyle="miter"/>
                     <v:path gradientshapeok="t" o:connecttype="rect"/>
                   </v:shapetype>
@@ -3889,10 +3889,10 @@
             <mc:AlternateContent>
               <mc:Choice Requires="wps">
                 <w:drawing>
-                  <wp:anchor distT="0" distB="0" distL="114300" distR="114300" simplePos="0" relativeHeight="251664384" behindDoc="0" locked="0" layoutInCell="1" allowOverlap="1" wp14:anchorId="745B1D46" wp14:editId="667EF7DE">
+                  <wp:anchor distT="0" distB="0" distL="114300" distR="114300" simplePos="0" relativeHeight="251664384" behindDoc="0" locked="0" layoutInCell="1" allowOverlap="1" wp14:anchorId="7933EC7C" wp14:editId="23BB9ED7">
                     <wp:simplePos x="0" y="0"/>
                     <wp:positionH relativeFrom="column">
-                      <wp:posOffset>2988310</wp:posOffset>
+                      <wp:posOffset>3014323</wp:posOffset>
                     </wp:positionH>
                     <wp:positionV relativeFrom="paragraph">
                       <wp:posOffset>3855720</wp:posOffset>
@@ -3954,7 +3954,7 @@
               </mc:Choice>
               <mc:Fallback>
                 <w:pict>
-                  <v:shapetype w14:anchorId="40F557E8" id="_x0000_t13" coordsize="21600,21600" o:spt="13" adj="16200,5400" path="m@0,l@0@1,0@1,0@2@0@2@0,21600,21600,10800xe">
+                  <v:shapetype w14:anchorId="1EF8E894" id="_x0000_t13" coordsize="21600,21600" o:spt="13" adj="16200,5400" path="m@0,l@0@1,0@1,0@2@0@2@0,21600,21600,10800xe">
                     <v:stroke joinstyle="miter"/>
                     <v:formulas>
                       <v:f eqn="val #0"/>
@@ -3970,7 +3970,7 @@
                       <v:h position="#0,#1" xrange="0,21600" yrange="0,10800"/>
                     </v:handles>
                   </v:shapetype>
-                  <v:shape id="Flecha: a la derecha 46" o:spid="_x0000_s1026" type="#_x0000_t13" style="position:absolute;margin-left:235.3pt;margin-top:303.6pt;width:96.95pt;height:11.35pt;z-index:251664384;visibility:visible;mso-wrap-style:square;mso-width-percent:0;mso-height-percent:0;mso-wrap-distance-left:9pt;mso-wrap-distance-top:0;mso-wrap-distance-right:9pt;mso-wrap-distance-bottom:0;mso-position-horizontal:absolute;mso-position-horizontal-relative:text;mso-position-vertical:absolute;mso-position-vertical-relative:text;mso-width-percent:0;mso-height-percent:0;mso-width-relative:margin;mso-height-relative:margin;v-text-anchor:middle" o:gfxdata="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" adj="20337" fillcolor="#1f4d78 [1604]" strokecolor="#5b9bd5 [3204]" strokeweight=".5pt"/>
+                  <v:shape id="Flecha: a la derecha 46" o:spid="_x0000_s1026" type="#_x0000_t13" style="position:absolute;margin-left:237.35pt;margin-top:303.6pt;width:96.95pt;height:11.35pt;z-index:251664384;visibility:visible;mso-wrap-style:square;mso-width-percent:0;mso-height-percent:0;mso-wrap-distance-left:9pt;mso-wrap-distance-top:0;mso-wrap-distance-right:9pt;mso-wrap-distance-bottom:0;mso-position-horizontal:absolute;mso-position-horizontal-relative:text;mso-position-vertical:absolute;mso-position-vertical-relative:text;mso-width-percent:0;mso-height-percent:0;mso-width-relative:margin;mso-height-relative:margin;v-text-anchor:middle" o:gfxdata="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" adj="20337" fillcolor="#1f4d78 [1604]" strokecolor="#5b9bd5 [3204]" strokeweight=".5pt"/>
                 </w:pict>
               </mc:Fallback>
             </mc:AlternateContent>
@@ -3984,7 +3984,7 @@
             <mc:AlternateContent>
               <mc:Choice Requires="wps">
                 <w:drawing>
-                  <wp:anchor distT="0" distB="0" distL="114300" distR="114300" simplePos="0" relativeHeight="251663360" behindDoc="0" locked="0" layoutInCell="1" allowOverlap="1" wp14:anchorId="2FF80027" wp14:editId="582A9F59">
+                  <wp:anchor distT="0" distB="0" distL="114300" distR="114300" simplePos="0" relativeHeight="251663360" behindDoc="0" locked="0" layoutInCell="1" allowOverlap="1" wp14:anchorId="37E77EFF" wp14:editId="46FFCD69">
                     <wp:simplePos x="2480807" y="3681454"/>
                     <wp:positionH relativeFrom="margin">
                       <wp:align>right</wp:align>
@@ -4044,7 +4044,16 @@
                                     <w:sz w:val="44"/>
                                     <w:szCs w:val="44"/>
                                   </w:rPr>
-                                  <w:t>Spring 3</w:t>
+                                  <w:t xml:space="preserve">Spring </w:t>
+                                </w:r>
+                                <w:r>
+                                  <w:rPr>
+                                    <w:b/>
+                                    <w:bCs/>
+                                    <w:sz w:val="44"/>
+                                    <w:szCs w:val="44"/>
+                                  </w:rPr>
+                                  <w:t>3</w:t>
                                 </w:r>
                               </w:p>
                             </w:txbxContent>
@@ -4066,7 +4075,7 @@
               </mc:Choice>
               <mc:Fallback>
                 <w:pict>
-                  <v:shape w14:anchorId="2FF80027" id="Cuadro de texto 42" o:spid="_x0000_s1056" type="#_x0000_t202" style="position:absolute;margin-left:158.55pt;margin-top:0;width:209.75pt;height:1in;z-index:251663360;visibility:visible;mso-wrap-style:square;mso-width-percent:0;mso-wrap-distance-left:9pt;mso-wrap-distance-top:0;mso-wrap-distance-right:9pt;mso-wrap-distance-bottom:0;mso-position-horizontal:right;mso-position-horizontal-relative:margin;mso-position-vertical:center;mso-position-vertical-relative:margin;mso-width-percent:0;mso-width-relative:margin;v-text-anchor:middle" o:gfxdata="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" fillcolor="white [3201]" strokecolor="black [3200]" strokeweight="1pt">
+                  <v:shape w14:anchorId="37E77EFF" id="Cuadro de texto 42" o:spid="_x0000_s1056" type="#_x0000_t202" style="position:absolute;margin-left:158.55pt;margin-top:0;width:209.75pt;height:1in;z-index:251663360;visibility:visible;mso-wrap-style:square;mso-width-percent:0;mso-wrap-distance-left:9pt;mso-wrap-distance-top:0;mso-wrap-distance-right:9pt;mso-wrap-distance-bottom:0;mso-position-horizontal:right;mso-position-horizontal-relative:margin;mso-position-vertical:center;mso-position-vertical-relative:margin;mso-width-percent:0;mso-width-relative:margin;v-text-anchor:middle" o:gfxdata="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" fillcolor="white [3201]" strokecolor="black [3200]" strokeweight="1pt">
                     <v:textbox style="mso-fit-shape-to-text:t">
                       <w:txbxContent>
                         <w:p>
@@ -4086,7 +4095,16 @@
                               <w:sz w:val="44"/>
                               <w:szCs w:val="44"/>
                             </w:rPr>
-                            <w:t>Spring 3</w:t>
+                            <w:t xml:space="preserve">Spring </w:t>
+                          </w:r>
+                          <w:r>
+                            <w:rPr>
+                              <w:b/>
+                              <w:bCs/>
+                              <w:sz w:val="44"/>
+                              <w:szCs w:val="44"/>
+                            </w:rPr>
+                            <w:t>3</w:t>
                           </w:r>
                         </w:p>
                       </w:txbxContent>
@@ -4106,7 +4124,7 @@
             <mc:AlternateContent>
               <mc:Choice Requires="wps">
                 <w:drawing>
-                  <wp:anchor distT="0" distB="0" distL="114300" distR="114300" simplePos="0" relativeHeight="251662336" behindDoc="0" locked="0" layoutInCell="1" allowOverlap="1" wp14:anchorId="76300899" wp14:editId="2BC6CBAC">
+                  <wp:anchor distT="0" distB="0" distL="114300" distR="114300" simplePos="0" relativeHeight="251662336" behindDoc="0" locked="0" layoutInCell="1" allowOverlap="1" wp14:anchorId="5E7807A4" wp14:editId="3DC9F7E5">
                     <wp:simplePos x="0" y="0"/>
                     <wp:positionH relativeFrom="margin">
                       <wp:posOffset>609600</wp:posOffset>
@@ -4600,7 +4618,7 @@
               </mc:Choice>
               <mc:Fallback>
                 <w:pict>
-                  <v:shape w14:anchorId="76300899" id="Cuadro de texto 35" o:spid="_x0000_s1057" type="#_x0000_t202" style="position:absolute;margin-left:48pt;margin-top:363.45pt;width:451.5pt;height:129.75pt;z-index:251662336;visibility:visible;mso-wrap-style:square;mso-width-percent:0;mso-height-percent:0;mso-wrap-distance-left:9pt;mso-wrap-distance-top:0;mso-wrap-distance-right:9pt;mso-wrap-distance-bottom:0;mso-position-horizontal:absolute;mso-position-horizontal-relative:margin;mso-position-vertical:absolute;mso-position-vertical-relative:text;mso-width-percent:0;mso-height-percent:0;mso-width-relative:margin;mso-height-relative:margin;v-text-anchor:top" o:gfxdata="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" fillcolor="white [3201]" strokecolor="black [3200]" strokeweight="1pt">
+                  <v:shape w14:anchorId="5E7807A4" id="Cuadro de texto 35" o:spid="_x0000_s1057" type="#_x0000_t202" style="position:absolute;margin-left:48pt;margin-top:363.45pt;width:451.5pt;height:129.75pt;z-index:251662336;visibility:visible;mso-wrap-style:square;mso-width-percent:0;mso-height-percent:0;mso-wrap-distance-left:9pt;mso-wrap-distance-top:0;mso-wrap-distance-right:9pt;mso-wrap-distance-bottom:0;mso-position-horizontal:absolute;mso-position-horizontal-relative:margin;mso-position-vertical:absolute;mso-position-vertical-relative:text;mso-width-percent:0;mso-height-percent:0;mso-width-relative:margin;mso-height-relative:margin;v-text-anchor:top" o:gfxdata="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" fillcolor="white [3201]" strokecolor="black [3200]" strokeweight="1pt">
                     <v:textbox>
                       <w:txbxContent>
                         <w:p>
@@ -5049,7 +5067,7 @@
             <mc:AlternateContent>
               <mc:Choice Requires="wps">
                 <w:drawing>
-                  <wp:anchor distT="0" distB="0" distL="114300" distR="114300" simplePos="0" relativeHeight="251661312" behindDoc="0" locked="0" layoutInCell="1" allowOverlap="1" wp14:anchorId="04804328" wp14:editId="479CF573">
+                  <wp:anchor distT="0" distB="0" distL="114300" distR="114300" simplePos="0" relativeHeight="251661312" behindDoc="0" locked="0" layoutInCell="1" allowOverlap="1" wp14:anchorId="0837D374" wp14:editId="60B7B2A6">
                     <wp:simplePos x="0" y="0"/>
                     <wp:positionH relativeFrom="margin">
                       <wp:posOffset>2442949</wp:posOffset>
@@ -5138,7 +5156,7 @@
               </mc:Choice>
               <mc:Fallback>
                 <w:pict>
-                  <v:shape w14:anchorId="04804328" id="Cuadro de texto 32" o:spid="_x0000_s1058" type="#_x0000_t202" style="position:absolute;margin-left:192.35pt;margin-top:524.4pt;width:4in;height:95.65pt;z-index:251661312;visibility:visible;mso-wrap-style:square;mso-width-percent:450;mso-height-percent:0;mso-wrap-distance-left:9pt;mso-wrap-distance-top:0;mso-wrap-distance-right:9pt;mso-wrap-distance-bottom:0;mso-position-horizontal:absolute;mso-position-horizontal-relative:margin;mso-position-vertical:absolute;mso-position-vertical-relative:page;mso-width-percent:450;mso-height-percent:0;mso-width-relative:page;mso-height-relative:margin;v-text-anchor:bottom" o:gfxdata="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" filled="f" stroked="f" strokeweight=".5pt">
+                  <v:shape w14:anchorId="0837D374" id="Cuadro de texto 32" o:spid="_x0000_s1058" type="#_x0000_t202" style="position:absolute;margin-left:192.35pt;margin-top:524.4pt;width:4in;height:95.65pt;z-index:251661312;visibility:visible;mso-wrap-style:square;mso-width-percent:450;mso-height-percent:0;mso-wrap-distance-left:9pt;mso-wrap-distance-top:0;mso-wrap-distance-right:9pt;mso-wrap-distance-bottom:0;mso-position-horizontal:absolute;mso-position-horizontal-relative:margin;mso-position-vertical:absolute;mso-position-vertical-relative:page;mso-width-percent:450;mso-height-percent:0;mso-width-relative:page;mso-height-relative:margin;v-text-anchor:bottom" o:gfxdata="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" filled="f" stroked="f" strokeweight=".5pt">
                     <v:textbox inset="0,0,0,0">
                       <w:txbxContent>
                         <w:p>
@@ -5181,191 +5199,126 @@
     </w:sdt>
     <w:p>
       <w:pPr>
-        <w:jc w:val="both"/>
-        <w:rPr>
-          <w:sz w:val="24"/>
-          <w:szCs w:val="24"/>
-        </w:rPr>
-      </w:pPr>
-      <w:r>
-        <w:rPr>
+        <w:rPr>
+          <w:b/>
+          <w:color w:val="212121"/>
+          <w:sz w:val="24"/>
+          <w:szCs w:val="24"/>
+        </w:rPr>
+      </w:pPr>
+      <w:r>
+        <w:rPr>
+          <w:b/>
+          <w:color w:val="212121"/>
           <w:sz w:val="24"/>
           <w:szCs w:val="24"/>
         </w:rPr>
         <w:lastRenderedPageBreak/>
-        <w:t>Juan Carlo Giraldo O.</w:t>
-      </w:r>
-      <w:r>
-        <w:rPr>
-          <w:sz w:val="24"/>
-          <w:szCs w:val="24"/>
-        </w:rPr>
-        <w:tab/>
+        <w:t>RESUMEN DEL PROYECTO</w:t>
       </w:r>
     </w:p>
     <w:p>
       <w:pPr>
+        <w:spacing w:line="240" w:lineRule="auto"/>
         <w:jc w:val="both"/>
         <w:rPr>
-          <w:sz w:val="24"/>
-          <w:szCs w:val="24"/>
-        </w:rPr>
-      </w:pPr>
-      <w:r>
-        <w:rPr>
-          <w:sz w:val="24"/>
-          <w:szCs w:val="24"/>
-        </w:rPr>
-        <w:t xml:space="preserve">Germán Torres </w:t>
-      </w:r>
-      <w:r>
-        <w:rPr>
-          <w:sz w:val="24"/>
-          <w:szCs w:val="24"/>
-        </w:rPr>
-        <w:tab/>
-      </w:r>
-      <w:r>
-        <w:rPr>
-          <w:sz w:val="24"/>
-          <w:szCs w:val="24"/>
-        </w:rPr>
-        <w:tab/>
-      </w:r>
-      <w:r>
-        <w:rPr>
-          <w:sz w:val="24"/>
-          <w:szCs w:val="24"/>
-        </w:rPr>
-        <w:t>Analista</w:t>
-      </w:r>
+          <w:color w:val="212121"/>
+          <w:sz w:val="24"/>
+          <w:szCs w:val="24"/>
+        </w:rPr>
+      </w:pPr>
     </w:p>
     <w:p>
       <w:pPr>
+        <w:spacing w:line="240" w:lineRule="auto"/>
         <w:jc w:val="both"/>
         <w:rPr>
           <w:sz w:val="24"/>
           <w:szCs w:val="24"/>
         </w:rPr>
       </w:pPr>
-      <w:proofErr w:type="spellStart"/>
-      <w:proofErr w:type="gramStart"/>
-      <w:r>
-        <w:rPr>
-          <w:sz w:val="24"/>
-          <w:szCs w:val="24"/>
-        </w:rPr>
-        <w:t>Jan</w:t>
-      </w:r>
-      <w:proofErr w:type="spellEnd"/>
-      <w:proofErr w:type="gramEnd"/>
-      <w:r>
-        <w:rPr>
-          <w:sz w:val="24"/>
-          <w:szCs w:val="24"/>
-        </w:rPr>
-        <w:t xml:space="preserve"> Álvaro Mazorco </w:t>
-      </w:r>
-      <w:r>
-        <w:rPr>
-          <w:sz w:val="24"/>
-          <w:szCs w:val="24"/>
-        </w:rPr>
-        <w:tab/>
+      <w:r>
+        <w:rPr>
+          <w:sz w:val="24"/>
+          <w:szCs w:val="24"/>
+        </w:rPr>
+        <w:t>Se propone analizar, diseñar y construir una aplicación de software que permita</w:t>
+      </w:r>
+      <w:r>
+        <w:rPr>
+          <w:sz w:val="24"/>
+          <w:szCs w:val="24"/>
+        </w:rPr>
+        <w:t xml:space="preserve"> </w:t>
+      </w:r>
+      <w:r>
+        <w:rPr>
+          <w:sz w:val="24"/>
+          <w:szCs w:val="24"/>
+        </w:rPr>
+        <w:t>realizar el seguimiento de las ventas de un producto y/o servicio en una empresa</w:t>
+      </w:r>
+      <w:r>
+        <w:rPr>
+          <w:sz w:val="24"/>
+          <w:szCs w:val="24"/>
+        </w:rPr>
+        <w:t xml:space="preserve"> </w:t>
+      </w:r>
+      <w:r>
+        <w:rPr>
+          <w:sz w:val="24"/>
+          <w:szCs w:val="24"/>
+        </w:rPr>
+        <w:t>(cada equipo podrá acordar con el tutor el tipo de productos y/o servicios que</w:t>
+      </w:r>
+      <w:r>
+        <w:rPr>
+          <w:sz w:val="24"/>
+          <w:szCs w:val="24"/>
+        </w:rPr>
+        <w:t xml:space="preserve"> </w:t>
+      </w:r>
+      <w:r>
+        <w:rPr>
+          <w:sz w:val="24"/>
+          <w:szCs w:val="24"/>
+        </w:rPr>
+        <w:t>vende la empresa) y hacerles el correspondiente seguimiento.</w:t>
       </w:r>
     </w:p>
     <w:p>
       <w:pPr>
+        <w:spacing w:line="240" w:lineRule="auto"/>
         <w:jc w:val="both"/>
         <w:rPr>
           <w:sz w:val="24"/>
           <w:szCs w:val="24"/>
         </w:rPr>
       </w:pPr>
-      <w:proofErr w:type="spellStart"/>
-      <w:r>
-        <w:rPr>
-          <w:sz w:val="24"/>
-          <w:szCs w:val="24"/>
-        </w:rPr>
-        <w:t>Dahiana</w:t>
-      </w:r>
-      <w:proofErr w:type="spellEnd"/>
-      <w:r>
-        <w:rPr>
-          <w:sz w:val="24"/>
-          <w:szCs w:val="24"/>
-        </w:rPr>
-        <w:t xml:space="preserve"> Gómez</w:t>
-      </w:r>
-      <w:r>
-        <w:rPr>
-          <w:sz w:val="24"/>
-          <w:szCs w:val="24"/>
-        </w:rPr>
-        <w:tab/>
-      </w:r>
-      <w:r>
-        <w:rPr>
-          <w:sz w:val="24"/>
-          <w:szCs w:val="24"/>
-        </w:rPr>
-        <w:tab/>
-      </w:r>
     </w:p>
     <w:p>
       <w:pPr>
+        <w:spacing w:line="240" w:lineRule="auto"/>
         <w:jc w:val="both"/>
         <w:rPr>
           <w:sz w:val="24"/>
           <w:szCs w:val="24"/>
         </w:rPr>
       </w:pPr>
-      <w:proofErr w:type="spellStart"/>
-      <w:r>
-        <w:rPr>
-          <w:sz w:val="24"/>
-          <w:szCs w:val="24"/>
-        </w:rPr>
-        <w:t>Danna</w:t>
-      </w:r>
-      <w:proofErr w:type="spellEnd"/>
-      <w:r>
-        <w:rPr>
-          <w:sz w:val="24"/>
-          <w:szCs w:val="24"/>
-        </w:rPr>
-        <w:t xml:space="preserve"> García</w:t>
-      </w:r>
-      <w:r>
-        <w:rPr>
-          <w:sz w:val="24"/>
-          <w:szCs w:val="24"/>
-        </w:rPr>
-        <w:tab/>
-      </w:r>
-      <w:r>
-        <w:rPr>
-          <w:sz w:val="24"/>
-          <w:szCs w:val="24"/>
-        </w:rPr>
-        <w:tab/>
-      </w:r>
-      <w:proofErr w:type="spellStart"/>
-      <w:r>
-        <w:rPr>
-          <w:sz w:val="24"/>
-          <w:szCs w:val="24"/>
-        </w:rPr>
-        <w:t>Scrum</w:t>
-      </w:r>
-      <w:proofErr w:type="spellEnd"/>
-      <w:r>
-        <w:rPr>
-          <w:sz w:val="24"/>
-          <w:szCs w:val="24"/>
-        </w:rPr>
-        <w:t xml:space="preserve"> Master</w:t>
+      <w:r>
+        <w:rPr>
+          <w:sz w:val="24"/>
+          <w:szCs w:val="24"/>
+        </w:rPr>
+        <w:t>Para r</w:t>
+      </w:r>
+      <w:r>
+        <w:rPr>
+          <w:sz w:val="24"/>
+          <w:szCs w:val="24"/>
+        </w:rPr>
+        <w:t>ealizar el seguimiento de las ventas requiere la construcción de unas interfaces</w:t>
       </w:r>
       <w:r>
         <w:rPr>
@@ -5373,10 +5326,32 @@
           <w:szCs w:val="24"/>
         </w:rPr>
         <w:t xml:space="preserve"> </w:t>
+      </w:r>
+      <w:r>
+        <w:rPr>
+          <w:sz w:val="24"/>
+          <w:szCs w:val="24"/>
+        </w:rPr>
+        <w:t>de usuario que permitan: el ingreso a la aplicación, registro de productos, maestro</w:t>
+      </w:r>
+      <w:r>
+        <w:rPr>
+          <w:sz w:val="24"/>
+          <w:szCs w:val="24"/>
+        </w:rPr>
+        <w:t xml:space="preserve"> </w:t>
+      </w:r>
+      <w:r>
+        <w:rPr>
+          <w:sz w:val="24"/>
+          <w:szCs w:val="24"/>
+        </w:rPr>
+        <w:t>de productos, registro de venta, maestro de las ventas y maestro de usuarios.</w:t>
       </w:r>
     </w:p>
     <w:p>
       <w:pPr>
+        <w:spacing w:line="240" w:lineRule="auto"/>
         <w:jc w:val="both"/>
         <w:rPr>
           <w:sz w:val="24"/>
@@ -5388,274 +5363,2394 @@
           <w:sz w:val="24"/>
           <w:szCs w:val="24"/>
         </w:rPr>
-        <w:t>Desarrollador</w:t>
-      </w:r>
-      <w:r>
-        <w:rPr>
-          <w:sz w:val="24"/>
-          <w:szCs w:val="24"/>
-        </w:rPr>
-        <w:tab/>
-      </w:r>
-      <w:r>
-        <w:rPr>
-          <w:sz w:val="24"/>
-          <w:szCs w:val="24"/>
-        </w:rPr>
-        <w:tab/>
-      </w:r>
-      <w:r>
-        <w:rPr>
-          <w:sz w:val="24"/>
-          <w:szCs w:val="24"/>
-        </w:rPr>
-        <w:t>Todos</w:t>
+        <w:t>Para que puedas desarrollar el proyecto que se te planteó, la aplicación web debe</w:t>
+      </w:r>
+      <w:r>
+        <w:rPr>
+          <w:sz w:val="24"/>
+          <w:szCs w:val="24"/>
+        </w:rPr>
+        <w:t xml:space="preserve"> </w:t>
+      </w:r>
+      <w:r>
+        <w:rPr>
+          <w:sz w:val="24"/>
+          <w:szCs w:val="24"/>
+        </w:rPr>
+        <w:t>contar con los siguientes módulos:</w:t>
       </w:r>
     </w:p>
     <w:p>
       <w:pPr>
-        <w:rPr>
-          <w:b/>
+        <w:spacing w:line="240" w:lineRule="auto"/>
+        <w:jc w:val="both"/>
+        <w:rPr>
+          <w:sz w:val="24"/>
+          <w:szCs w:val="24"/>
         </w:rPr>
       </w:pPr>
     </w:p>
     <w:p>
       <w:pPr>
+        <w:spacing w:line="240" w:lineRule="auto"/>
+        <w:jc w:val="both"/>
+        <w:rPr>
+          <w:sz w:val="24"/>
+          <w:szCs w:val="24"/>
+        </w:rPr>
+      </w:pPr>
+      <w:r>
+        <w:rPr>
+          <w:sz w:val="24"/>
+          <w:szCs w:val="24"/>
+        </w:rPr>
+        <w:t xml:space="preserve">• </w:t>
+      </w:r>
+      <w:r>
         <w:rPr>
           <w:b/>
-        </w:rPr>
-      </w:pPr>
-      <w:r>
-        <w:rPr>
-          <w:b/>
-        </w:rPr>
-        <w:t>Descripción</w:t>
-      </w:r>
-      <w:r>
-        <w:rPr>
-          <w:b/>
-        </w:rPr>
-        <w:t xml:space="preserve"> del proceso realizado:</w:t>
+          <w:bCs/>
+          <w:sz w:val="24"/>
+          <w:szCs w:val="24"/>
+        </w:rPr>
+        <w:t>Gestión de ingreso al sistema de información.</w:t>
+      </w:r>
+      <w:r>
+        <w:rPr>
+          <w:sz w:val="24"/>
+          <w:szCs w:val="24"/>
+        </w:rPr>
+        <w:t xml:space="preserve"> </w:t>
       </w:r>
     </w:p>
     <w:p>
-      <w:r>
-        <w:t xml:space="preserve">Para hacer la </w:t>
-      </w:r>
-      <w:r>
-        <w:t>conexión</w:t>
-      </w:r>
-      <w:r>
-        <w:t xml:space="preserve"> entre una base de datos y en la </w:t>
-      </w:r>
-      <w:r>
-        <w:t>página web, el apartado de Administrador de V</w:t>
-      </w:r>
-      <w:r>
-        <w:t xml:space="preserve">entas, se generó un archivo llamado </w:t>
-      </w:r>
-      <w:r>
-        <w:t>appRegistroVentas.js</w:t>
-      </w:r>
-      <w:r>
-        <w:t>.</w:t>
-      </w:r>
+      <w:pPr>
+        <w:spacing w:line="240" w:lineRule="auto"/>
+        <w:jc w:val="both"/>
+        <w:rPr>
+          <w:sz w:val="24"/>
+          <w:szCs w:val="24"/>
+        </w:rPr>
+      </w:pPr>
     </w:p>
     <w:p>
-      <w:r>
-        <w:t>En él, se generaron 2 funciones que permitían extraer información de la base de datos:</w:t>
+      <w:pPr>
+        <w:spacing w:line="240" w:lineRule="auto"/>
+        <w:jc w:val="both"/>
+        <w:rPr>
+          <w:sz w:val="24"/>
+          <w:szCs w:val="24"/>
+        </w:rPr>
+      </w:pPr>
+      <w:r>
+        <w:rPr>
+          <w:sz w:val="24"/>
+          <w:szCs w:val="24"/>
+        </w:rPr>
+        <w:t>El sistema tendrá una interfaz</w:t>
+      </w:r>
+      <w:r>
+        <w:rPr>
+          <w:sz w:val="24"/>
+          <w:szCs w:val="24"/>
+        </w:rPr>
+        <w:t xml:space="preserve"> </w:t>
+      </w:r>
+      <w:r>
+        <w:rPr>
+          <w:sz w:val="24"/>
+          <w:szCs w:val="24"/>
+        </w:rPr>
+        <w:t>gráfica para el ingreso a la aplicación (registro e inicio de sesión), la autorización</w:t>
+      </w:r>
+      <w:r>
+        <w:rPr>
+          <w:sz w:val="24"/>
+          <w:szCs w:val="24"/>
+        </w:rPr>
+        <w:t xml:space="preserve"> </w:t>
+      </w:r>
+      <w:r>
+        <w:rPr>
+          <w:sz w:val="24"/>
+          <w:szCs w:val="24"/>
+        </w:rPr>
+        <w:t>de ingreso a la aplicación estaría a cargo de un tercero (Gmail) mediante</w:t>
+      </w:r>
+      <w:r>
+        <w:rPr>
+          <w:sz w:val="24"/>
+          <w:szCs w:val="24"/>
+        </w:rPr>
+        <w:t xml:space="preserve"> </w:t>
+      </w:r>
+      <w:r>
+        <w:rPr>
+          <w:sz w:val="24"/>
+          <w:szCs w:val="24"/>
+        </w:rPr>
+        <w:t>“</w:t>
+      </w:r>
+      <w:proofErr w:type="spellStart"/>
+      <w:r>
+        <w:rPr>
+          <w:sz w:val="24"/>
+          <w:szCs w:val="24"/>
+        </w:rPr>
+        <w:t>Oauth</w:t>
+      </w:r>
+      <w:proofErr w:type="spellEnd"/>
+      <w:r>
+        <w:rPr>
+          <w:sz w:val="24"/>
+          <w:szCs w:val="24"/>
+        </w:rPr>
+        <w:t xml:space="preserve"> 2”; todos los usuarios que se registran entran en estado pendiente.</w:t>
       </w:r>
     </w:p>
     <w:p>
-      <w:r>
-        <w:t>Tabla de productos y Tabla de vendedores.</w:t>
-      </w:r>
+      <w:pPr>
+        <w:spacing w:line="240" w:lineRule="auto"/>
+        <w:jc w:val="both"/>
+        <w:rPr>
+          <w:sz w:val="24"/>
+          <w:szCs w:val="24"/>
+        </w:rPr>
+      </w:pPr>
     </w:p>
+    <w:p>
+      <w:pPr>
+        <w:spacing w:line="240" w:lineRule="auto"/>
+        <w:jc w:val="both"/>
+        <w:rPr>
+          <w:b/>
+          <w:bCs/>
+          <w:sz w:val="24"/>
+          <w:szCs w:val="24"/>
+        </w:rPr>
+      </w:pPr>
+      <w:r>
+        <w:rPr>
+          <w:b/>
+          <w:bCs/>
+          <w:sz w:val="24"/>
+          <w:szCs w:val="24"/>
+        </w:rPr>
+        <w:t xml:space="preserve">• Módulo administrador de productos. </w:t>
+      </w:r>
+    </w:p>
+    <w:p>
+      <w:pPr>
+        <w:spacing w:line="240" w:lineRule="auto"/>
+        <w:jc w:val="both"/>
+        <w:rPr>
+          <w:sz w:val="24"/>
+          <w:szCs w:val="24"/>
+        </w:rPr>
+      </w:pPr>
+    </w:p>
+    <w:p>
+      <w:pPr>
+        <w:spacing w:line="240" w:lineRule="auto"/>
+        <w:jc w:val="both"/>
+        <w:rPr>
+          <w:sz w:val="24"/>
+          <w:szCs w:val="24"/>
+        </w:rPr>
+      </w:pPr>
+      <w:r>
+        <w:rPr>
+          <w:sz w:val="24"/>
+          <w:szCs w:val="24"/>
+        </w:rPr>
+        <w:t>El sistema tendrá una interfaz gráfica</w:t>
+      </w:r>
+      <w:r>
+        <w:rPr>
+          <w:sz w:val="24"/>
+          <w:szCs w:val="24"/>
+        </w:rPr>
+        <w:t xml:space="preserve"> </w:t>
+      </w:r>
+      <w:r>
+        <w:rPr>
+          <w:sz w:val="24"/>
+          <w:szCs w:val="24"/>
+        </w:rPr>
+        <w:t>para el registro de productos y otra para listar, buscar y actualizar productos,</w:t>
+      </w:r>
+      <w:r>
+        <w:rPr>
+          <w:sz w:val="24"/>
+          <w:szCs w:val="24"/>
+        </w:rPr>
+        <w:t xml:space="preserve"> </w:t>
+      </w:r>
+      <w:r>
+        <w:rPr>
+          <w:sz w:val="24"/>
+          <w:szCs w:val="24"/>
+        </w:rPr>
+        <w:t>cada uno debe contar con los siguientes atributos: Identificador único</w:t>
+      </w:r>
+      <w:r>
+        <w:rPr>
+          <w:sz w:val="24"/>
+          <w:szCs w:val="24"/>
+        </w:rPr>
+        <w:t xml:space="preserve"> </w:t>
+      </w:r>
+      <w:r>
+        <w:rPr>
+          <w:sz w:val="24"/>
+          <w:szCs w:val="24"/>
+        </w:rPr>
+        <w:t>(Inmutable), descripción, valor unitario y estado (disponible, no disponible).</w:t>
+      </w:r>
+    </w:p>
+    <w:p>
+      <w:pPr>
+        <w:spacing w:line="240" w:lineRule="auto"/>
+        <w:jc w:val="both"/>
+        <w:rPr>
+          <w:sz w:val="24"/>
+          <w:szCs w:val="24"/>
+        </w:rPr>
+      </w:pPr>
+    </w:p>
+    <w:p>
+      <w:pPr>
+        <w:spacing w:line="240" w:lineRule="auto"/>
+        <w:jc w:val="both"/>
+        <w:rPr>
+          <w:b/>
+          <w:bCs/>
+          <w:sz w:val="24"/>
+          <w:szCs w:val="24"/>
+        </w:rPr>
+      </w:pPr>
+      <w:r>
+        <w:rPr>
+          <w:b/>
+          <w:bCs/>
+          <w:sz w:val="24"/>
+          <w:szCs w:val="24"/>
+        </w:rPr>
+        <w:t xml:space="preserve">• Módulo administrador de ventas. </w:t>
+      </w:r>
+    </w:p>
+    <w:p>
+      <w:pPr>
+        <w:spacing w:line="240" w:lineRule="auto"/>
+        <w:jc w:val="both"/>
+        <w:rPr>
+          <w:sz w:val="24"/>
+          <w:szCs w:val="24"/>
+        </w:rPr>
+      </w:pPr>
+    </w:p>
+    <w:p>
+      <w:pPr>
+        <w:spacing w:line="240" w:lineRule="auto"/>
+        <w:jc w:val="both"/>
+        <w:rPr>
+          <w:sz w:val="24"/>
+          <w:szCs w:val="24"/>
+        </w:rPr>
+      </w:pPr>
+      <w:r>
+        <w:rPr>
+          <w:sz w:val="24"/>
+          <w:szCs w:val="24"/>
+        </w:rPr>
+        <w:t>El sistema tendrá una interfaz gráfica para el</w:t>
+      </w:r>
+      <w:r>
+        <w:rPr>
+          <w:sz w:val="24"/>
+          <w:szCs w:val="24"/>
+        </w:rPr>
+        <w:t xml:space="preserve"> r</w:t>
+      </w:r>
+      <w:r>
+        <w:rPr>
+          <w:sz w:val="24"/>
+          <w:szCs w:val="24"/>
+        </w:rPr>
+        <w:t>egistro de las ventas y otra para listar, buscar y actualizar las ventas realizadas</w:t>
+      </w:r>
+      <w:r>
+        <w:rPr>
+          <w:sz w:val="24"/>
+          <w:szCs w:val="24"/>
+        </w:rPr>
+        <w:t xml:space="preserve"> </w:t>
+      </w:r>
+      <w:r>
+        <w:rPr>
+          <w:sz w:val="24"/>
+          <w:szCs w:val="24"/>
+        </w:rPr>
+        <w:t>(Actualizar se refiere a establecer los diferentes estados de la venta: En proceso,</w:t>
+      </w:r>
+      <w:r>
+        <w:rPr>
+          <w:sz w:val="24"/>
+          <w:szCs w:val="24"/>
+        </w:rPr>
+        <w:t xml:space="preserve"> </w:t>
+      </w:r>
+      <w:r>
+        <w:rPr>
+          <w:sz w:val="24"/>
+          <w:szCs w:val="24"/>
+        </w:rPr>
+        <w:t>cancelada o entregada, o editar alguno de sus otros campos modificables). Cada</w:t>
+      </w:r>
+      <w:r>
+        <w:rPr>
+          <w:sz w:val="24"/>
+          <w:szCs w:val="24"/>
+        </w:rPr>
+        <w:t xml:space="preserve"> </w:t>
+      </w:r>
+      <w:r>
+        <w:rPr>
+          <w:sz w:val="24"/>
+          <w:szCs w:val="24"/>
+        </w:rPr>
+        <w:t>venta debe contar con los siguientes atributos: Identificador único de venta</w:t>
+      </w:r>
+      <w:r>
+        <w:rPr>
+          <w:sz w:val="24"/>
+          <w:szCs w:val="24"/>
+        </w:rPr>
+        <w:t xml:space="preserve"> </w:t>
+      </w:r>
+      <w:r>
+        <w:rPr>
+          <w:sz w:val="24"/>
+          <w:szCs w:val="24"/>
+        </w:rPr>
+        <w:t>(Inmutable), el valor total de la venta, identificador, cantidad y precio unitario de</w:t>
+      </w:r>
+      <w:r>
+        <w:rPr>
+          <w:sz w:val="24"/>
+          <w:szCs w:val="24"/>
+        </w:rPr>
+        <w:t xml:space="preserve"> </w:t>
+      </w:r>
+      <w:r>
+        <w:rPr>
+          <w:sz w:val="24"/>
+          <w:szCs w:val="24"/>
+        </w:rPr>
+        <w:t>cada producto, fecha de venta, el documento de identificación y nombre del</w:t>
+      </w:r>
+    </w:p>
+    <w:p>
+      <w:pPr>
+        <w:spacing w:line="240" w:lineRule="auto"/>
+        <w:jc w:val="both"/>
+        <w:rPr>
+          <w:sz w:val="24"/>
+          <w:szCs w:val="24"/>
+        </w:rPr>
+      </w:pPr>
+      <w:r>
+        <w:rPr>
+          <w:sz w:val="24"/>
+          <w:szCs w:val="24"/>
+        </w:rPr>
+        <w:t>cliente, y, además, deberá contar con un encargado de gestionar dicha venta</w:t>
+      </w:r>
+    </w:p>
+    <w:p>
+      <w:pPr>
+        <w:spacing w:line="240" w:lineRule="auto"/>
+        <w:jc w:val="both"/>
+        <w:rPr>
+          <w:sz w:val="24"/>
+          <w:szCs w:val="24"/>
+        </w:rPr>
+      </w:pPr>
+      <w:r>
+        <w:rPr>
+          <w:sz w:val="24"/>
+          <w:szCs w:val="24"/>
+        </w:rPr>
+        <w:t>(vendedor).</w:t>
+      </w:r>
+    </w:p>
+    <w:p>
+      <w:pPr>
+        <w:spacing w:line="240" w:lineRule="auto"/>
+        <w:jc w:val="both"/>
+        <w:rPr>
+          <w:sz w:val="24"/>
+          <w:szCs w:val="24"/>
+        </w:rPr>
+      </w:pPr>
+    </w:p>
+    <w:p>
+      <w:pPr>
+        <w:spacing w:line="240" w:lineRule="auto"/>
+        <w:jc w:val="both"/>
+        <w:rPr>
+          <w:sz w:val="24"/>
+          <w:szCs w:val="24"/>
+        </w:rPr>
+      </w:pPr>
+    </w:p>
+    <w:p>
+      <w:pPr>
+        <w:spacing w:line="240" w:lineRule="auto"/>
+        <w:jc w:val="both"/>
+        <w:rPr>
+          <w:sz w:val="24"/>
+          <w:szCs w:val="24"/>
+        </w:rPr>
+      </w:pPr>
+    </w:p>
+    <w:p>
+      <w:pPr>
+        <w:spacing w:line="240" w:lineRule="auto"/>
+        <w:jc w:val="both"/>
+        <w:rPr>
+          <w:sz w:val="24"/>
+          <w:szCs w:val="24"/>
+        </w:rPr>
+      </w:pPr>
+    </w:p>
+    <w:p>
+      <w:pPr>
+        <w:spacing w:line="240" w:lineRule="auto"/>
+        <w:jc w:val="both"/>
+        <w:rPr>
+          <w:b/>
+          <w:bCs/>
+          <w:sz w:val="24"/>
+          <w:szCs w:val="24"/>
+        </w:rPr>
+      </w:pPr>
+      <w:r>
+        <w:rPr>
+          <w:b/>
+          <w:bCs/>
+          <w:sz w:val="24"/>
+          <w:szCs w:val="24"/>
+        </w:rPr>
+        <w:t>• Gestión de usuarios.</w:t>
+      </w:r>
+    </w:p>
+    <w:p>
+      <w:pPr>
+        <w:spacing w:line="240" w:lineRule="auto"/>
+        <w:jc w:val="both"/>
+        <w:rPr>
+          <w:b/>
+          <w:bCs/>
+          <w:sz w:val="24"/>
+          <w:szCs w:val="24"/>
+        </w:rPr>
+      </w:pPr>
+    </w:p>
+    <w:p>
+      <w:pPr>
+        <w:spacing w:line="240" w:lineRule="auto"/>
+        <w:jc w:val="both"/>
+        <w:rPr>
+          <w:sz w:val="24"/>
+          <w:szCs w:val="24"/>
+        </w:rPr>
+      </w:pPr>
+      <w:r>
+        <w:rPr>
+          <w:sz w:val="24"/>
+          <w:szCs w:val="24"/>
+        </w:rPr>
+        <w:lastRenderedPageBreak/>
+        <w:t>Permite ver y actualizar el rol (administrador y vendedor)</w:t>
+      </w:r>
+      <w:r>
+        <w:rPr>
+          <w:sz w:val="24"/>
+          <w:szCs w:val="24"/>
+        </w:rPr>
+        <w:t xml:space="preserve"> </w:t>
+      </w:r>
+      <w:r>
+        <w:rPr>
+          <w:sz w:val="24"/>
+          <w:szCs w:val="24"/>
+        </w:rPr>
+        <w:t>y el estado del usuario (pendiente/autorizado/no autorizado)</w:t>
+      </w:r>
+    </w:p>
+    <w:p>
+      <w:pPr>
+        <w:spacing w:line="240" w:lineRule="auto"/>
+        <w:jc w:val="both"/>
+        <w:rPr>
+          <w:sz w:val="24"/>
+          <w:szCs w:val="24"/>
+        </w:rPr>
+      </w:pPr>
+    </w:p>
+    <w:p>
+      <w:pPr>
+        <w:spacing w:line="240" w:lineRule="auto"/>
+        <w:jc w:val="both"/>
+        <w:rPr>
+          <w:sz w:val="24"/>
+          <w:szCs w:val="24"/>
+        </w:rPr>
+      </w:pPr>
+    </w:p>
+    <w:p>
+      <w:pPr>
+        <w:jc w:val="both"/>
+        <w:rPr>
+          <w:b/>
+          <w:sz w:val="24"/>
+          <w:szCs w:val="24"/>
+        </w:rPr>
+      </w:pPr>
+      <w:r>
+        <w:rPr>
+          <w:b/>
+          <w:sz w:val="24"/>
+          <w:szCs w:val="24"/>
+        </w:rPr>
+        <w:t>PRESENTACIÓN DEL EQUIPO</w:t>
+      </w:r>
+    </w:p>
+    <w:p>
+      <w:pPr>
+        <w:jc w:val="both"/>
+        <w:rPr>
+          <w:b/>
+          <w:sz w:val="24"/>
+          <w:szCs w:val="24"/>
+        </w:rPr>
+      </w:pPr>
+    </w:p>
+    <w:p>
+      <w:pPr>
+        <w:pStyle w:val="Sinespaciado"/>
+        <w:numPr>
+          <w:ilvl w:val="0"/>
+          <w:numId w:val="2"/>
+        </w:numPr>
+        <w:jc w:val="both"/>
+        <w:rPr>
+          <w:rFonts w:ascii="Arial" w:hAnsi="Arial" w:cs="Arial"/>
+          <w:b/>
+          <w:sz w:val="24"/>
+          <w:szCs w:val="24"/>
+        </w:rPr>
+      </w:pPr>
+      <w:r>
+        <w:rPr>
+          <w:rFonts w:ascii="Arial" w:hAnsi="Arial" w:cs="Arial"/>
+          <w:b/>
+          <w:sz w:val="24"/>
+          <w:szCs w:val="24"/>
+        </w:rPr>
+        <w:t>German Torres</w:t>
+      </w:r>
+      <w:r>
+        <w:rPr>
+          <w:rFonts w:ascii="Arial" w:hAnsi="Arial" w:cs="Arial"/>
+          <w:b/>
+          <w:sz w:val="24"/>
+          <w:szCs w:val="24"/>
+        </w:rPr>
+        <w:t>.</w:t>
+      </w:r>
+    </w:p>
+    <w:p>
+      <w:pPr>
+        <w:pStyle w:val="Sinespaciado"/>
+        <w:jc w:val="both"/>
+        <w:rPr>
+          <w:rFonts w:ascii="Arial" w:hAnsi="Arial" w:cs="Arial"/>
+          <w:sz w:val="24"/>
+          <w:szCs w:val="24"/>
+        </w:rPr>
+      </w:pPr>
+    </w:p>
+    <w:p>
+      <w:pPr>
+        <w:pStyle w:val="Sinespaciado"/>
+        <w:jc w:val="both"/>
+        <w:rPr>
+          <w:rFonts w:ascii="Arial" w:hAnsi="Arial" w:cs="Arial"/>
+          <w:sz w:val="24"/>
+          <w:szCs w:val="24"/>
+          <w:lang w:val="es-ES"/>
+        </w:rPr>
+      </w:pPr>
+      <w:r>
+        <w:rPr>
+          <w:rFonts w:ascii="Arial" w:hAnsi="Arial" w:cs="Arial"/>
+          <w:color w:val="000000"/>
+          <w:sz w:val="24"/>
+          <w:szCs w:val="24"/>
+          <w:shd w:val="clear" w:color="auto" w:fill="F8F9FA"/>
+          <w:lang w:val="es-ES"/>
+        </w:rPr>
+        <w:t>Ingeniero Biomédico. He realizado cursos básicos del SENA para programación en C++, también conozco el lenguaje de programación Matlab, el cual utilizaba durante mi proceso de formación académica y después en grupo de investigación sobre análisis de ondas de sueño.</w:t>
+      </w:r>
+    </w:p>
+    <w:p>
+      <w:pPr>
+        <w:pStyle w:val="Sinespaciado"/>
+        <w:jc w:val="both"/>
+        <w:rPr>
+          <w:rFonts w:ascii="Arial" w:hAnsi="Arial" w:cs="Arial"/>
+          <w:sz w:val="24"/>
+          <w:szCs w:val="24"/>
+          <w:lang w:val="es-ES"/>
+        </w:rPr>
+      </w:pPr>
+      <w:r>
+        <w:rPr>
+          <w:rFonts w:ascii="Arial" w:hAnsi="Arial" w:cs="Arial"/>
+          <w:color w:val="000000"/>
+          <w:sz w:val="24"/>
+          <w:szCs w:val="24"/>
+          <w:lang w:val="es-ES"/>
+        </w:rPr>
+        <w:t>Adicionalmente poseo conocimientos básicos sobre Python y Java impartidos por MINTIC</w:t>
+      </w:r>
+    </w:p>
+    <w:p>
+      <w:pPr>
+        <w:jc w:val="both"/>
+        <w:rPr>
+          <w:b/>
+          <w:color w:val="212121"/>
+          <w:sz w:val="24"/>
+          <w:szCs w:val="24"/>
+          <w:shd w:val="clear" w:color="auto" w:fill="FFFFFF"/>
+        </w:rPr>
+      </w:pPr>
+    </w:p>
+    <w:p>
+      <w:pPr>
+        <w:pStyle w:val="Prrafodelista"/>
+        <w:numPr>
+          <w:ilvl w:val="0"/>
+          <w:numId w:val="2"/>
+        </w:numPr>
+        <w:jc w:val="both"/>
+        <w:rPr>
+          <w:b/>
+          <w:sz w:val="24"/>
+          <w:szCs w:val="24"/>
+        </w:rPr>
+      </w:pPr>
+      <w:r>
+        <w:rPr>
+          <w:b/>
+          <w:sz w:val="24"/>
+          <w:szCs w:val="24"/>
+        </w:rPr>
+        <w:t xml:space="preserve">Dahiana </w:t>
+      </w:r>
+      <w:proofErr w:type="spellStart"/>
+      <w:r>
+        <w:rPr>
+          <w:b/>
+          <w:sz w:val="24"/>
+          <w:szCs w:val="24"/>
+        </w:rPr>
+        <w:t>Katherin</w:t>
+      </w:r>
+      <w:proofErr w:type="spellEnd"/>
+      <w:r>
+        <w:rPr>
+          <w:b/>
+          <w:sz w:val="24"/>
+          <w:szCs w:val="24"/>
+        </w:rPr>
+        <w:t xml:space="preserve"> </w:t>
+      </w:r>
+      <w:proofErr w:type="spellStart"/>
+      <w:r>
+        <w:rPr>
+          <w:b/>
+          <w:sz w:val="24"/>
+          <w:szCs w:val="24"/>
+        </w:rPr>
+        <w:t>Gomez</w:t>
+      </w:r>
+      <w:proofErr w:type="spellEnd"/>
+      <w:r>
+        <w:rPr>
+          <w:b/>
+          <w:sz w:val="24"/>
+          <w:szCs w:val="24"/>
+        </w:rPr>
+        <w:t xml:space="preserve"> </w:t>
+      </w:r>
+      <w:proofErr w:type="spellStart"/>
+      <w:r>
+        <w:rPr>
+          <w:b/>
+          <w:sz w:val="24"/>
+          <w:szCs w:val="24"/>
+        </w:rPr>
+        <w:t>Sanchez</w:t>
+      </w:r>
+      <w:proofErr w:type="spellEnd"/>
+      <w:r>
+        <w:rPr>
+          <w:b/>
+          <w:sz w:val="24"/>
+          <w:szCs w:val="24"/>
+        </w:rPr>
+        <w:t>.</w:t>
+      </w:r>
+    </w:p>
+    <w:p>
+      <w:pPr>
+        <w:jc w:val="both"/>
+        <w:rPr>
+          <w:sz w:val="24"/>
+          <w:szCs w:val="24"/>
+        </w:rPr>
+      </w:pPr>
+    </w:p>
+    <w:p>
+      <w:pPr>
+        <w:jc w:val="both"/>
+        <w:rPr>
+          <w:sz w:val="24"/>
+          <w:szCs w:val="24"/>
+          <w:lang w:val="en-US"/>
+        </w:rPr>
+      </w:pPr>
+      <w:r>
+        <w:rPr>
+          <w:sz w:val="24"/>
+          <w:szCs w:val="24"/>
+          <w:lang w:val="en-US"/>
+        </w:rPr>
+        <w:t xml:space="preserve">Hello! My name is </w:t>
+      </w:r>
+      <w:proofErr w:type="spellStart"/>
+      <w:r>
+        <w:rPr>
+          <w:sz w:val="24"/>
+          <w:szCs w:val="24"/>
+          <w:lang w:val="en-US"/>
+        </w:rPr>
+        <w:t>Dahiana</w:t>
+      </w:r>
+      <w:proofErr w:type="spellEnd"/>
+      <w:r>
+        <w:rPr>
+          <w:sz w:val="24"/>
+          <w:szCs w:val="24"/>
+          <w:lang w:val="en-US"/>
+        </w:rPr>
+        <w:t xml:space="preserve"> Gomez. I am originally from Manizales and I currently live in Medellin. I am professional in tourism administration. Actually, I am student software programming, in my free time I practicing taekwondo.</w:t>
+      </w:r>
+    </w:p>
+    <w:p>
+      <w:pPr>
+        <w:jc w:val="both"/>
+        <w:rPr>
+          <w:sz w:val="24"/>
+          <w:szCs w:val="24"/>
+          <w:lang w:val="en-US"/>
+        </w:rPr>
+      </w:pPr>
+    </w:p>
+    <w:p>
+      <w:pPr>
+        <w:pStyle w:val="Prrafodelista"/>
+        <w:numPr>
+          <w:ilvl w:val="0"/>
+          <w:numId w:val="3"/>
+        </w:numPr>
+        <w:jc w:val="both"/>
+        <w:rPr>
+          <w:b/>
+          <w:bCs/>
+          <w:sz w:val="24"/>
+          <w:szCs w:val="24"/>
+          <w:lang w:val="en-US"/>
+        </w:rPr>
+      </w:pPr>
+      <w:proofErr w:type="spellStart"/>
+      <w:r>
+        <w:rPr>
+          <w:b/>
+          <w:bCs/>
+          <w:sz w:val="24"/>
+          <w:szCs w:val="24"/>
+          <w:lang w:val="en-US"/>
+        </w:rPr>
+        <w:t>JCarlo</w:t>
+      </w:r>
+      <w:proofErr w:type="spellEnd"/>
+      <w:r>
+        <w:rPr>
+          <w:b/>
+          <w:bCs/>
+          <w:sz w:val="24"/>
+          <w:szCs w:val="24"/>
+          <w:lang w:val="en-US"/>
+        </w:rPr>
+        <w:t xml:space="preserve"> </w:t>
+      </w:r>
+      <w:proofErr w:type="spellStart"/>
+      <w:r>
+        <w:rPr>
+          <w:b/>
+          <w:bCs/>
+          <w:sz w:val="24"/>
+          <w:szCs w:val="24"/>
+          <w:lang w:val="en-US"/>
+        </w:rPr>
+        <w:t>Giraldo</w:t>
+      </w:r>
+      <w:proofErr w:type="spellEnd"/>
+      <w:r>
+        <w:rPr>
+          <w:b/>
+          <w:bCs/>
+          <w:sz w:val="24"/>
+          <w:szCs w:val="24"/>
+          <w:lang w:val="en-US"/>
+        </w:rPr>
+        <w:t xml:space="preserve"> Osorio.</w:t>
+      </w:r>
+    </w:p>
+    <w:p>
+      <w:pPr>
+        <w:jc w:val="both"/>
+        <w:rPr>
+          <w:sz w:val="24"/>
+          <w:szCs w:val="24"/>
+          <w:lang w:val="en-US"/>
+        </w:rPr>
+      </w:pPr>
+    </w:p>
+    <w:p>
+      <w:pPr>
+        <w:jc w:val="both"/>
+        <w:rPr>
+          <w:sz w:val="24"/>
+          <w:szCs w:val="24"/>
+        </w:rPr>
+      </w:pPr>
+      <w:r>
+        <w:rPr>
+          <w:sz w:val="24"/>
+          <w:szCs w:val="24"/>
+        </w:rPr>
+        <w:t>Trabajador Independiente con formación en Ing</w:t>
+      </w:r>
+      <w:r>
+        <w:rPr>
+          <w:sz w:val="24"/>
+          <w:szCs w:val="24"/>
+        </w:rPr>
+        <w:t>eniería</w:t>
+      </w:r>
+      <w:r>
+        <w:rPr>
+          <w:sz w:val="24"/>
+          <w:szCs w:val="24"/>
+        </w:rPr>
+        <w:t xml:space="preserve"> </w:t>
+      </w:r>
+      <w:r>
+        <w:rPr>
+          <w:sz w:val="24"/>
+          <w:szCs w:val="24"/>
+        </w:rPr>
+        <w:t xml:space="preserve">y </w:t>
+      </w:r>
+      <w:r>
+        <w:rPr>
+          <w:sz w:val="24"/>
+          <w:szCs w:val="24"/>
+        </w:rPr>
+        <w:t>Diseño Industrial, Mecánica</w:t>
+      </w:r>
+      <w:r>
+        <w:rPr>
+          <w:sz w:val="24"/>
+          <w:szCs w:val="24"/>
+        </w:rPr>
+        <w:t xml:space="preserve"> de motocicletas. Actualmente participo del proceso de formación auspiciado por el Ministerio de las Tecnologías de la Información y Comunicaciones. </w:t>
+      </w:r>
+    </w:p>
+    <w:p>
+      <w:pPr>
+        <w:jc w:val="both"/>
+        <w:rPr>
+          <w:sz w:val="24"/>
+          <w:szCs w:val="24"/>
+        </w:rPr>
+      </w:pPr>
+      <w:r>
+        <w:rPr>
+          <w:sz w:val="24"/>
+          <w:szCs w:val="24"/>
+        </w:rPr>
+        <w:t>Dedico gran parte de mi tiempo a viajar, disfrutar del aire libre y la carretera; conduciendo mi motocicleta en compañía de mi esposa.</w:t>
+      </w:r>
+    </w:p>
+    <w:p>
+      <w:pPr>
+        <w:jc w:val="both"/>
+        <w:rPr>
+          <w:sz w:val="24"/>
+          <w:szCs w:val="24"/>
+        </w:rPr>
+      </w:pPr>
+    </w:p>
+    <w:p>
+      <w:pPr>
+        <w:pStyle w:val="Prrafodelista"/>
+        <w:numPr>
+          <w:ilvl w:val="0"/>
+          <w:numId w:val="3"/>
+        </w:numPr>
+        <w:jc w:val="both"/>
+        <w:rPr>
+          <w:b/>
+          <w:bCs/>
+          <w:sz w:val="24"/>
+          <w:szCs w:val="24"/>
+          <w:lang w:val="en-US"/>
+        </w:rPr>
+      </w:pPr>
+      <w:r>
+        <w:rPr>
+          <w:b/>
+          <w:bCs/>
+          <w:sz w:val="24"/>
+          <w:szCs w:val="24"/>
+          <w:lang w:val="en-US"/>
+        </w:rPr>
+        <w:t xml:space="preserve">Jan Alvaro </w:t>
+      </w:r>
+      <w:proofErr w:type="spellStart"/>
+      <w:r>
+        <w:rPr>
+          <w:b/>
+          <w:bCs/>
+          <w:sz w:val="24"/>
+          <w:szCs w:val="24"/>
+          <w:lang w:val="en-US"/>
+        </w:rPr>
+        <w:t>Mazorco</w:t>
+      </w:r>
+      <w:proofErr w:type="spellEnd"/>
+      <w:r>
+        <w:rPr>
+          <w:b/>
+          <w:bCs/>
+          <w:sz w:val="24"/>
+          <w:szCs w:val="24"/>
+          <w:lang w:val="en-US"/>
+        </w:rPr>
+        <w:t xml:space="preserve"> Garcia</w:t>
+      </w:r>
+    </w:p>
+    <w:p>
+      <w:pPr>
+        <w:jc w:val="both"/>
+        <w:rPr>
+          <w:sz w:val="24"/>
+          <w:szCs w:val="24"/>
+          <w:lang w:val="en-US"/>
+        </w:rPr>
+      </w:pPr>
+    </w:p>
+    <w:p>
+      <w:pPr>
+        <w:jc w:val="both"/>
+        <w:rPr>
+          <w:sz w:val="24"/>
+          <w:szCs w:val="24"/>
+        </w:rPr>
+      </w:pPr>
+      <w:r>
+        <w:rPr>
+          <w:sz w:val="24"/>
+          <w:szCs w:val="24"/>
+        </w:rPr>
+        <w:t xml:space="preserve">Ingeniero Electrónico con conocimiento en ing. Mecánica y en mantenimiento de aviones. Me encanta estar en constante crecimiento, por lo tanto, disfruto de hacer cursos en distintas áreas. Mis principales temas de interés son las energías renovables, criptomonedas, </w:t>
+      </w:r>
+      <w:proofErr w:type="spellStart"/>
+      <w:r>
+        <w:rPr>
+          <w:sz w:val="24"/>
+          <w:szCs w:val="24"/>
+        </w:rPr>
+        <w:t>blockchain</w:t>
+      </w:r>
+      <w:proofErr w:type="spellEnd"/>
+      <w:r>
+        <w:rPr>
+          <w:sz w:val="24"/>
+          <w:szCs w:val="24"/>
+        </w:rPr>
+        <w:t xml:space="preserve"> y trading. He instalado diferentes sistemas de energía solar. Hoy en día me encuentro desempleado y me dedico al trading. Me encantan las motocicletas y la comida, una buena rodada para ir a comer algo es el mejor pasatiempo. </w:t>
+      </w:r>
+    </w:p>
+    <w:p>
+      <w:pPr>
+        <w:jc w:val="both"/>
+        <w:rPr>
+          <w:sz w:val="24"/>
+          <w:szCs w:val="24"/>
+        </w:rPr>
+      </w:pPr>
+    </w:p>
+    <w:p>
+      <w:pPr>
+        <w:pStyle w:val="Prrafodelista"/>
+        <w:numPr>
+          <w:ilvl w:val="0"/>
+          <w:numId w:val="3"/>
+        </w:numPr>
+        <w:jc w:val="both"/>
+        <w:rPr>
+          <w:b/>
+          <w:sz w:val="24"/>
+          <w:szCs w:val="24"/>
+        </w:rPr>
+      </w:pPr>
+      <w:r>
+        <w:rPr>
+          <w:b/>
+          <w:sz w:val="24"/>
+          <w:szCs w:val="24"/>
+        </w:rPr>
+        <w:t xml:space="preserve">Danna Jimena García </w:t>
+      </w:r>
+      <w:proofErr w:type="spellStart"/>
+      <w:r>
+        <w:rPr>
+          <w:b/>
+          <w:sz w:val="24"/>
+          <w:szCs w:val="24"/>
+        </w:rPr>
+        <w:t>Laíno</w:t>
+      </w:r>
+      <w:proofErr w:type="spellEnd"/>
+      <w:r>
+        <w:rPr>
+          <w:b/>
+          <w:sz w:val="24"/>
+          <w:szCs w:val="24"/>
+        </w:rPr>
+        <w:t>.</w:t>
+      </w:r>
+    </w:p>
+    <w:p>
+      <w:pPr>
+        <w:jc w:val="both"/>
+        <w:rPr>
+          <w:sz w:val="24"/>
+          <w:szCs w:val="24"/>
+        </w:rPr>
+      </w:pPr>
+      <w:r>
+        <w:rPr>
+          <w:sz w:val="24"/>
+          <w:szCs w:val="24"/>
+        </w:rPr>
+        <w:t xml:space="preserve">Mi nombre es Danna Jimena García, tengo 28 años, vivo en la ciudad de Medellín, soy ingeniera informática hace 3 </w:t>
+      </w:r>
+      <w:proofErr w:type="gramStart"/>
+      <w:r>
+        <w:rPr>
+          <w:sz w:val="24"/>
+          <w:szCs w:val="24"/>
+        </w:rPr>
+        <w:t>años</w:t>
+      </w:r>
+      <w:proofErr w:type="gramEnd"/>
+      <w:r>
+        <w:rPr>
+          <w:sz w:val="24"/>
+          <w:szCs w:val="24"/>
+        </w:rPr>
+        <w:t xml:space="preserve"> pero desafortunadamente no cuento con la </w:t>
+      </w:r>
+      <w:r>
+        <w:rPr>
+          <w:sz w:val="24"/>
+          <w:szCs w:val="24"/>
+        </w:rPr>
+        <w:lastRenderedPageBreak/>
+        <w:t xml:space="preserve">experiencia laboral para ejercer mi profesión. Hago parte de </w:t>
+      </w:r>
+      <w:proofErr w:type="spellStart"/>
+      <w:r>
+        <w:rPr>
+          <w:sz w:val="24"/>
+          <w:szCs w:val="24"/>
+        </w:rPr>
+        <w:t>MisionTic</w:t>
+      </w:r>
+      <w:proofErr w:type="spellEnd"/>
+      <w:r>
+        <w:rPr>
+          <w:sz w:val="24"/>
+          <w:szCs w:val="24"/>
+        </w:rPr>
+        <w:t xml:space="preserve"> 2022 buscando centrar mi conocimiento en el área de programación web y </w:t>
+      </w:r>
+      <w:proofErr w:type="spellStart"/>
+      <w:r>
+        <w:rPr>
+          <w:sz w:val="24"/>
+          <w:szCs w:val="24"/>
+        </w:rPr>
+        <w:t>asi</w:t>
+      </w:r>
+      <w:proofErr w:type="spellEnd"/>
+      <w:r>
+        <w:rPr>
+          <w:sz w:val="24"/>
+          <w:szCs w:val="24"/>
+        </w:rPr>
+        <w:t xml:space="preserve"> poder desempeñarme en mi profesión. </w:t>
+      </w:r>
+    </w:p>
+    <w:p>
+      <w:pPr>
+        <w:jc w:val="both"/>
+        <w:rPr>
+          <w:sz w:val="24"/>
+          <w:szCs w:val="24"/>
+        </w:rPr>
+      </w:pPr>
+      <w:r>
+        <w:rPr>
+          <w:sz w:val="24"/>
+          <w:szCs w:val="24"/>
+        </w:rPr>
+        <w:t>Apasionada por la actividad física y disfruto al 100% del tiempo en familia.</w:t>
+      </w:r>
+    </w:p>
+    <w:p>
+      <w:pPr>
+        <w:jc w:val="both"/>
+        <w:rPr>
+          <w:sz w:val="24"/>
+          <w:szCs w:val="24"/>
+        </w:rPr>
+      </w:pPr>
+    </w:p>
+    <w:p>
+      <w:pPr>
+        <w:jc w:val="both"/>
+        <w:rPr>
+          <w:sz w:val="24"/>
+          <w:szCs w:val="24"/>
+        </w:rPr>
+      </w:pPr>
+    </w:p>
+    <w:p>
+      <w:pPr>
+        <w:jc w:val="both"/>
+        <w:rPr>
+          <w:sz w:val="24"/>
+          <w:szCs w:val="24"/>
+        </w:rPr>
+      </w:pPr>
+    </w:p>
+    <w:p>
+      <w:pPr>
+        <w:jc w:val="both"/>
+        <w:rPr>
+          <w:b/>
+          <w:sz w:val="24"/>
+          <w:szCs w:val="24"/>
+          <w:lang w:val="es-ES"/>
+        </w:rPr>
+      </w:pPr>
+      <w:r>
+        <w:rPr>
+          <w:b/>
+          <w:sz w:val="24"/>
+          <w:szCs w:val="24"/>
+          <w:lang w:val="es-ES"/>
+        </w:rPr>
+        <w:t>DESCRIPCIÓN DEL PROCESO PARA LOGRAR EL SPRINT</w:t>
+      </w:r>
+    </w:p>
+    <w:p>
+      <w:pPr>
+        <w:jc w:val="both"/>
+        <w:rPr>
+          <w:b/>
+          <w:sz w:val="24"/>
+          <w:szCs w:val="24"/>
+          <w:lang w:val="es-ES"/>
+        </w:rPr>
+      </w:pPr>
+    </w:p>
+    <w:p>
+      <w:pPr>
+        <w:numPr>
+          <w:ilvl w:val="0"/>
+          <w:numId w:val="1"/>
+        </w:numPr>
+        <w:jc w:val="both"/>
+        <w:rPr>
+          <w:sz w:val="24"/>
+          <w:szCs w:val="24"/>
+        </w:rPr>
+      </w:pPr>
+      <w:r>
+        <w:rPr>
+          <w:sz w:val="24"/>
+          <w:szCs w:val="24"/>
+        </w:rPr>
+        <w:t>Creación del grupo de trabajo.</w:t>
+      </w:r>
+    </w:p>
+    <w:p>
+      <w:pPr>
+        <w:numPr>
+          <w:ilvl w:val="1"/>
+          <w:numId w:val="1"/>
+        </w:numPr>
+        <w:jc w:val="both"/>
+        <w:rPr>
+          <w:sz w:val="24"/>
+          <w:szCs w:val="24"/>
+        </w:rPr>
+      </w:pPr>
+      <w:r>
+        <w:rPr>
+          <w:sz w:val="24"/>
+          <w:szCs w:val="24"/>
+        </w:rPr>
+        <w:t>Se organizó una reunión en zoom con todos los integrantes del equipo el objetivo de definir los roles de cada integrante</w:t>
+      </w:r>
+    </w:p>
+    <w:p>
+      <w:pPr>
+        <w:ind w:left="1440"/>
+        <w:jc w:val="both"/>
+        <w:rPr>
+          <w:sz w:val="24"/>
+          <w:szCs w:val="24"/>
+        </w:rPr>
+      </w:pPr>
+    </w:p>
+    <w:p>
+      <w:pPr>
+        <w:numPr>
+          <w:ilvl w:val="1"/>
+          <w:numId w:val="1"/>
+        </w:numPr>
+        <w:jc w:val="both"/>
+        <w:rPr>
+          <w:sz w:val="24"/>
+          <w:szCs w:val="24"/>
+        </w:rPr>
+      </w:pPr>
+      <w:r>
+        <w:rPr>
+          <w:sz w:val="24"/>
+          <w:szCs w:val="24"/>
+        </w:rPr>
+        <w:t xml:space="preserve">Los roles asignados para el </w:t>
+      </w:r>
+      <w:r>
+        <w:rPr>
+          <w:sz w:val="24"/>
+          <w:szCs w:val="24"/>
+        </w:rPr>
+        <w:t>segundo</w:t>
+      </w:r>
+      <w:r>
+        <w:rPr>
+          <w:sz w:val="24"/>
+          <w:szCs w:val="24"/>
+        </w:rPr>
+        <w:t xml:space="preserve"> sprint fueron:</w:t>
+      </w:r>
+    </w:p>
+    <w:p>
+      <w:pPr>
+        <w:numPr>
+          <w:ilvl w:val="2"/>
+          <w:numId w:val="1"/>
+        </w:numPr>
+        <w:jc w:val="both"/>
+        <w:rPr>
+          <w:sz w:val="24"/>
+          <w:szCs w:val="24"/>
+        </w:rPr>
+      </w:pPr>
+      <w:r>
+        <w:rPr>
+          <w:sz w:val="24"/>
+          <w:szCs w:val="24"/>
+        </w:rPr>
+        <w:t>Juan Carlo Giraldo O.</w:t>
+      </w:r>
+      <w:r>
+        <w:rPr>
+          <w:sz w:val="24"/>
+          <w:szCs w:val="24"/>
+        </w:rPr>
+        <w:tab/>
+      </w:r>
+      <w:proofErr w:type="spellStart"/>
+      <w:r>
+        <w:rPr>
+          <w:sz w:val="24"/>
+          <w:szCs w:val="24"/>
+        </w:rPr>
+        <w:t>Product</w:t>
+      </w:r>
+      <w:proofErr w:type="spellEnd"/>
+      <w:r>
+        <w:rPr>
+          <w:sz w:val="24"/>
+          <w:szCs w:val="24"/>
+        </w:rPr>
+        <w:t xml:space="preserve"> </w:t>
+      </w:r>
+      <w:proofErr w:type="spellStart"/>
+      <w:r>
+        <w:rPr>
+          <w:sz w:val="24"/>
+          <w:szCs w:val="24"/>
+        </w:rPr>
+        <w:t>Owner</w:t>
+      </w:r>
+      <w:proofErr w:type="spellEnd"/>
+    </w:p>
+    <w:p>
+      <w:pPr>
+        <w:numPr>
+          <w:ilvl w:val="2"/>
+          <w:numId w:val="1"/>
+        </w:numPr>
+        <w:jc w:val="both"/>
+        <w:rPr>
+          <w:sz w:val="24"/>
+          <w:szCs w:val="24"/>
+        </w:rPr>
+      </w:pPr>
+      <w:r>
+        <w:rPr>
+          <w:sz w:val="24"/>
+          <w:szCs w:val="24"/>
+        </w:rPr>
+        <w:t xml:space="preserve">Germán Torres </w:t>
+      </w:r>
+      <w:r>
+        <w:rPr>
+          <w:sz w:val="24"/>
+          <w:szCs w:val="24"/>
+        </w:rPr>
+        <w:tab/>
+      </w:r>
+      <w:r>
+        <w:rPr>
+          <w:sz w:val="24"/>
+          <w:szCs w:val="24"/>
+        </w:rPr>
+        <w:tab/>
+      </w:r>
+      <w:r>
+        <w:rPr>
+          <w:sz w:val="24"/>
+          <w:szCs w:val="24"/>
+        </w:rPr>
+        <w:t>Administrador de Base de Datos</w:t>
+      </w:r>
+    </w:p>
+    <w:p>
+      <w:pPr>
+        <w:numPr>
+          <w:ilvl w:val="2"/>
+          <w:numId w:val="1"/>
+        </w:numPr>
+        <w:jc w:val="both"/>
+        <w:rPr>
+          <w:sz w:val="24"/>
+          <w:szCs w:val="24"/>
+        </w:rPr>
+      </w:pPr>
+      <w:r>
+        <w:rPr>
+          <w:sz w:val="24"/>
+          <w:szCs w:val="24"/>
+        </w:rPr>
+        <w:t xml:space="preserve">Jan Álvaro Mazorco </w:t>
+      </w:r>
+      <w:r>
+        <w:rPr>
+          <w:sz w:val="24"/>
+          <w:szCs w:val="24"/>
+        </w:rPr>
+        <w:tab/>
+        <w:t>Analista</w:t>
+      </w:r>
+    </w:p>
+    <w:p>
+      <w:pPr>
+        <w:numPr>
+          <w:ilvl w:val="2"/>
+          <w:numId w:val="1"/>
+        </w:numPr>
+        <w:jc w:val="both"/>
+        <w:rPr>
+          <w:sz w:val="24"/>
+          <w:szCs w:val="24"/>
+        </w:rPr>
+      </w:pPr>
+      <w:r>
+        <w:rPr>
+          <w:sz w:val="24"/>
+          <w:szCs w:val="24"/>
+        </w:rPr>
+        <w:t>Dahiana Gómez</w:t>
+      </w:r>
+      <w:r>
+        <w:rPr>
+          <w:sz w:val="24"/>
+          <w:szCs w:val="24"/>
+        </w:rPr>
+        <w:tab/>
+      </w:r>
+      <w:r>
+        <w:rPr>
+          <w:sz w:val="24"/>
+          <w:szCs w:val="24"/>
+        </w:rPr>
+        <w:tab/>
+      </w:r>
+      <w:r>
+        <w:rPr>
+          <w:sz w:val="24"/>
+          <w:szCs w:val="24"/>
+        </w:rPr>
+        <w:t>Analista</w:t>
+      </w:r>
+    </w:p>
+    <w:p>
+      <w:pPr>
+        <w:numPr>
+          <w:ilvl w:val="2"/>
+          <w:numId w:val="1"/>
+        </w:numPr>
+        <w:jc w:val="both"/>
+        <w:rPr>
+          <w:sz w:val="24"/>
+          <w:szCs w:val="24"/>
+        </w:rPr>
+      </w:pPr>
+      <w:r>
+        <w:rPr>
+          <w:sz w:val="24"/>
+          <w:szCs w:val="24"/>
+        </w:rPr>
+        <w:t>Danna García</w:t>
+      </w:r>
+      <w:r>
+        <w:rPr>
+          <w:sz w:val="24"/>
+          <w:szCs w:val="24"/>
+        </w:rPr>
+        <w:tab/>
+      </w:r>
+      <w:r>
+        <w:rPr>
+          <w:sz w:val="24"/>
+          <w:szCs w:val="24"/>
+        </w:rPr>
+        <w:tab/>
+        <w:t>Scrum Master</w:t>
+      </w:r>
+    </w:p>
+    <w:p>
+      <w:pPr>
+        <w:numPr>
+          <w:ilvl w:val="2"/>
+          <w:numId w:val="1"/>
+        </w:numPr>
+        <w:jc w:val="both"/>
+        <w:rPr>
+          <w:sz w:val="24"/>
+          <w:szCs w:val="24"/>
+        </w:rPr>
+      </w:pPr>
+      <w:r>
+        <w:rPr>
+          <w:sz w:val="24"/>
+          <w:szCs w:val="24"/>
+        </w:rPr>
+        <w:t>Desarrollador</w:t>
+      </w:r>
+      <w:r>
+        <w:rPr>
+          <w:sz w:val="24"/>
+          <w:szCs w:val="24"/>
+        </w:rPr>
+        <w:tab/>
+      </w:r>
+      <w:r>
+        <w:rPr>
+          <w:sz w:val="24"/>
+          <w:szCs w:val="24"/>
+        </w:rPr>
+        <w:tab/>
+      </w:r>
+      <w:r>
+        <w:rPr>
+          <w:sz w:val="24"/>
+          <w:szCs w:val="24"/>
+        </w:rPr>
+        <w:t>Todos</w:t>
+      </w:r>
+    </w:p>
+    <w:p>
+      <w:pPr>
+        <w:jc w:val="both"/>
+        <w:rPr>
+          <w:sz w:val="24"/>
+          <w:szCs w:val="24"/>
+        </w:rPr>
+      </w:pPr>
+    </w:p>
+    <w:p>
+      <w:pPr>
+        <w:numPr>
+          <w:ilvl w:val="0"/>
+          <w:numId w:val="1"/>
+        </w:numPr>
+        <w:jc w:val="both"/>
+        <w:rPr>
+          <w:sz w:val="24"/>
+          <w:szCs w:val="24"/>
+        </w:rPr>
+      </w:pPr>
+      <w:r>
+        <w:rPr>
+          <w:sz w:val="24"/>
+          <w:szCs w:val="24"/>
+        </w:rPr>
+        <w:t>Se registran las tareas en la plataforma Trello y se asignan a cada uno de los integrantes.</w:t>
+      </w:r>
+    </w:p>
+    <w:p>
+      <w:pPr>
+        <w:jc w:val="both"/>
+        <w:rPr>
+          <w:sz w:val="24"/>
+          <w:szCs w:val="24"/>
+        </w:rPr>
+      </w:pPr>
+    </w:p>
+    <w:p>
+      <w:pPr>
+        <w:numPr>
+          <w:ilvl w:val="0"/>
+          <w:numId w:val="1"/>
+        </w:numPr>
+        <w:jc w:val="both"/>
+        <w:rPr>
+          <w:sz w:val="24"/>
+          <w:szCs w:val="24"/>
+        </w:rPr>
+      </w:pPr>
+      <w:r>
+        <w:rPr>
+          <w:sz w:val="24"/>
+          <w:szCs w:val="24"/>
+        </w:rPr>
+        <w:t xml:space="preserve">Integrar las interfaces gráficas con </w:t>
+      </w:r>
+      <w:proofErr w:type="spellStart"/>
+      <w:r>
+        <w:rPr>
+          <w:sz w:val="24"/>
+          <w:szCs w:val="24"/>
+        </w:rPr>
+        <w:t>NodeJs</w:t>
+      </w:r>
+      <w:proofErr w:type="spellEnd"/>
+      <w:r>
+        <w:rPr>
+          <w:sz w:val="24"/>
+          <w:szCs w:val="24"/>
+        </w:rPr>
+        <w:t xml:space="preserve"> que a su vez tendrá que integrarse con la base de datos para completar la funcionalidad de gestionar la información (registrar, listar, actualizar) de los productos y usuarios.</w:t>
+      </w:r>
+    </w:p>
+    <w:p>
+      <w:pPr>
+        <w:pStyle w:val="Prrafodelista"/>
+        <w:rPr>
+          <w:sz w:val="24"/>
+          <w:szCs w:val="24"/>
+        </w:rPr>
+      </w:pPr>
+    </w:p>
+    <w:p>
+      <w:pPr>
+        <w:numPr>
+          <w:ilvl w:val="0"/>
+          <w:numId w:val="1"/>
+        </w:numPr>
+        <w:jc w:val="both"/>
+        <w:rPr>
+          <w:sz w:val="24"/>
+          <w:szCs w:val="24"/>
+        </w:rPr>
+      </w:pPr>
+      <w:r>
+        <w:rPr>
+          <w:sz w:val="24"/>
+          <w:szCs w:val="24"/>
+        </w:rPr>
+        <w:t>Creación de un documento de Word Sprint</w:t>
+      </w:r>
+      <w:r>
+        <w:rPr>
+          <w:sz w:val="24"/>
+          <w:szCs w:val="24"/>
+        </w:rPr>
+        <w:t>2</w:t>
+      </w:r>
+      <w:r>
+        <w:rPr>
+          <w:sz w:val="24"/>
+          <w:szCs w:val="24"/>
+        </w:rPr>
+        <w:t>_Equipo_23.</w:t>
+      </w:r>
+    </w:p>
+    <w:p>
+      <w:pPr>
+        <w:jc w:val="both"/>
+        <w:rPr>
+          <w:sz w:val="24"/>
+          <w:szCs w:val="24"/>
+        </w:rPr>
+      </w:pPr>
+    </w:p>
+    <w:p>
+      <w:pPr>
+        <w:numPr>
+          <w:ilvl w:val="0"/>
+          <w:numId w:val="1"/>
+        </w:numPr>
+        <w:jc w:val="both"/>
+        <w:rPr>
+          <w:sz w:val="24"/>
+          <w:szCs w:val="24"/>
+        </w:rPr>
+      </w:pPr>
+      <w:r>
+        <w:rPr>
+          <w:sz w:val="24"/>
+          <w:szCs w:val="24"/>
+        </w:rPr>
+        <w:t xml:space="preserve">Actualización del documento por parte de cada uno de los integrantes del grupo con </w:t>
+      </w:r>
+      <w:r>
+        <w:rPr>
+          <w:color w:val="212121"/>
+          <w:sz w:val="24"/>
+          <w:szCs w:val="24"/>
+          <w:highlight w:val="white"/>
+        </w:rPr>
+        <w:t>evidencia de los aportes de los diferentes integrantes del equipo sobre los objetos depositados en GitHub.</w:t>
+      </w:r>
+    </w:p>
+    <w:p>
+      <w:pPr>
+        <w:jc w:val="both"/>
+        <w:rPr>
+          <w:color w:val="212121"/>
+          <w:sz w:val="24"/>
+          <w:szCs w:val="24"/>
+        </w:rPr>
+      </w:pPr>
+    </w:p>
+    <w:p>
+      <w:pPr>
+        <w:jc w:val="both"/>
+        <w:rPr>
+          <w:b/>
+          <w:sz w:val="24"/>
+          <w:szCs w:val="24"/>
+          <w:lang w:val="es-ES"/>
+        </w:rPr>
+      </w:pPr>
+      <w:r>
+        <w:rPr>
+          <w:b/>
+          <w:sz w:val="24"/>
+          <w:szCs w:val="24"/>
+          <w:lang w:val="es-ES"/>
+        </w:rPr>
+        <w:t>EVIDENCIA DE</w:t>
+      </w:r>
+      <w:r>
+        <w:rPr>
+          <w:b/>
+          <w:sz w:val="24"/>
+          <w:szCs w:val="24"/>
+          <w:lang w:val="es-ES"/>
+        </w:rPr>
+        <w:t>L DESARROLLO DE LAS TAREAS ASIGNADAS.</w:t>
+      </w:r>
+    </w:p>
+    <w:p>
+      <w:pPr>
+        <w:jc w:val="both"/>
+        <w:rPr>
+          <w:b/>
+          <w:color w:val="212121"/>
+          <w:sz w:val="24"/>
+          <w:szCs w:val="24"/>
+          <w:shd w:val="clear" w:color="auto" w:fill="FFFFFF"/>
+          <w:lang w:val="es-ES"/>
+        </w:rPr>
+      </w:pPr>
+    </w:p>
+    <w:p>
+      <w:pPr>
+        <w:jc w:val="both"/>
+        <w:rPr>
+          <w:sz w:val="24"/>
+          <w:szCs w:val="24"/>
+          <w:lang w:val="es-ES"/>
+        </w:rPr>
+      </w:pPr>
+      <w:r>
+        <w:rPr>
+          <w:b/>
+          <w:sz w:val="24"/>
+          <w:szCs w:val="24"/>
+          <w:lang w:val="es-ES"/>
+        </w:rPr>
+        <w:t xml:space="preserve">Repositorio en </w:t>
+      </w:r>
+      <w:proofErr w:type="spellStart"/>
+      <w:r>
+        <w:rPr>
+          <w:b/>
+          <w:sz w:val="24"/>
+          <w:szCs w:val="24"/>
+          <w:lang w:val="es-ES"/>
+        </w:rPr>
+        <w:t>git</w:t>
+      </w:r>
+      <w:proofErr w:type="spellEnd"/>
+      <w:r>
+        <w:rPr>
+          <w:b/>
+          <w:sz w:val="24"/>
+          <w:szCs w:val="24"/>
+          <w:lang w:val="es-ES"/>
+        </w:rPr>
+        <w:t xml:space="preserve">: </w:t>
+      </w:r>
+      <w:hyperlink r:id="rId6" w:history="1">
+        <w:r>
+          <w:rPr>
+            <w:rStyle w:val="Hipervnculo"/>
+            <w:sz w:val="24"/>
+            <w:szCs w:val="24"/>
+            <w:lang w:val="es-ES"/>
+          </w:rPr>
+          <w:t>https://github.com/dahianagomezsanchez/tienda_web</w:t>
+        </w:r>
+      </w:hyperlink>
+    </w:p>
+    <w:p>
+      <w:pPr>
+        <w:jc w:val="both"/>
+        <w:rPr>
+          <w:b/>
+          <w:sz w:val="24"/>
+          <w:szCs w:val="24"/>
+          <w:lang w:val="es-ES"/>
+        </w:rPr>
+      </w:pPr>
+    </w:p>
+    <w:p>
+      <w:pPr>
+        <w:jc w:val="both"/>
+        <w:rPr>
+          <w:sz w:val="24"/>
+          <w:szCs w:val="24"/>
+        </w:rPr>
+      </w:pPr>
+      <w:r>
+        <w:rPr>
+          <w:b/>
+          <w:sz w:val="24"/>
+          <w:szCs w:val="24"/>
+        </w:rPr>
+        <w:t xml:space="preserve">Enlace Trello: </w:t>
+      </w:r>
+      <w:hyperlink r:id="rId7" w:history="1">
+        <w:r>
+          <w:rPr>
+            <w:rStyle w:val="Hipervnculo"/>
+            <w:sz w:val="24"/>
+            <w:szCs w:val="24"/>
+          </w:rPr>
+          <w:t>https://trello.com/b/cbBQU5CS/tienda-web</w:t>
+        </w:r>
+      </w:hyperlink>
+    </w:p>
+    <w:p>
+      <w:pPr>
+        <w:rPr>
+          <w:sz w:val="24"/>
+          <w:szCs w:val="24"/>
+        </w:rPr>
+      </w:pPr>
+    </w:p>
+    <w:p>
+      <w:pPr>
+        <w:rPr>
+          <w:sz w:val="24"/>
+          <w:szCs w:val="24"/>
+        </w:rPr>
+      </w:pPr>
+    </w:p>
+    <w:p>
+      <w:pPr>
+        <w:pStyle w:val="Prrafodelista"/>
+        <w:numPr>
+          <w:ilvl w:val="0"/>
+          <w:numId w:val="4"/>
+        </w:numPr>
+        <w:rPr>
+          <w:b/>
+          <w:sz w:val="24"/>
+          <w:szCs w:val="24"/>
+        </w:rPr>
+      </w:pPr>
+      <w:r>
+        <w:rPr>
+          <w:b/>
+          <w:sz w:val="24"/>
+          <w:szCs w:val="24"/>
+        </w:rPr>
+        <w:lastRenderedPageBreak/>
+        <w:t>German Torres</w:t>
+      </w:r>
+    </w:p>
+    <w:p>
+      <w:pPr>
+        <w:pStyle w:val="Prrafodelista"/>
+        <w:rPr>
+          <w:b/>
+        </w:rPr>
+      </w:pPr>
+      <w:r>
+        <w:rPr>
+          <w:b/>
+        </w:rPr>
+        <w:t>Descripción del proceso realizado:</w:t>
+      </w:r>
+    </w:p>
+    <w:p>
+      <w:pPr>
+        <w:rPr>
+          <w:b/>
+          <w:sz w:val="24"/>
+          <w:szCs w:val="24"/>
+        </w:rPr>
+      </w:pPr>
+    </w:p>
+    <w:tbl>
+      <w:tblPr>
+        <w:tblStyle w:val="Tablaconcuadrcula"/>
+        <w:tblpPr w:leftFromText="141" w:rightFromText="141" w:vertAnchor="text" w:horzAnchor="margin" w:tblpY="99"/>
+        <w:tblW w:w="9725" w:type="dxa"/>
+        <w:tblLook w:val="04A0" w:firstRow="1" w:lastRow="0" w:firstColumn="1" w:lastColumn="0" w:noHBand="0" w:noVBand="1"/>
+      </w:tblPr>
+      <w:tblGrid>
+        <w:gridCol w:w="2369"/>
+        <w:gridCol w:w="7356"/>
+      </w:tblGrid>
+      <w:tr>
+        <w:trPr>
+          <w:trHeight w:val="274"/>
+        </w:trPr>
+        <w:tc>
+          <w:tcPr>
+            <w:tcW w:w="2369" w:type="dxa"/>
+          </w:tcPr>
+          <w:p>
+            <w:pPr>
+              <w:pStyle w:val="NormalWeb"/>
+              <w:spacing w:before="0" w:beforeAutospacing="0"/>
+              <w:jc w:val="center"/>
+              <w:rPr>
+                <w:rStyle w:val="Textoennegrita"/>
+                <w:rFonts w:ascii="Arial" w:hAnsi="Arial" w:cs="Arial"/>
+                <w:shd w:val="clear" w:color="auto" w:fill="FFFFFF"/>
+              </w:rPr>
+            </w:pPr>
+            <w:proofErr w:type="spellStart"/>
+            <w:r>
+              <w:rPr>
+                <w:rStyle w:val="Textoennegrita"/>
+                <w:rFonts w:ascii="Arial" w:hAnsi="Arial" w:cs="Arial"/>
+                <w:shd w:val="clear" w:color="auto" w:fill="FFFFFF"/>
+              </w:rPr>
+              <w:t>Commands</w:t>
+            </w:r>
+            <w:proofErr w:type="spellEnd"/>
+            <w:r>
+              <w:rPr>
+                <w:rStyle w:val="Textoennegrita"/>
+                <w:rFonts w:ascii="Arial" w:hAnsi="Arial" w:cs="Arial"/>
+                <w:shd w:val="clear" w:color="auto" w:fill="FFFFFF"/>
+              </w:rPr>
+              <w:t xml:space="preserve"> </w:t>
+            </w:r>
+            <w:r>
+              <w:rPr>
+                <w:rStyle w:val="Textoennegrita"/>
+                <w:rFonts w:ascii="Arial" w:hAnsi="Arial" w:cs="Arial"/>
+                <w:shd w:val="clear" w:color="auto" w:fill="FFFFFF"/>
+              </w:rPr>
+              <w:t xml:space="preserve"> </w:t>
+            </w:r>
+          </w:p>
+        </w:tc>
+        <w:tc>
+          <w:tcPr>
+            <w:tcW w:w="7356" w:type="dxa"/>
+          </w:tcPr>
+          <w:p>
+            <w:pPr>
+              <w:pStyle w:val="NormalWeb"/>
+              <w:spacing w:before="0" w:beforeAutospacing="0"/>
+              <w:jc w:val="center"/>
+              <w:rPr>
+                <w:rStyle w:val="Textoennegrita"/>
+                <w:rFonts w:ascii="Arial" w:hAnsi="Arial" w:cs="Arial"/>
+                <w:shd w:val="clear" w:color="auto" w:fill="FFFFFF"/>
+              </w:rPr>
+            </w:pPr>
+            <w:proofErr w:type="spellStart"/>
+            <w:r>
+              <w:rPr>
+                <w:rStyle w:val="Textoennegrita"/>
+                <w:rFonts w:ascii="Arial" w:hAnsi="Arial" w:cs="Arial"/>
+                <w:shd w:val="clear" w:color="auto" w:fill="FFFFFF"/>
+              </w:rPr>
+              <w:t>Evidence</w:t>
+            </w:r>
+            <w:proofErr w:type="spellEnd"/>
+          </w:p>
+        </w:tc>
+      </w:tr>
+      <w:tr>
+        <w:trPr>
+          <w:trHeight w:val="1298"/>
+        </w:trPr>
+        <w:tc>
+          <w:tcPr>
+            <w:tcW w:w="2369" w:type="dxa"/>
+          </w:tcPr>
+          <w:p>
+            <w:pPr>
+              <w:pStyle w:val="NormalWeb"/>
+              <w:spacing w:before="0" w:beforeAutospacing="0"/>
+              <w:jc w:val="center"/>
+              <w:rPr>
+                <w:rStyle w:val="Textoennegrita"/>
+                <w:rFonts w:ascii="Arial" w:hAnsi="Arial" w:cs="Arial"/>
+                <w:b w:val="0"/>
+                <w:shd w:val="clear" w:color="auto" w:fill="FFFFFF"/>
+              </w:rPr>
+            </w:pPr>
+          </w:p>
+          <w:p>
+            <w:r>
+              <w:t xml:space="preserve">Para hacer la conexión entre una base de datos y en la página web, el apartado de Administrador de Ventas, se generó un archivo llamado </w:t>
+            </w:r>
+            <w:r>
+              <w:t>appRegistroVentas.js</w:t>
+            </w:r>
+            <w:r>
+              <w:t>.</w:t>
+            </w:r>
+          </w:p>
+          <w:p>
+            <w:r>
+              <w:t>En él, se generaron 2 funciones que permitían extraer información de la base de datos:</w:t>
+            </w:r>
+          </w:p>
+          <w:p>
+            <w:r>
+              <w:t>Tabla de productos y Tabla de vendedores.</w:t>
+            </w:r>
+          </w:p>
+          <w:p/>
+          <w:p>
+            <w:pPr>
+              <w:pStyle w:val="NormalWeb"/>
+              <w:spacing w:before="0" w:beforeAutospacing="0"/>
+              <w:jc w:val="center"/>
+              <w:rPr>
+                <w:rStyle w:val="Textoennegrita"/>
+                <w:rFonts w:ascii="Arial" w:hAnsi="Arial" w:cs="Arial"/>
+                <w:b w:val="0"/>
+                <w:shd w:val="clear" w:color="auto" w:fill="FFFFFF"/>
+              </w:rPr>
+            </w:pPr>
+            <w:r>
+              <w:rPr>
+                <w:rStyle w:val="Textoennegrita"/>
+                <w:rFonts w:ascii="Arial" w:hAnsi="Arial" w:cs="Arial"/>
+                <w:shd w:val="clear" w:color="auto" w:fill="FFFFFF"/>
+              </w:rPr>
+              <w:t>.</w:t>
+            </w:r>
+          </w:p>
+        </w:tc>
+        <w:tc>
+          <w:tcPr>
+            <w:tcW w:w="7356" w:type="dxa"/>
+          </w:tcPr>
+          <w:p>
+            <w:pPr>
+              <w:pStyle w:val="NormalWeb"/>
+              <w:spacing w:before="0" w:beforeAutospacing="0"/>
+              <w:rPr>
+                <w:rStyle w:val="Textoennegrita"/>
+                <w:rFonts w:ascii="Arial" w:hAnsi="Arial" w:cs="Arial"/>
+                <w:b w:val="0"/>
+                <w:shd w:val="clear" w:color="auto" w:fill="FFFFFF"/>
+              </w:rPr>
+            </w:pPr>
+            <w:r>
+              <w:rPr>
+                <w:noProof/>
+              </w:rPr>
+              <w:drawing>
+                <wp:inline distT="0" distB="0" distL="0" distR="0" wp14:anchorId="3E56A618" wp14:editId="1D2EC548">
+                  <wp:extent cx="4316786" cy="3325091"/>
+                  <wp:effectExtent l="0" t="0" r="7620" b="8890"/>
+                  <wp:docPr id="1" name="Imagen 1"/>
+                  <wp:cNvGraphicFramePr>
+                    <a:graphicFrameLocks xmlns:a="http://schemas.openxmlformats.org/drawingml/2006/main" noChangeAspect="1"/>
+                  </wp:cNvGraphicFramePr>
+                  <a:graphic xmlns:a="http://schemas.openxmlformats.org/drawingml/2006/main">
+                    <a:graphicData uri="http://schemas.openxmlformats.org/drawingml/2006/picture">
+                      <pic:pic xmlns:pic="http://schemas.openxmlformats.org/drawingml/2006/picture">
+                        <pic:nvPicPr>
+                          <pic:cNvPr id="0" name="Picture 1"/>
+                          <pic:cNvPicPr>
+                            <a:picLocks noChangeAspect="1" noChangeArrowheads="1"/>
+                          </pic:cNvPicPr>
+                        </pic:nvPicPr>
+                        <pic:blipFill>
+                          <a:blip r:embed="rId8" cstate="print">
+                            <a:extLst>
+                              <a:ext uri="{28A0092B-C50C-407E-A947-70E740481C1C}">
+                                <a14:useLocalDpi xmlns:a14="http://schemas.microsoft.com/office/drawing/2010/main" val="0"/>
+                              </a:ext>
+                            </a:extLst>
+                          </a:blip>
+                          <a:srcRect/>
+                          <a:stretch>
+                            <a:fillRect/>
+                          </a:stretch>
+                        </pic:blipFill>
+                        <pic:spPr bwMode="auto">
+                          <a:xfrm>
+                            <a:off x="0" y="0"/>
+                            <a:ext cx="4345185" cy="3346966"/>
+                          </a:xfrm>
+                          <a:prstGeom prst="rect">
+                            <a:avLst/>
+                          </a:prstGeom>
+                          <a:noFill/>
+                          <a:ln>
+                            <a:noFill/>
+                          </a:ln>
+                        </pic:spPr>
+                      </pic:pic>
+                    </a:graphicData>
+                  </a:graphic>
+                </wp:inline>
+              </w:drawing>
+            </w:r>
+          </w:p>
+        </w:tc>
+      </w:tr>
+      <w:tr>
+        <w:trPr>
+          <w:trHeight w:val="1298"/>
+        </w:trPr>
+        <w:tc>
+          <w:tcPr>
+            <w:tcW w:w="2369" w:type="dxa"/>
+          </w:tcPr>
+          <w:p>
+            <w:pPr>
+              <w:pStyle w:val="NormalWeb"/>
+              <w:spacing w:before="0" w:beforeAutospacing="0"/>
+              <w:jc w:val="center"/>
+              <w:rPr>
+                <w:rStyle w:val="Textoennegrita"/>
+                <w:rFonts w:ascii="Arial" w:hAnsi="Arial" w:cs="Arial"/>
+                <w:b w:val="0"/>
+                <w:shd w:val="clear" w:color="auto" w:fill="FFFFFF"/>
+                <w:lang w:val="en-US"/>
+              </w:rPr>
+            </w:pPr>
+          </w:p>
+          <w:p>
+            <w:r>
+              <w:t xml:space="preserve">En la página web, en el apartado de Administrador de Ventas, se actualizó el código, permitiendo recibir la información de la base de datos </w:t>
+            </w:r>
+          </w:p>
+          <w:p>
+            <w:pPr>
+              <w:pStyle w:val="NormalWeb"/>
+              <w:spacing w:before="0" w:beforeAutospacing="0"/>
+              <w:jc w:val="center"/>
+              <w:rPr>
+                <w:rStyle w:val="Textoennegrita"/>
+                <w:rFonts w:ascii="Arial" w:hAnsi="Arial" w:cs="Arial"/>
+                <w:b w:val="0"/>
+                <w:shd w:val="clear" w:color="auto" w:fill="FFFFFF"/>
+              </w:rPr>
+            </w:pPr>
+          </w:p>
+        </w:tc>
+        <w:tc>
+          <w:tcPr>
+            <w:tcW w:w="7356" w:type="dxa"/>
+          </w:tcPr>
+          <w:p>
+            <w:pPr>
+              <w:pStyle w:val="NormalWeb"/>
+              <w:spacing w:before="0" w:beforeAutospacing="0"/>
+              <w:rPr>
+                <w:rStyle w:val="Textoennegrita"/>
+                <w:rFonts w:ascii="Arial" w:hAnsi="Arial" w:cs="Arial"/>
+                <w:b w:val="0"/>
+                <w:shd w:val="clear" w:color="auto" w:fill="FFFFFF"/>
+              </w:rPr>
+            </w:pPr>
+            <w:r>
+              <w:rPr>
+                <w:noProof/>
+              </w:rPr>
+              <w:drawing>
+                <wp:inline distT="0" distB="0" distL="0" distR="0" wp14:anchorId="2653177A" wp14:editId="5CB85F43">
+                  <wp:extent cx="4526526" cy="2814452"/>
+                  <wp:effectExtent l="0" t="0" r="7620" b="5080"/>
+                  <wp:docPr id="2" name="Imagen 2"/>
+                  <wp:cNvGraphicFramePr>
+                    <a:graphicFrameLocks xmlns:a="http://schemas.openxmlformats.org/drawingml/2006/main" noChangeAspect="1"/>
+                  </wp:cNvGraphicFramePr>
+                  <a:graphic xmlns:a="http://schemas.openxmlformats.org/drawingml/2006/main">
+                    <a:graphicData uri="http://schemas.openxmlformats.org/drawingml/2006/picture">
+                      <pic:pic xmlns:pic="http://schemas.openxmlformats.org/drawingml/2006/picture">
+                        <pic:nvPicPr>
+                          <pic:cNvPr id="0" name="Picture 2"/>
+                          <pic:cNvPicPr>
+                            <a:picLocks noChangeAspect="1" noChangeArrowheads="1"/>
+                          </pic:cNvPicPr>
+                        </pic:nvPicPr>
+                        <pic:blipFill>
+                          <a:blip r:embed="rId9" cstate="print">
+                            <a:extLst>
+                              <a:ext uri="{28A0092B-C50C-407E-A947-70E740481C1C}">
+                                <a14:useLocalDpi xmlns:a14="http://schemas.microsoft.com/office/drawing/2010/main" val="0"/>
+                              </a:ext>
+                            </a:extLst>
+                          </a:blip>
+                          <a:srcRect/>
+                          <a:stretch>
+                            <a:fillRect/>
+                          </a:stretch>
+                        </pic:blipFill>
+                        <pic:spPr bwMode="auto">
+                          <a:xfrm>
+                            <a:off x="0" y="0"/>
+                            <a:ext cx="4548350" cy="2828022"/>
+                          </a:xfrm>
+                          <a:prstGeom prst="rect">
+                            <a:avLst/>
+                          </a:prstGeom>
+                          <a:noFill/>
+                          <a:ln>
+                            <a:noFill/>
+                          </a:ln>
+                        </pic:spPr>
+                      </pic:pic>
+                    </a:graphicData>
+                  </a:graphic>
+                </wp:inline>
+              </w:drawing>
+            </w:r>
+          </w:p>
+        </w:tc>
+      </w:tr>
+      <w:tr>
+        <w:trPr>
+          <w:trHeight w:val="1298"/>
+        </w:trPr>
+        <w:tc>
+          <w:tcPr>
+            <w:tcW w:w="2369" w:type="dxa"/>
+          </w:tcPr>
+          <w:p/>
+          <w:p>
+            <w:r>
+              <w:t xml:space="preserve">En la página web, en el apartado de Administrador de Ventas, se actualizó el código, permitiendo recibir la información de la base de datos </w:t>
+            </w:r>
+          </w:p>
+          <w:p>
+            <w:pPr>
+              <w:pStyle w:val="NormalWeb"/>
+              <w:spacing w:before="0" w:beforeAutospacing="0"/>
+              <w:rPr>
+                <w:rStyle w:val="Textoennegrita"/>
+                <w:rFonts w:ascii="Arial" w:hAnsi="Arial" w:cs="Arial"/>
+                <w:b w:val="0"/>
+                <w:shd w:val="clear" w:color="auto" w:fill="FFFFFF"/>
+              </w:rPr>
+            </w:pPr>
+          </w:p>
+          <w:p>
+            <w:pPr>
+              <w:pStyle w:val="NormalWeb"/>
+              <w:spacing w:before="0" w:beforeAutospacing="0"/>
+              <w:rPr>
+                <w:rStyle w:val="Textoennegrita"/>
+                <w:rFonts w:ascii="Arial" w:hAnsi="Arial" w:cs="Arial"/>
+                <w:b w:val="0"/>
+                <w:shd w:val="clear" w:color="auto" w:fill="FFFFFF"/>
+              </w:rPr>
+            </w:pPr>
+          </w:p>
+        </w:tc>
+        <w:tc>
+          <w:tcPr>
+            <w:tcW w:w="7356" w:type="dxa"/>
+          </w:tcPr>
+          <w:p>
+            <w:pPr>
+              <w:pStyle w:val="NormalWeb"/>
+              <w:spacing w:before="0" w:beforeAutospacing="0"/>
+              <w:rPr>
+                <w:rStyle w:val="Textoennegrita"/>
+                <w:rFonts w:ascii="Arial" w:hAnsi="Arial" w:cs="Arial"/>
+                <w:b w:val="0"/>
+                <w:shd w:val="clear" w:color="auto" w:fill="FFFFFF"/>
+              </w:rPr>
+            </w:pPr>
+            <w:r>
+              <w:rPr>
+                <w:noProof/>
+              </w:rPr>
+              <w:drawing>
+                <wp:inline distT="0" distB="0" distL="0" distR="0" wp14:anchorId="282B732B" wp14:editId="25EE0CB1">
+                  <wp:extent cx="3491345" cy="1911701"/>
+                  <wp:effectExtent l="0" t="0" r="0" b="0"/>
+                  <wp:docPr id="34" name="Imagen 34"/>
+                  <wp:cNvGraphicFramePr>
+                    <a:graphicFrameLocks xmlns:a="http://schemas.openxmlformats.org/drawingml/2006/main" noChangeAspect="1"/>
+                  </wp:cNvGraphicFramePr>
+                  <a:graphic xmlns:a="http://schemas.openxmlformats.org/drawingml/2006/main">
+                    <a:graphicData uri="http://schemas.openxmlformats.org/drawingml/2006/picture">
+                      <pic:pic xmlns:pic="http://schemas.openxmlformats.org/drawingml/2006/picture">
+                        <pic:nvPicPr>
+                          <pic:cNvPr id="0" name="Picture 3"/>
+                          <pic:cNvPicPr>
+                            <a:picLocks noChangeAspect="1" noChangeArrowheads="1"/>
+                          </pic:cNvPicPr>
+                        </pic:nvPicPr>
+                        <pic:blipFill>
+                          <a:blip r:embed="rId10" cstate="print">
+                            <a:extLst>
+                              <a:ext uri="{28A0092B-C50C-407E-A947-70E740481C1C}">
+                                <a14:useLocalDpi xmlns:a14="http://schemas.microsoft.com/office/drawing/2010/main" val="0"/>
+                              </a:ext>
+                            </a:extLst>
+                          </a:blip>
+                          <a:srcRect/>
+                          <a:stretch>
+                            <a:fillRect/>
+                          </a:stretch>
+                        </pic:blipFill>
+                        <pic:spPr bwMode="auto">
+                          <a:xfrm>
+                            <a:off x="0" y="0"/>
+                            <a:ext cx="3503278" cy="1918235"/>
+                          </a:xfrm>
+                          <a:prstGeom prst="rect">
+                            <a:avLst/>
+                          </a:prstGeom>
+                          <a:noFill/>
+                          <a:ln>
+                            <a:noFill/>
+                          </a:ln>
+                        </pic:spPr>
+                      </pic:pic>
+                    </a:graphicData>
+                  </a:graphic>
+                </wp:inline>
+              </w:drawing>
+            </w:r>
+          </w:p>
+        </w:tc>
+      </w:tr>
+    </w:tbl>
     <w:p/>
     <w:p>
-      <w:r>
-        <w:rPr>
-          <w:noProof/>
-        </w:rPr>
-        <w:drawing>
-          <wp:inline distT="0" distB="0" distL="0" distR="0">
-            <wp:extent cx="5638800" cy="4343400"/>
-            <wp:effectExtent l="0" t="0" r="0" b="0"/>
-            <wp:docPr id="1" name="Imagen 1"/>
-            <wp:cNvGraphicFramePr>
-              <a:graphicFrameLocks xmlns:a="http://schemas.openxmlformats.org/drawingml/2006/main" noChangeAspect="1"/>
-            </wp:cNvGraphicFramePr>
-            <a:graphic xmlns:a="http://schemas.openxmlformats.org/drawingml/2006/main">
-              <a:graphicData uri="http://schemas.openxmlformats.org/drawingml/2006/picture">
-                <pic:pic xmlns:pic="http://schemas.openxmlformats.org/drawingml/2006/picture">
-                  <pic:nvPicPr>
-                    <pic:cNvPr id="0" name="Picture 1"/>
-                    <pic:cNvPicPr>
-                      <a:picLocks noChangeAspect="1" noChangeArrowheads="1"/>
-                    </pic:cNvPicPr>
-                  </pic:nvPicPr>
-                  <pic:blipFill>
-                    <a:blip r:embed="rId5">
-                      <a:extLst>
-                        <a:ext uri="{28A0092B-C50C-407E-A947-70E740481C1C}">
-                          <a14:useLocalDpi xmlns:a14="http://schemas.microsoft.com/office/drawing/2010/main" val="0"/>
-                        </a:ext>
-                      </a:extLst>
-                    </a:blip>
-                    <a:srcRect/>
-                    <a:stretch>
-                      <a:fillRect/>
-                    </a:stretch>
-                  </pic:blipFill>
-                  <pic:spPr bwMode="auto">
-                    <a:xfrm>
-                      <a:off x="0" y="0"/>
-                      <a:ext cx="5638800" cy="4343400"/>
-                    </a:xfrm>
-                    <a:prstGeom prst="rect">
-                      <a:avLst/>
-                    </a:prstGeom>
-                    <a:noFill/>
-                    <a:ln>
-                      <a:noFill/>
-                    </a:ln>
-                  </pic:spPr>
-                </pic:pic>
-              </a:graphicData>
-            </a:graphic>
-          </wp:inline>
-        </w:drawing>
-      </w:r>
-    </w:p>
-    <w:p/>
-    <w:p>
-      <w:r>
-        <w:t xml:space="preserve">En la </w:t>
-      </w:r>
-      <w:r>
-        <w:t>página</w:t>
-      </w:r>
-      <w:bookmarkStart w:id="0" w:name="_GoBack"/>
-      <w:bookmarkEnd w:id="0"/>
-      <w:r>
-        <w:t xml:space="preserve"> web, en el apartado de Administrador de Ventas, se actualizó el código, permitiendo recibir la información de la base de datos </w:t>
+      <w:pPr>
+        <w:rPr>
+          <w:b/>
+        </w:rPr>
+      </w:pPr>
+      <w:r>
+        <w:rPr>
+          <w:b/>
+        </w:rPr>
+        <w:t>Evidencia de la funcionalidad de la aplicación:</w:t>
       </w:r>
     </w:p>
     <w:p>
-      <w:r>
-        <w:rPr>
-          <w:noProof/>
-        </w:rPr>
-        <w:lastRenderedPageBreak/>
-        <w:drawing>
-          <wp:inline distT="0" distB="0" distL="0" distR="0">
-            <wp:extent cx="5600700" cy="3482340"/>
-            <wp:effectExtent l="0" t="0" r="0" b="3810"/>
-            <wp:docPr id="2" name="Imagen 2"/>
-            <wp:cNvGraphicFramePr>
-              <a:graphicFrameLocks xmlns:a="http://schemas.openxmlformats.org/drawingml/2006/main" noChangeAspect="1"/>
-            </wp:cNvGraphicFramePr>
-            <a:graphic xmlns:a="http://schemas.openxmlformats.org/drawingml/2006/main">
-              <a:graphicData uri="http://schemas.openxmlformats.org/drawingml/2006/picture">
-                <pic:pic xmlns:pic="http://schemas.openxmlformats.org/drawingml/2006/picture">
-                  <pic:nvPicPr>
-                    <pic:cNvPr id="0" name="Picture 2"/>
-                    <pic:cNvPicPr>
-                      <a:picLocks noChangeAspect="1" noChangeArrowheads="1"/>
-                    </pic:cNvPicPr>
-                  </pic:nvPicPr>
-                  <pic:blipFill>
-                    <a:blip r:embed="rId6" cstate="print">
-                      <a:extLst>
-                        <a:ext uri="{28A0092B-C50C-407E-A947-70E740481C1C}">
-                          <a14:useLocalDpi xmlns:a14="http://schemas.microsoft.com/office/drawing/2010/main" val="0"/>
-                        </a:ext>
-                      </a:extLst>
-                    </a:blip>
-                    <a:srcRect/>
-                    <a:stretch>
-                      <a:fillRect/>
-                    </a:stretch>
-                  </pic:blipFill>
-                  <pic:spPr bwMode="auto">
-                    <a:xfrm>
-                      <a:off x="0" y="0"/>
-                      <a:ext cx="5600700" cy="3482340"/>
-                    </a:xfrm>
-                    <a:prstGeom prst="rect">
-                      <a:avLst/>
-                    </a:prstGeom>
-                    <a:noFill/>
-                    <a:ln>
-                      <a:noFill/>
-                    </a:ln>
-                  </pic:spPr>
-                </pic:pic>
-              </a:graphicData>
-            </a:graphic>
-          </wp:inline>
-        </w:drawing>
-      </w:r>
+      <w:pPr>
+        <w:rPr>
+          <w:b/>
+        </w:rPr>
+      </w:pPr>
     </w:p>
     <w:p>
-      <w:r>
-        <w:rPr>
-          <w:noProof/>
-        </w:rPr>
-        <w:drawing>
-          <wp:inline distT="0" distB="0" distL="0" distR="0">
-            <wp:extent cx="5608320" cy="3070860"/>
-            <wp:effectExtent l="0" t="0" r="0" b="0"/>
-            <wp:docPr id="34" name="Imagen 34"/>
-            <wp:cNvGraphicFramePr>
-              <a:graphicFrameLocks xmlns:a="http://schemas.openxmlformats.org/drawingml/2006/main" noChangeAspect="1"/>
-            </wp:cNvGraphicFramePr>
-            <a:graphic xmlns:a="http://schemas.openxmlformats.org/drawingml/2006/main">
-              <a:graphicData uri="http://schemas.openxmlformats.org/drawingml/2006/picture">
-                <pic:pic xmlns:pic="http://schemas.openxmlformats.org/drawingml/2006/picture">
-                  <pic:nvPicPr>
-                    <pic:cNvPr id="0" name="Picture 3"/>
-                    <pic:cNvPicPr>
-                      <a:picLocks noChangeAspect="1" noChangeArrowheads="1"/>
-                    </pic:cNvPicPr>
-                  </pic:nvPicPr>
-                  <pic:blipFill>
-                    <a:blip r:embed="rId7">
-                      <a:extLst>
-                        <a:ext uri="{28A0092B-C50C-407E-A947-70E740481C1C}">
-                          <a14:useLocalDpi xmlns:a14="http://schemas.microsoft.com/office/drawing/2010/main" val="0"/>
-                        </a:ext>
-                      </a:extLst>
-                    </a:blip>
-                    <a:srcRect/>
-                    <a:stretch>
-                      <a:fillRect/>
-                    </a:stretch>
-                  </pic:blipFill>
-                  <pic:spPr bwMode="auto">
-                    <a:xfrm>
-                      <a:off x="0" y="0"/>
-                      <a:ext cx="5608320" cy="3070860"/>
-                    </a:xfrm>
-                    <a:prstGeom prst="rect">
-                      <a:avLst/>
-                    </a:prstGeom>
-                    <a:noFill/>
-                    <a:ln>
-                      <a:noFill/>
-                    </a:ln>
-                  </pic:spPr>
-                </pic:pic>
-              </a:graphicData>
-            </a:graphic>
-          </wp:inline>
-        </w:drawing>
-      </w:r>
-    </w:p>
-    <w:p/>
-    <w:p/>
-    <w:p/>
-    <w:p>
       <w:pPr>
         <w:rPr>
           <w:b/>
@@ -5665,7 +7760,7 @@
         <w:rPr>
           <w:b/>
         </w:rPr>
-        <w:t>Evidencia de la funcionalidad de la aplicación:</w:t>
+        <w:t>Base de datos</w:t>
       </w:r>
     </w:p>
     <w:p>
@@ -5674,34 +7769,13 @@
           <w:b/>
         </w:rPr>
       </w:pPr>
-    </w:p>
-    <w:p>
-      <w:pPr>
-        <w:rPr>
-          <w:b/>
-        </w:rPr>
-      </w:pPr>
-      <w:r>
-        <w:rPr>
-          <w:b/>
-        </w:rPr>
-        <w:t>Base de datos</w:t>
-      </w:r>
-    </w:p>
-    <w:p>
-      <w:pPr>
-        <w:rPr>
-          <w:b/>
-        </w:rPr>
-      </w:pPr>
       <w:r>
         <w:rPr>
           <w:b/>
           <w:noProof/>
         </w:rPr>
-        <w:lastRenderedPageBreak/>
         <w:drawing>
-          <wp:inline distT="0" distB="0" distL="0" distR="0">
+          <wp:inline distT="0" distB="0" distL="0" distR="0" wp14:anchorId="498E5997" wp14:editId="750FDF80">
             <wp:extent cx="5608320" cy="3535680"/>
             <wp:effectExtent l="0" t="0" r="0" b="7620"/>
             <wp:docPr id="36" name="Imagen 36"/>
@@ -5718,7 +7792,7 @@
                     </pic:cNvPicPr>
                   </pic:nvPicPr>
                   <pic:blipFill>
-                    <a:blip r:embed="rId8">
+                    <a:blip r:embed="rId11">
                       <a:extLst>
                         <a:ext uri="{28A0092B-C50C-407E-A947-70E740481C1C}">
                           <a14:useLocalDpi xmlns:a14="http://schemas.microsoft.com/office/drawing/2010/main" val="0"/>
@@ -5768,8 +7842,9 @@
           <w:b/>
           <w:noProof/>
         </w:rPr>
+        <w:lastRenderedPageBreak/>
         <w:drawing>
-          <wp:inline distT="0" distB="0" distL="0" distR="0">
+          <wp:inline distT="0" distB="0" distL="0" distR="0" wp14:anchorId="7CFE360B" wp14:editId="3F6C50A3">
             <wp:extent cx="5608320" cy="3406140"/>
             <wp:effectExtent l="0" t="0" r="0" b="3810"/>
             <wp:docPr id="37" name="Imagen 37"/>
@@ -5786,7 +7861,7 @@
                     </pic:cNvPicPr>
                   </pic:nvPicPr>
                   <pic:blipFill>
-                    <a:blip r:embed="rId9">
+                    <a:blip r:embed="rId12">
                       <a:extLst>
                         <a:ext uri="{28A0092B-C50C-407E-A947-70E740481C1C}">
                           <a14:useLocalDpi xmlns:a14="http://schemas.microsoft.com/office/drawing/2010/main" val="0"/>
@@ -5849,9 +7924,8 @@
           <w:b/>
           <w:noProof/>
         </w:rPr>
-        <w:lastRenderedPageBreak/>
         <w:drawing>
-          <wp:inline distT="0" distB="0" distL="0" distR="0">
+          <wp:inline distT="0" distB="0" distL="0" distR="0" wp14:anchorId="395E54CF" wp14:editId="72E849A3">
             <wp:extent cx="5608320" cy="2308860"/>
             <wp:effectExtent l="0" t="0" r="0" b="0"/>
             <wp:docPr id="38" name="Imagen 38"/>
@@ -5868,7 +7942,7 @@
                     </pic:cNvPicPr>
                   </pic:nvPicPr>
                   <pic:blipFill>
-                    <a:blip r:embed="rId10" cstate="print">
+                    <a:blip r:embed="rId13" cstate="print">
                       <a:extLst>
                         <a:ext uri="{28A0092B-C50C-407E-A947-70E740481C1C}">
                           <a14:useLocalDpi xmlns:a14="http://schemas.microsoft.com/office/drawing/2010/main" val="0"/>
@@ -5911,8 +7985,9 @@
           <w:b/>
           <w:noProof/>
         </w:rPr>
+        <w:lastRenderedPageBreak/>
         <w:drawing>
-          <wp:inline distT="0" distB="0" distL="0" distR="0">
+          <wp:inline distT="0" distB="0" distL="0" distR="0" wp14:anchorId="545DD425" wp14:editId="2EA078DE">
             <wp:extent cx="5600700" cy="2141220"/>
             <wp:effectExtent l="0" t="0" r="0" b="0"/>
             <wp:docPr id="39" name="Imagen 39"/>
@@ -5929,7 +8004,7 @@
                     </pic:cNvPicPr>
                   </pic:nvPicPr>
                   <pic:blipFill>
-                    <a:blip r:embed="rId11" cstate="print">
+                    <a:blip r:embed="rId14" cstate="print">
                       <a:extLst>
                         <a:ext uri="{28A0092B-C50C-407E-A947-70E740481C1C}">
                           <a14:useLocalDpi xmlns:a14="http://schemas.microsoft.com/office/drawing/2010/main" val="0"/>
@@ -5973,7 +8048,7 @@
           <w:noProof/>
         </w:rPr>
         <w:drawing>
-          <wp:inline distT="0" distB="0" distL="0" distR="0">
+          <wp:inline distT="0" distB="0" distL="0" distR="0" wp14:anchorId="5D49A5ED" wp14:editId="6D6F67A9">
             <wp:extent cx="5608320" cy="2103120"/>
             <wp:effectExtent l="0" t="0" r="0" b="0"/>
             <wp:docPr id="40" name="Imagen 40"/>
@@ -5990,7 +8065,7 @@
                     </pic:cNvPicPr>
                   </pic:nvPicPr>
                   <pic:blipFill>
-                    <a:blip r:embed="rId12" cstate="print">
+                    <a:blip r:embed="rId15" cstate="print">
                       <a:extLst>
                         <a:ext uri="{28A0092B-C50C-407E-A947-70E740481C1C}">
                           <a14:useLocalDpi xmlns:a14="http://schemas.microsoft.com/office/drawing/2010/main" val="0"/>
@@ -6038,6 +8113,692 @@
     </w:p>
     <w:p/>
     <w:p/>
+    <w:p/>
+    <w:p/>
+    <w:p/>
+    <w:p/>
+    <w:p/>
+    <w:p/>
+    <w:p/>
+    <w:p/>
+    <w:p/>
+    <w:p/>
+    <w:p/>
+    <w:p/>
+    <w:p/>
+    <w:p/>
+    <w:p/>
+    <w:p/>
+    <w:p/>
+    <w:p>
+      <w:pPr>
+        <w:pStyle w:val="Prrafodelista"/>
+        <w:numPr>
+          <w:ilvl w:val="0"/>
+          <w:numId w:val="3"/>
+        </w:numPr>
+        <w:rPr>
+          <w:b/>
+          <w:bCs/>
+          <w:sz w:val="24"/>
+          <w:szCs w:val="24"/>
+        </w:rPr>
+      </w:pPr>
+      <w:proofErr w:type="spellStart"/>
+      <w:r>
+        <w:rPr>
+          <w:b/>
+          <w:bCs/>
+          <w:sz w:val="24"/>
+          <w:szCs w:val="24"/>
+        </w:rPr>
+        <w:lastRenderedPageBreak/>
+        <w:t>JCarlo</w:t>
+      </w:r>
+      <w:proofErr w:type="spellEnd"/>
+      <w:r>
+        <w:rPr>
+          <w:b/>
+          <w:bCs/>
+          <w:sz w:val="24"/>
+          <w:szCs w:val="24"/>
+        </w:rPr>
+        <w:t xml:space="preserve"> Giraldo Osorio.</w:t>
+      </w:r>
+    </w:p>
+    <w:p/>
+    <w:tbl>
+      <w:tblPr>
+        <w:tblStyle w:val="Tablaconcuadrcula"/>
+        <w:tblpPr w:leftFromText="141" w:rightFromText="141" w:vertAnchor="text" w:horzAnchor="margin" w:tblpXSpec="center" w:tblpY="414"/>
+        <w:tblW w:w="9351" w:type="dxa"/>
+        <w:tblLook w:val="04A0" w:firstRow="1" w:lastRow="0" w:firstColumn="1" w:lastColumn="0" w:noHBand="0" w:noVBand="1"/>
+      </w:tblPr>
+      <w:tblGrid>
+        <w:gridCol w:w="1523"/>
+        <w:gridCol w:w="9585"/>
+      </w:tblGrid>
+      <w:tr>
+        <w:trPr>
+          <w:trHeight w:val="274"/>
+        </w:trPr>
+        <w:tc>
+          <w:tcPr>
+            <w:tcW w:w="1815" w:type="dxa"/>
+          </w:tcPr>
+          <w:p>
+            <w:pPr>
+              <w:pStyle w:val="NormalWeb"/>
+              <w:spacing w:before="0" w:beforeAutospacing="0"/>
+              <w:jc w:val="center"/>
+              <w:rPr>
+                <w:rStyle w:val="Textoennegrita"/>
+                <w:rFonts w:ascii="Arial" w:hAnsi="Arial" w:cs="Arial"/>
+                <w:shd w:val="clear" w:color="auto" w:fill="FFFFFF"/>
+              </w:rPr>
+            </w:pPr>
+            <w:bookmarkStart w:id="0" w:name="_Hlk85822707"/>
+            <w:proofErr w:type="spellStart"/>
+            <w:r>
+              <w:rPr>
+                <w:rStyle w:val="Textoennegrita"/>
+                <w:rFonts w:ascii="Arial" w:hAnsi="Arial" w:cs="Arial"/>
+                <w:shd w:val="clear" w:color="auto" w:fill="FFFFFF"/>
+              </w:rPr>
+              <w:t>Commands</w:t>
+            </w:r>
+            <w:proofErr w:type="spellEnd"/>
+            <w:r>
+              <w:rPr>
+                <w:rStyle w:val="Textoennegrita"/>
+                <w:rFonts w:ascii="Arial" w:hAnsi="Arial" w:cs="Arial"/>
+                <w:shd w:val="clear" w:color="auto" w:fill="FFFFFF"/>
+              </w:rPr>
+              <w:t xml:space="preserve"> </w:t>
+            </w:r>
+            <w:r>
+              <w:rPr>
+                <w:rStyle w:val="Textoennegrita"/>
+                <w:rFonts w:ascii="Arial" w:hAnsi="Arial" w:cs="Arial"/>
+                <w:shd w:val="clear" w:color="auto" w:fill="FFFFFF"/>
+              </w:rPr>
+              <w:t xml:space="preserve"> </w:t>
+            </w:r>
+          </w:p>
+        </w:tc>
+        <w:tc>
+          <w:tcPr>
+            <w:tcW w:w="7536" w:type="dxa"/>
+          </w:tcPr>
+          <w:p>
+            <w:pPr>
+              <w:pStyle w:val="NormalWeb"/>
+              <w:spacing w:before="0" w:beforeAutospacing="0"/>
+              <w:jc w:val="center"/>
+              <w:rPr>
+                <w:rStyle w:val="Textoennegrita"/>
+                <w:rFonts w:ascii="Arial" w:hAnsi="Arial" w:cs="Arial"/>
+                <w:shd w:val="clear" w:color="auto" w:fill="FFFFFF"/>
+              </w:rPr>
+            </w:pPr>
+            <w:proofErr w:type="spellStart"/>
+            <w:r>
+              <w:rPr>
+                <w:rStyle w:val="Textoennegrita"/>
+                <w:rFonts w:ascii="Arial" w:hAnsi="Arial" w:cs="Arial"/>
+                <w:shd w:val="clear" w:color="auto" w:fill="FFFFFF"/>
+              </w:rPr>
+              <w:t>Evidence</w:t>
+            </w:r>
+            <w:proofErr w:type="spellEnd"/>
+          </w:p>
+        </w:tc>
+      </w:tr>
+      <w:tr>
+        <w:trPr>
+          <w:trHeight w:val="1298"/>
+        </w:trPr>
+        <w:tc>
+          <w:tcPr>
+            <w:tcW w:w="1815" w:type="dxa"/>
+          </w:tcPr>
+          <w:p>
+            <w:pPr>
+              <w:pStyle w:val="NormalWeb"/>
+              <w:spacing w:before="0" w:beforeAutospacing="0"/>
+              <w:jc w:val="center"/>
+            </w:pPr>
+          </w:p>
+          <w:p>
+            <w:pPr>
+              <w:pStyle w:val="NormalWeb"/>
+              <w:spacing w:before="0" w:beforeAutospacing="0"/>
+              <w:jc w:val="center"/>
+            </w:pPr>
+          </w:p>
+          <w:p>
+            <w:pPr>
+              <w:pStyle w:val="NormalWeb"/>
+              <w:spacing w:before="0" w:beforeAutospacing="0"/>
+              <w:jc w:val="center"/>
+              <w:rPr>
+                <w:rStyle w:val="Textoennegrita"/>
+                <w:rFonts w:ascii="Arial" w:hAnsi="Arial" w:cs="Arial"/>
+                <w:b w:val="0"/>
+                <w:shd w:val="clear" w:color="auto" w:fill="FFFFFF"/>
+              </w:rPr>
+            </w:pPr>
+            <w:r>
+              <w:t xml:space="preserve">Integrar las interfaces gráficas con </w:t>
+            </w:r>
+            <w:proofErr w:type="spellStart"/>
+            <w:r>
+              <w:t>NodeJs</w:t>
+            </w:r>
+            <w:proofErr w:type="spellEnd"/>
+            <w:r>
+              <w:t xml:space="preserve"> que a su vez tendrá que integrarse con la base de datos</w:t>
+            </w:r>
+          </w:p>
+        </w:tc>
+        <w:tc>
+          <w:tcPr>
+            <w:tcW w:w="7536" w:type="dxa"/>
+          </w:tcPr>
+          <w:p>
+            <w:pPr>
+              <w:pStyle w:val="NormalWeb"/>
+              <w:spacing w:before="0" w:beforeAutospacing="0"/>
+              <w:rPr>
+                <w:rStyle w:val="Textoennegrita"/>
+                <w:rFonts w:ascii="Arial" w:hAnsi="Arial" w:cs="Arial"/>
+                <w:b w:val="0"/>
+                <w:shd w:val="clear" w:color="auto" w:fill="FFFFFF"/>
+              </w:rPr>
+            </w:pPr>
+            <w:r>
+              <w:rPr>
+                <w:rFonts w:ascii="Arial" w:hAnsi="Arial" w:cs="Arial"/>
+                <w:bCs/>
+                <w:noProof/>
+                <w:shd w:val="clear" w:color="auto" w:fill="FFFFFF"/>
+              </w:rPr>
+              <w:drawing>
+                <wp:inline distT="0" distB="0" distL="0" distR="0" wp14:anchorId="6D01D1C9" wp14:editId="560214C3">
+                  <wp:extent cx="5082639" cy="3127282"/>
+                  <wp:effectExtent l="0" t="0" r="3810" b="0"/>
+                  <wp:docPr id="41" name="Imagen 41"/>
+                  <wp:cNvGraphicFramePr>
+                    <a:graphicFrameLocks xmlns:a="http://schemas.openxmlformats.org/drawingml/2006/main" noChangeAspect="1"/>
+                  </wp:cNvGraphicFramePr>
+                  <a:graphic xmlns:a="http://schemas.openxmlformats.org/drawingml/2006/main">
+                    <a:graphicData uri="http://schemas.openxmlformats.org/drawingml/2006/picture">
+                      <pic:pic xmlns:pic="http://schemas.openxmlformats.org/drawingml/2006/picture">
+                        <pic:nvPicPr>
+                          <pic:cNvPr id="41" name="Imagen 41"/>
+                          <pic:cNvPicPr/>
+                        </pic:nvPicPr>
+                        <pic:blipFill>
+                          <a:blip r:embed="rId16" cstate="print">
+                            <a:extLst>
+                              <a:ext uri="{28A0092B-C50C-407E-A947-70E740481C1C}">
+                                <a14:useLocalDpi xmlns:a14="http://schemas.microsoft.com/office/drawing/2010/main" val="0"/>
+                              </a:ext>
+                            </a:extLst>
+                          </a:blip>
+                          <a:stretch>
+                            <a:fillRect/>
+                          </a:stretch>
+                        </pic:blipFill>
+                        <pic:spPr>
+                          <a:xfrm>
+                            <a:off x="0" y="0"/>
+                            <a:ext cx="5121063" cy="3150924"/>
+                          </a:xfrm>
+                          <a:prstGeom prst="rect">
+                            <a:avLst/>
+                          </a:prstGeom>
+                        </pic:spPr>
+                      </pic:pic>
+                    </a:graphicData>
+                  </a:graphic>
+                </wp:inline>
+              </w:drawing>
+            </w:r>
+          </w:p>
+        </w:tc>
+      </w:tr>
+      <w:tr>
+        <w:trPr>
+          <w:trHeight w:val="1298"/>
+        </w:trPr>
+        <w:tc>
+          <w:tcPr>
+            <w:tcW w:w="1815" w:type="dxa"/>
+          </w:tcPr>
+          <w:p>
+            <w:pPr>
+              <w:pStyle w:val="NormalWeb"/>
+              <w:spacing w:before="0" w:beforeAutospacing="0"/>
+              <w:jc w:val="center"/>
+              <w:rPr>
+                <w:rStyle w:val="Textoennegrita"/>
+                <w:rFonts w:ascii="Arial" w:hAnsi="Arial" w:cs="Arial"/>
+                <w:b w:val="0"/>
+                <w:shd w:val="clear" w:color="auto" w:fill="FFFFFF"/>
+              </w:rPr>
+            </w:pPr>
+          </w:p>
+          <w:p>
+            <w:pPr>
+              <w:pStyle w:val="NormalWeb"/>
+              <w:spacing w:before="0" w:beforeAutospacing="0"/>
+              <w:jc w:val="center"/>
+              <w:rPr>
+                <w:rStyle w:val="Textoennegrita"/>
+                <w:rFonts w:ascii="Arial" w:hAnsi="Arial" w:cs="Arial"/>
+                <w:b w:val="0"/>
+                <w:shd w:val="clear" w:color="auto" w:fill="FFFFFF"/>
+              </w:rPr>
+            </w:pPr>
+            <w:r>
+              <w:t xml:space="preserve">Integrar las interfaces gráficas con </w:t>
+            </w:r>
+            <w:proofErr w:type="spellStart"/>
+            <w:r>
+              <w:t>NodeJs</w:t>
+            </w:r>
+            <w:proofErr w:type="spellEnd"/>
+            <w:r>
+              <w:t xml:space="preserve"> que a su vez tendrá que integrarse con la base de datos</w:t>
+            </w:r>
+          </w:p>
+        </w:tc>
+        <w:tc>
+          <w:tcPr>
+            <w:tcW w:w="7536" w:type="dxa"/>
+          </w:tcPr>
+          <w:p>
+            <w:pPr>
+              <w:pStyle w:val="NormalWeb"/>
+              <w:spacing w:before="0" w:beforeAutospacing="0"/>
+              <w:rPr>
+                <w:rStyle w:val="Textoennegrita"/>
+                <w:rFonts w:ascii="Arial" w:hAnsi="Arial" w:cs="Arial"/>
+                <w:b w:val="0"/>
+                <w:shd w:val="clear" w:color="auto" w:fill="FFFFFF"/>
+              </w:rPr>
+            </w:pPr>
+            <w:r>
+              <w:rPr>
+                <w:rFonts w:ascii="Arial" w:hAnsi="Arial" w:cs="Arial"/>
+                <w:bCs/>
+                <w:noProof/>
+                <w:shd w:val="clear" w:color="auto" w:fill="FFFFFF"/>
+              </w:rPr>
+              <w:drawing>
+                <wp:inline distT="0" distB="0" distL="0" distR="0" wp14:anchorId="181662F6" wp14:editId="36AD7F3D">
+                  <wp:extent cx="5331460" cy="3503221"/>
+                  <wp:effectExtent l="0" t="0" r="2540" b="2540"/>
+                  <wp:docPr id="43" name="Imagen 43"/>
+                  <wp:cNvGraphicFramePr>
+                    <a:graphicFrameLocks xmlns:a="http://schemas.openxmlformats.org/drawingml/2006/main" noChangeAspect="1"/>
+                  </wp:cNvGraphicFramePr>
+                  <a:graphic xmlns:a="http://schemas.openxmlformats.org/drawingml/2006/main">
+                    <a:graphicData uri="http://schemas.openxmlformats.org/drawingml/2006/picture">
+                      <pic:pic xmlns:pic="http://schemas.openxmlformats.org/drawingml/2006/picture">
+                        <pic:nvPicPr>
+                          <pic:cNvPr id="43" name="Imagen 43"/>
+                          <pic:cNvPicPr/>
+                        </pic:nvPicPr>
+                        <pic:blipFill>
+                          <a:blip r:embed="rId17" cstate="print">
+                            <a:extLst>
+                              <a:ext uri="{28A0092B-C50C-407E-A947-70E740481C1C}">
+                                <a14:useLocalDpi xmlns:a14="http://schemas.microsoft.com/office/drawing/2010/main" val="0"/>
+                              </a:ext>
+                            </a:extLst>
+                          </a:blip>
+                          <a:stretch>
+                            <a:fillRect/>
+                          </a:stretch>
+                        </pic:blipFill>
+                        <pic:spPr>
+                          <a:xfrm>
+                            <a:off x="0" y="0"/>
+                            <a:ext cx="5371933" cy="3529815"/>
+                          </a:xfrm>
+                          <a:prstGeom prst="rect">
+                            <a:avLst/>
+                          </a:prstGeom>
+                        </pic:spPr>
+                      </pic:pic>
+                    </a:graphicData>
+                  </a:graphic>
+                </wp:inline>
+              </w:drawing>
+            </w:r>
+          </w:p>
+        </w:tc>
+      </w:tr>
+      <w:tr>
+        <w:trPr>
+          <w:trHeight w:val="1298"/>
+        </w:trPr>
+        <w:tc>
+          <w:tcPr>
+            <w:tcW w:w="1815" w:type="dxa"/>
+          </w:tcPr>
+          <w:p>
+            <w:pPr>
+              <w:pStyle w:val="NormalWeb"/>
+              <w:spacing w:before="0" w:beforeAutospacing="0"/>
+              <w:rPr>
+                <w:rStyle w:val="Textoennegrita"/>
+                <w:rFonts w:ascii="Arial" w:hAnsi="Arial" w:cs="Arial"/>
+                <w:b w:val="0"/>
+                <w:shd w:val="clear" w:color="auto" w:fill="FFFFFF"/>
+              </w:rPr>
+            </w:pPr>
+          </w:p>
+          <w:p>
+            <w:pPr>
+              <w:pStyle w:val="NormalWeb"/>
+              <w:spacing w:before="0" w:beforeAutospacing="0"/>
+              <w:rPr>
+                <w:rStyle w:val="Textoennegrita"/>
+                <w:rFonts w:ascii="Arial" w:hAnsi="Arial" w:cs="Arial"/>
+                <w:shd w:val="clear" w:color="auto" w:fill="FFFFFF"/>
+              </w:rPr>
+            </w:pPr>
+          </w:p>
+          <w:p>
+            <w:pPr>
+              <w:pStyle w:val="NormalWeb"/>
+              <w:spacing w:before="0" w:beforeAutospacing="0"/>
+              <w:rPr>
+                <w:rStyle w:val="Textoennegrita"/>
+                <w:rFonts w:ascii="Arial" w:hAnsi="Arial" w:cs="Arial"/>
+                <w:b w:val="0"/>
+                <w:shd w:val="clear" w:color="auto" w:fill="FFFFFF"/>
+              </w:rPr>
+            </w:pPr>
+          </w:p>
+          <w:p>
+            <w:pPr>
+              <w:pStyle w:val="NormalWeb"/>
+              <w:spacing w:before="0" w:beforeAutospacing="0"/>
+              <w:rPr>
+                <w:rStyle w:val="Textoennegrita"/>
+                <w:rFonts w:ascii="Arial" w:hAnsi="Arial" w:cs="Arial"/>
+                <w:shd w:val="clear" w:color="auto" w:fill="FFFFFF"/>
+              </w:rPr>
+            </w:pPr>
+            <w:r>
+              <w:rPr>
+                <w:rStyle w:val="Textoennegrita"/>
+                <w:rFonts w:ascii="Arial" w:hAnsi="Arial" w:cs="Arial"/>
+                <w:shd w:val="clear" w:color="auto" w:fill="FFFFFF"/>
+              </w:rPr>
+              <w:t xml:space="preserve">Api </w:t>
+            </w:r>
+            <w:proofErr w:type="spellStart"/>
+            <w:r>
+              <w:rPr>
+                <w:rStyle w:val="Textoennegrita"/>
+                <w:rFonts w:ascii="Arial" w:hAnsi="Arial" w:cs="Arial"/>
+                <w:shd w:val="clear" w:color="auto" w:fill="FFFFFF"/>
+              </w:rPr>
+              <w:t>Rest</w:t>
+            </w:r>
+            <w:proofErr w:type="spellEnd"/>
+            <w:r>
+              <w:rPr>
+                <w:rStyle w:val="Textoennegrita"/>
+                <w:rFonts w:ascii="Arial" w:hAnsi="Arial" w:cs="Arial"/>
+                <w:shd w:val="clear" w:color="auto" w:fill="FFFFFF"/>
+              </w:rPr>
+              <w:t>.</w:t>
+            </w:r>
+          </w:p>
+          <w:p>
+            <w:pPr>
+              <w:pStyle w:val="NormalWeb"/>
+              <w:spacing w:before="0" w:beforeAutospacing="0"/>
+              <w:rPr>
+                <w:rStyle w:val="Textoennegrita"/>
+                <w:rFonts w:ascii="Arial" w:hAnsi="Arial" w:cs="Arial"/>
+                <w:shd w:val="clear" w:color="auto" w:fill="FFFFFF"/>
+              </w:rPr>
+            </w:pPr>
+            <w:r>
+              <w:rPr>
+                <w:rStyle w:val="Textoennegrita"/>
+                <w:rFonts w:ascii="Arial" w:hAnsi="Arial" w:cs="Arial"/>
+                <w:shd w:val="clear" w:color="auto" w:fill="FFFFFF"/>
+              </w:rPr>
+              <w:t>Métodos HTTP</w:t>
+            </w:r>
+          </w:p>
+        </w:tc>
+        <w:tc>
+          <w:tcPr>
+            <w:tcW w:w="7536" w:type="dxa"/>
+          </w:tcPr>
+          <w:p>
+            <w:pPr>
+              <w:pStyle w:val="NormalWeb"/>
+              <w:spacing w:before="0" w:beforeAutospacing="0"/>
+              <w:rPr>
+                <w:rStyle w:val="Textoennegrita"/>
+                <w:rFonts w:ascii="Arial" w:hAnsi="Arial" w:cs="Arial"/>
+                <w:b w:val="0"/>
+                <w:shd w:val="clear" w:color="auto" w:fill="FFFFFF"/>
+              </w:rPr>
+            </w:pPr>
+            <w:r>
+              <w:rPr>
+                <w:rFonts w:ascii="Arial" w:hAnsi="Arial" w:cs="Arial"/>
+                <w:bCs/>
+                <w:noProof/>
+                <w:shd w:val="clear" w:color="auto" w:fill="FFFFFF"/>
+              </w:rPr>
+              <w:drawing>
+                <wp:inline distT="0" distB="0" distL="0" distR="0" wp14:anchorId="0018CBED" wp14:editId="05BB70B6">
+                  <wp:extent cx="5949315" cy="3702050"/>
+                  <wp:effectExtent l="0" t="0" r="0" b="0"/>
+                  <wp:docPr id="44" name="Imagen 44"/>
+                  <wp:cNvGraphicFramePr>
+                    <a:graphicFrameLocks xmlns:a="http://schemas.openxmlformats.org/drawingml/2006/main" noChangeAspect="1"/>
+                  </wp:cNvGraphicFramePr>
+                  <a:graphic xmlns:a="http://schemas.openxmlformats.org/drawingml/2006/main">
+                    <a:graphicData uri="http://schemas.openxmlformats.org/drawingml/2006/picture">
+                      <pic:pic xmlns:pic="http://schemas.openxmlformats.org/drawingml/2006/picture">
+                        <pic:nvPicPr>
+                          <pic:cNvPr id="44" name="Imagen 44"/>
+                          <pic:cNvPicPr/>
+                        </pic:nvPicPr>
+                        <pic:blipFill>
+                          <a:blip r:embed="rId18">
+                            <a:extLst>
+                              <a:ext uri="{28A0092B-C50C-407E-A947-70E740481C1C}">
+                                <a14:useLocalDpi xmlns:a14="http://schemas.microsoft.com/office/drawing/2010/main" val="0"/>
+                              </a:ext>
+                            </a:extLst>
+                          </a:blip>
+                          <a:stretch>
+                            <a:fillRect/>
+                          </a:stretch>
+                        </pic:blipFill>
+                        <pic:spPr>
+                          <a:xfrm>
+                            <a:off x="0" y="0"/>
+                            <a:ext cx="5949315" cy="3702050"/>
+                          </a:xfrm>
+                          <a:prstGeom prst="rect">
+                            <a:avLst/>
+                          </a:prstGeom>
+                        </pic:spPr>
+                      </pic:pic>
+                    </a:graphicData>
+                  </a:graphic>
+                </wp:inline>
+              </w:drawing>
+            </w:r>
+          </w:p>
+        </w:tc>
+      </w:tr>
+      <w:tr>
+        <w:trPr>
+          <w:trHeight w:val="1298"/>
+        </w:trPr>
+        <w:tc>
+          <w:tcPr>
+            <w:tcW w:w="1815" w:type="dxa"/>
+          </w:tcPr>
+          <w:p>
+            <w:pPr>
+              <w:pStyle w:val="NormalWeb"/>
+              <w:spacing w:before="0" w:beforeAutospacing="0"/>
+              <w:rPr>
+                <w:rStyle w:val="Textoennegrita"/>
+                <w:rFonts w:ascii="Arial" w:hAnsi="Arial" w:cs="Arial"/>
+                <w:bCs w:val="0"/>
+                <w:shd w:val="clear" w:color="auto" w:fill="FFFFFF"/>
+              </w:rPr>
+            </w:pPr>
+          </w:p>
+          <w:p>
+            <w:pPr>
+              <w:pStyle w:val="NormalWeb"/>
+              <w:spacing w:before="0" w:beforeAutospacing="0"/>
+              <w:rPr>
+                <w:rStyle w:val="Textoennegrita"/>
+                <w:rFonts w:ascii="Arial" w:hAnsi="Arial" w:cs="Arial"/>
+                <w:bCs w:val="0"/>
+                <w:shd w:val="clear" w:color="auto" w:fill="FFFFFF"/>
+              </w:rPr>
+            </w:pPr>
+          </w:p>
+          <w:p>
+            <w:pPr>
+              <w:pStyle w:val="NormalWeb"/>
+              <w:spacing w:before="0" w:beforeAutospacing="0"/>
+              <w:rPr>
+                <w:rStyle w:val="Textoennegrita"/>
+                <w:rFonts w:ascii="Arial" w:hAnsi="Arial" w:cs="Arial"/>
+                <w:bCs w:val="0"/>
+                <w:shd w:val="clear" w:color="auto" w:fill="FFFFFF"/>
+              </w:rPr>
+            </w:pPr>
+          </w:p>
+          <w:p>
+            <w:pPr>
+              <w:pStyle w:val="NormalWeb"/>
+              <w:spacing w:before="0" w:beforeAutospacing="0"/>
+              <w:rPr>
+                <w:rStyle w:val="Textoennegrita"/>
+                <w:rFonts w:ascii="Arial" w:hAnsi="Arial" w:cs="Arial"/>
+                <w:bCs w:val="0"/>
+                <w:shd w:val="clear" w:color="auto" w:fill="FFFFFF"/>
+              </w:rPr>
+            </w:pPr>
+          </w:p>
+          <w:p>
+            <w:pPr>
+              <w:pStyle w:val="NormalWeb"/>
+              <w:spacing w:before="0" w:beforeAutospacing="0"/>
+              <w:rPr>
+                <w:rStyle w:val="Textoennegrita"/>
+                <w:rFonts w:ascii="Arial" w:hAnsi="Arial" w:cs="Arial"/>
+                <w:bCs w:val="0"/>
+                <w:shd w:val="clear" w:color="auto" w:fill="FFFFFF"/>
+              </w:rPr>
+            </w:pPr>
+            <w:proofErr w:type="spellStart"/>
+            <w:r>
+              <w:rPr>
+                <w:rStyle w:val="Textoennegrita"/>
+                <w:rFonts w:ascii="Arial" w:hAnsi="Arial" w:cs="Arial"/>
+                <w:bCs w:val="0"/>
+                <w:shd w:val="clear" w:color="auto" w:fill="FFFFFF"/>
+              </w:rPr>
+              <w:t>Frontend</w:t>
+            </w:r>
+            <w:proofErr w:type="spellEnd"/>
+          </w:p>
+        </w:tc>
+        <w:tc>
+          <w:tcPr>
+            <w:tcW w:w="7536" w:type="dxa"/>
+          </w:tcPr>
+          <w:p>
+            <w:pPr>
+              <w:pStyle w:val="NormalWeb"/>
+              <w:spacing w:before="0" w:beforeAutospacing="0"/>
+              <w:rPr>
+                <w:rFonts w:ascii="Arial" w:hAnsi="Arial" w:cs="Arial"/>
+                <w:bCs/>
+                <w:noProof/>
+                <w:shd w:val="clear" w:color="auto" w:fill="FFFFFF"/>
+              </w:rPr>
+            </w:pPr>
+            <w:r>
+              <w:rPr>
+                <w:rFonts w:ascii="Arial" w:hAnsi="Arial" w:cs="Arial"/>
+                <w:bCs/>
+                <w:noProof/>
+                <w:shd w:val="clear" w:color="auto" w:fill="FFFFFF"/>
+              </w:rPr>
+              <w:drawing>
+                <wp:inline distT="0" distB="0" distL="0" distR="0" wp14:anchorId="070A11E7" wp14:editId="0F0B9C97">
+                  <wp:extent cx="5557479" cy="3419296"/>
+                  <wp:effectExtent l="0" t="0" r="5715" b="0"/>
+                  <wp:docPr id="45" name="Imagen 45"/>
+                  <wp:cNvGraphicFramePr>
+                    <a:graphicFrameLocks xmlns:a="http://schemas.openxmlformats.org/drawingml/2006/main" noChangeAspect="1"/>
+                  </wp:cNvGraphicFramePr>
+                  <a:graphic xmlns:a="http://schemas.openxmlformats.org/drawingml/2006/main">
+                    <a:graphicData uri="http://schemas.openxmlformats.org/drawingml/2006/picture">
+                      <pic:pic xmlns:pic="http://schemas.openxmlformats.org/drawingml/2006/picture">
+                        <pic:nvPicPr>
+                          <pic:cNvPr id="45" name="Imagen 45"/>
+                          <pic:cNvPicPr/>
+                        </pic:nvPicPr>
+                        <pic:blipFill>
+                          <a:blip r:embed="rId19">
+                            <a:extLst>
+                              <a:ext uri="{28A0092B-C50C-407E-A947-70E740481C1C}">
+                                <a14:useLocalDpi xmlns:a14="http://schemas.microsoft.com/office/drawing/2010/main" val="0"/>
+                              </a:ext>
+                            </a:extLst>
+                          </a:blip>
+                          <a:stretch>
+                            <a:fillRect/>
+                          </a:stretch>
+                        </pic:blipFill>
+                        <pic:spPr>
+                          <a:xfrm>
+                            <a:off x="0" y="0"/>
+                            <a:ext cx="5561518" cy="3421781"/>
+                          </a:xfrm>
+                          <a:prstGeom prst="rect">
+                            <a:avLst/>
+                          </a:prstGeom>
+                        </pic:spPr>
+                      </pic:pic>
+                    </a:graphicData>
+                  </a:graphic>
+                </wp:inline>
+              </w:drawing>
+            </w:r>
+          </w:p>
+        </w:tc>
+      </w:tr>
+      <w:bookmarkEnd w:id="0"/>
+    </w:tbl>
+    <w:p/>
+    <w:p/>
     <w:sectPr>
       <w:pgSz w:w="12240" w:h="15840"/>
       <w:pgMar w:top="1417" w:right="1701" w:bottom="1417" w:left="1701" w:header="708" w:footer="708" w:gutter="0"/>
@@ -6049,8 +8810,121 @@
 </file>
 
 <file path=word/numbering.xml><?xml version="1.0" encoding="utf-8"?>
-<w:numbering xmlns:wpc="http://schemas.microsoft.com/office/word/2010/wordprocessingCanvas" xmlns:mc="http://schemas.openxmlformats.org/markup-compatibility/2006" xmlns:o="urn:schemas-microsoft-com:office:office" xmlns:r="http://schemas.openxmlformats.org/officeDocument/2006/relationships" xmlns:m="http://schemas.openxmlformats.org/officeDocument/2006/math" xmlns:v="urn:schemas-microsoft-com:vml" xmlns:wp14="http://schemas.microsoft.com/office/word/2010/wordprocessingDrawing" xmlns:wp="http://schemas.openxmlformats.org/drawingml/2006/wordprocessingDrawing" xmlns:w10="urn:schemas-microsoft-com:office:word" xmlns:w="http://schemas.openxmlformats.org/wordprocessingml/2006/main" xmlns:w14="http://schemas.microsoft.com/office/word/2010/wordml" xmlns:w15="http://schemas.microsoft.com/office/word/2012/wordml" xmlns:wpg="http://schemas.microsoft.com/office/word/2010/wordprocessingGroup" xmlns:wpi="http://schemas.microsoft.com/office/word/2010/wordprocessingInk" xmlns:wne="http://schemas.microsoft.com/office/word/2006/wordml" xmlns:wps="http://schemas.microsoft.com/office/word/2010/wordprocessingShape" mc:Ignorable="w14 w15 wp14">
+<w:numbering xmlns:wpc="http://schemas.microsoft.com/office/word/2010/wordprocessingCanvas" xmlns:cx="http://schemas.microsoft.com/office/drawing/2014/chartex" xmlns:cx1="http://schemas.microsoft.com/office/drawing/2015/9/8/chartex" xmlns:cx2="http://schemas.microsoft.com/office/drawing/2015/10/21/chartex" xmlns:cx3="http://schemas.microsoft.com/office/drawing/2016/5/9/chartex" xmlns:cx4="http://schemas.microsoft.com/office/drawing/2016/5/10/chartex" xmlns:cx5="http://schemas.microsoft.com/office/drawing/2016/5/11/chartex" xmlns:cx6="http://schemas.microsoft.com/office/drawing/2016/5/12/chartex" xmlns:cx7="http://schemas.microsoft.com/office/drawing/2016/5/13/chartex" xmlns:cx8="http://schemas.microsoft.com/office/drawing/2016/5/14/chartex" xmlns:mc="http://schemas.openxmlformats.org/markup-compatibility/2006" xmlns:aink="http://schemas.microsoft.com/office/drawing/2016/ink" xmlns:am3d="http://schemas.microsoft.com/office/drawing/2017/model3d" xmlns:o="urn:schemas-microsoft-com:office:office" xmlns:r="http://schemas.openxmlformats.org/officeDocument/2006/relationships" xmlns:m="http://schemas.openxmlformats.org/officeDocument/2006/math" xmlns:v="urn:schemas-microsoft-com:vml" xmlns:wp14="http://schemas.microsoft.com/office/word/2010/wordprocessingDrawing" xmlns:wp="http://schemas.openxmlformats.org/drawingml/2006/wordprocessingDrawing" xmlns:w10="urn:schemas-microsoft-com:office:word" xmlns:w="http://schemas.openxmlformats.org/wordprocessingml/2006/main" xmlns:w14="http://schemas.microsoft.com/office/word/2010/wordml" xmlns:w15="http://schemas.microsoft.com/office/word/2012/wordml" xmlns:w16cex="http://schemas.microsoft.com/office/word/2018/wordml/cex" xmlns:w16cid="http://schemas.microsoft.com/office/word/2016/wordml/cid" xmlns:w16="http://schemas.microsoft.com/office/word/2018/wordml" xmlns:w16sdtdh="http://schemas.microsoft.com/office/word/2020/wordml/sdtdatahash" xmlns:w16se="http://schemas.microsoft.com/office/word/2015/wordml/symex" xmlns:wpg="http://schemas.microsoft.com/office/word/2010/wordprocessingGroup" xmlns:wpi="http://schemas.microsoft.com/office/word/2010/wordprocessingInk" xmlns:wne="http://schemas.microsoft.com/office/word/2006/wordml" xmlns:wps="http://schemas.microsoft.com/office/word/2010/wordprocessingShape" mc:Ignorable="w14 w15 w16se w16cid w16 w16cex w16sdtdh wp14">
   <w:abstractNum w:abstractNumId="0" w15:restartNumberingAfterBreak="0">
+    <w:nsid w:val="1D491E50"/>
+    <w:multiLevelType w:val="hybridMultilevel"/>
+    <w:tmpl w:val="1444C11A"/>
+    <w:lvl w:ilvl="0" w:tplc="04090009">
+      <w:start w:val="1"/>
+      <w:numFmt w:val="bullet"/>
+      <w:lvlText w:val=""/>
+      <w:lvlJc w:val="left"/>
+      <w:pPr>
+        <w:ind w:left="720" w:hanging="360"/>
+      </w:pPr>
+      <w:rPr>
+        <w:rFonts w:ascii="Wingdings" w:hAnsi="Wingdings" w:hint="default"/>
+      </w:rPr>
+    </w:lvl>
+    <w:lvl w:ilvl="1" w:tplc="240A0003" w:tentative="1">
+      <w:start w:val="1"/>
+      <w:numFmt w:val="bullet"/>
+      <w:lvlText w:val="o"/>
+      <w:lvlJc w:val="left"/>
+      <w:pPr>
+        <w:ind w:left="1440" w:hanging="360"/>
+      </w:pPr>
+      <w:rPr>
+        <w:rFonts w:ascii="Courier New" w:hAnsi="Courier New" w:cs="Courier New" w:hint="default"/>
+      </w:rPr>
+    </w:lvl>
+    <w:lvl w:ilvl="2" w:tplc="240A0005" w:tentative="1">
+      <w:start w:val="1"/>
+      <w:numFmt w:val="bullet"/>
+      <w:lvlText w:val=""/>
+      <w:lvlJc w:val="left"/>
+      <w:pPr>
+        <w:ind w:left="2160" w:hanging="360"/>
+      </w:pPr>
+      <w:rPr>
+        <w:rFonts w:ascii="Wingdings" w:hAnsi="Wingdings" w:hint="default"/>
+      </w:rPr>
+    </w:lvl>
+    <w:lvl w:ilvl="3" w:tplc="240A0001" w:tentative="1">
+      <w:start w:val="1"/>
+      <w:numFmt w:val="bullet"/>
+      <w:lvlText w:val=""/>
+      <w:lvlJc w:val="left"/>
+      <w:pPr>
+        <w:ind w:left="2880" w:hanging="360"/>
+      </w:pPr>
+      <w:rPr>
+        <w:rFonts w:ascii="Symbol" w:hAnsi="Symbol" w:hint="default"/>
+      </w:rPr>
+    </w:lvl>
+    <w:lvl w:ilvl="4" w:tplc="240A0003" w:tentative="1">
+      <w:start w:val="1"/>
+      <w:numFmt w:val="bullet"/>
+      <w:lvlText w:val="o"/>
+      <w:lvlJc w:val="left"/>
+      <w:pPr>
+        <w:ind w:left="3600" w:hanging="360"/>
+      </w:pPr>
+      <w:rPr>
+        <w:rFonts w:ascii="Courier New" w:hAnsi="Courier New" w:cs="Courier New" w:hint="default"/>
+      </w:rPr>
+    </w:lvl>
+    <w:lvl w:ilvl="5" w:tplc="240A0005" w:tentative="1">
+      <w:start w:val="1"/>
+      <w:numFmt w:val="bullet"/>
+      <w:lvlText w:val=""/>
+      <w:lvlJc w:val="left"/>
+      <w:pPr>
+        <w:ind w:left="4320" w:hanging="360"/>
+      </w:pPr>
+      <w:rPr>
+        <w:rFonts w:ascii="Wingdings" w:hAnsi="Wingdings" w:hint="default"/>
+      </w:rPr>
+    </w:lvl>
+    <w:lvl w:ilvl="6" w:tplc="240A0001" w:tentative="1">
+      <w:start w:val="1"/>
+      <w:numFmt w:val="bullet"/>
+      <w:lvlText w:val=""/>
+      <w:lvlJc w:val="left"/>
+      <w:pPr>
+        <w:ind w:left="5040" w:hanging="360"/>
+      </w:pPr>
+      <w:rPr>
+        <w:rFonts w:ascii="Symbol" w:hAnsi="Symbol" w:hint="default"/>
+      </w:rPr>
+    </w:lvl>
+    <w:lvl w:ilvl="7" w:tplc="240A0003" w:tentative="1">
+      <w:start w:val="1"/>
+      <w:numFmt w:val="bullet"/>
+      <w:lvlText w:val="o"/>
+      <w:lvlJc w:val="left"/>
+      <w:pPr>
+        <w:ind w:left="5760" w:hanging="360"/>
+      </w:pPr>
+      <w:rPr>
+        <w:rFonts w:ascii="Courier New" w:hAnsi="Courier New" w:cs="Courier New" w:hint="default"/>
+      </w:rPr>
+    </w:lvl>
+    <w:lvl w:ilvl="8" w:tplc="240A0005" w:tentative="1">
+      <w:start w:val="1"/>
+      <w:numFmt w:val="bullet"/>
+      <w:lvlText w:val=""/>
+      <w:lvlJc w:val="left"/>
+      <w:pPr>
+        <w:ind w:left="6480" w:hanging="360"/>
+      </w:pPr>
+      <w:rPr>
+        <w:rFonts w:ascii="Wingdings" w:hAnsi="Wingdings" w:hint="default"/>
+      </w:rPr>
+    </w:lvl>
+  </w:abstractNum>
+  <w:abstractNum w:abstractNumId="1" w15:restartNumberingAfterBreak="0">
     <w:nsid w:val="21904EA5"/>
     <w:multiLevelType w:val="multilevel"/>
     <w:tmpl w:val="BCAC9C6C"/>
@@ -6163,14 +9037,249 @@
       </w:rPr>
     </w:lvl>
   </w:abstractNum>
+  <w:abstractNum w:abstractNumId="2" w15:restartNumberingAfterBreak="0">
+    <w:nsid w:val="27CD1288"/>
+    <w:multiLevelType w:val="hybridMultilevel"/>
+    <w:tmpl w:val="6276DAEA"/>
+    <w:lvl w:ilvl="0" w:tplc="240A0009">
+      <w:start w:val="1"/>
+      <w:numFmt w:val="bullet"/>
+      <w:lvlText w:val=""/>
+      <w:lvlJc w:val="left"/>
+      <w:pPr>
+        <w:ind w:left="360" w:hanging="360"/>
+      </w:pPr>
+      <w:rPr>
+        <w:rFonts w:ascii="Wingdings" w:hAnsi="Wingdings" w:hint="default"/>
+      </w:rPr>
+    </w:lvl>
+    <w:lvl w:ilvl="1" w:tplc="240A0003" w:tentative="1">
+      <w:start w:val="1"/>
+      <w:numFmt w:val="bullet"/>
+      <w:lvlText w:val="o"/>
+      <w:lvlJc w:val="left"/>
+      <w:pPr>
+        <w:ind w:left="1080" w:hanging="360"/>
+      </w:pPr>
+      <w:rPr>
+        <w:rFonts w:ascii="Courier New" w:hAnsi="Courier New" w:cs="Courier New" w:hint="default"/>
+      </w:rPr>
+    </w:lvl>
+    <w:lvl w:ilvl="2" w:tplc="240A0005" w:tentative="1">
+      <w:start w:val="1"/>
+      <w:numFmt w:val="bullet"/>
+      <w:lvlText w:val=""/>
+      <w:lvlJc w:val="left"/>
+      <w:pPr>
+        <w:ind w:left="1800" w:hanging="360"/>
+      </w:pPr>
+      <w:rPr>
+        <w:rFonts w:ascii="Wingdings" w:hAnsi="Wingdings" w:hint="default"/>
+      </w:rPr>
+    </w:lvl>
+    <w:lvl w:ilvl="3" w:tplc="240A0001" w:tentative="1">
+      <w:start w:val="1"/>
+      <w:numFmt w:val="bullet"/>
+      <w:lvlText w:val=""/>
+      <w:lvlJc w:val="left"/>
+      <w:pPr>
+        <w:ind w:left="2520" w:hanging="360"/>
+      </w:pPr>
+      <w:rPr>
+        <w:rFonts w:ascii="Symbol" w:hAnsi="Symbol" w:hint="default"/>
+      </w:rPr>
+    </w:lvl>
+    <w:lvl w:ilvl="4" w:tplc="240A0003" w:tentative="1">
+      <w:start w:val="1"/>
+      <w:numFmt w:val="bullet"/>
+      <w:lvlText w:val="o"/>
+      <w:lvlJc w:val="left"/>
+      <w:pPr>
+        <w:ind w:left="3240" w:hanging="360"/>
+      </w:pPr>
+      <w:rPr>
+        <w:rFonts w:ascii="Courier New" w:hAnsi="Courier New" w:cs="Courier New" w:hint="default"/>
+      </w:rPr>
+    </w:lvl>
+    <w:lvl w:ilvl="5" w:tplc="240A0005" w:tentative="1">
+      <w:start w:val="1"/>
+      <w:numFmt w:val="bullet"/>
+      <w:lvlText w:val=""/>
+      <w:lvlJc w:val="left"/>
+      <w:pPr>
+        <w:ind w:left="3960" w:hanging="360"/>
+      </w:pPr>
+      <w:rPr>
+        <w:rFonts w:ascii="Wingdings" w:hAnsi="Wingdings" w:hint="default"/>
+      </w:rPr>
+    </w:lvl>
+    <w:lvl w:ilvl="6" w:tplc="240A0001" w:tentative="1">
+      <w:start w:val="1"/>
+      <w:numFmt w:val="bullet"/>
+      <w:lvlText w:val=""/>
+      <w:lvlJc w:val="left"/>
+      <w:pPr>
+        <w:ind w:left="4680" w:hanging="360"/>
+      </w:pPr>
+      <w:rPr>
+        <w:rFonts w:ascii="Symbol" w:hAnsi="Symbol" w:hint="default"/>
+      </w:rPr>
+    </w:lvl>
+    <w:lvl w:ilvl="7" w:tplc="240A0003" w:tentative="1">
+      <w:start w:val="1"/>
+      <w:numFmt w:val="bullet"/>
+      <w:lvlText w:val="o"/>
+      <w:lvlJc w:val="left"/>
+      <w:pPr>
+        <w:ind w:left="5400" w:hanging="360"/>
+      </w:pPr>
+      <w:rPr>
+        <w:rFonts w:ascii="Courier New" w:hAnsi="Courier New" w:cs="Courier New" w:hint="default"/>
+      </w:rPr>
+    </w:lvl>
+    <w:lvl w:ilvl="8" w:tplc="240A0005" w:tentative="1">
+      <w:start w:val="1"/>
+      <w:numFmt w:val="bullet"/>
+      <w:lvlText w:val=""/>
+      <w:lvlJc w:val="left"/>
+      <w:pPr>
+        <w:ind w:left="6120" w:hanging="360"/>
+      </w:pPr>
+      <w:rPr>
+        <w:rFonts w:ascii="Wingdings" w:hAnsi="Wingdings" w:hint="default"/>
+      </w:rPr>
+    </w:lvl>
+  </w:abstractNum>
+  <w:abstractNum w:abstractNumId="3" w15:restartNumberingAfterBreak="0">
+    <w:nsid w:val="5C185C69"/>
+    <w:multiLevelType w:val="hybridMultilevel"/>
+    <w:tmpl w:val="F0C2040C"/>
+    <w:lvl w:ilvl="0" w:tplc="04090009">
+      <w:start w:val="1"/>
+      <w:numFmt w:val="bullet"/>
+      <w:lvlText w:val=""/>
+      <w:lvlJc w:val="left"/>
+      <w:pPr>
+        <w:ind w:left="360" w:hanging="360"/>
+      </w:pPr>
+      <w:rPr>
+        <w:rFonts w:ascii="Wingdings" w:hAnsi="Wingdings" w:hint="default"/>
+      </w:rPr>
+    </w:lvl>
+    <w:lvl w:ilvl="1" w:tplc="04090003">
+      <w:start w:val="1"/>
+      <w:numFmt w:val="bullet"/>
+      <w:lvlText w:val="o"/>
+      <w:lvlJc w:val="left"/>
+      <w:pPr>
+        <w:ind w:left="1080" w:hanging="360"/>
+      </w:pPr>
+      <w:rPr>
+        <w:rFonts w:ascii="Courier New" w:hAnsi="Courier New" w:cs="Courier New" w:hint="default"/>
+      </w:rPr>
+    </w:lvl>
+    <w:lvl w:ilvl="2" w:tplc="04090005" w:tentative="1">
+      <w:start w:val="1"/>
+      <w:numFmt w:val="bullet"/>
+      <w:lvlText w:val=""/>
+      <w:lvlJc w:val="left"/>
+      <w:pPr>
+        <w:ind w:left="1800" w:hanging="360"/>
+      </w:pPr>
+      <w:rPr>
+        <w:rFonts w:ascii="Wingdings" w:hAnsi="Wingdings" w:hint="default"/>
+      </w:rPr>
+    </w:lvl>
+    <w:lvl w:ilvl="3" w:tplc="04090001" w:tentative="1">
+      <w:start w:val="1"/>
+      <w:numFmt w:val="bullet"/>
+      <w:lvlText w:val=""/>
+      <w:lvlJc w:val="left"/>
+      <w:pPr>
+        <w:ind w:left="2520" w:hanging="360"/>
+      </w:pPr>
+      <w:rPr>
+        <w:rFonts w:ascii="Symbol" w:hAnsi="Symbol" w:hint="default"/>
+      </w:rPr>
+    </w:lvl>
+    <w:lvl w:ilvl="4" w:tplc="04090003" w:tentative="1">
+      <w:start w:val="1"/>
+      <w:numFmt w:val="bullet"/>
+      <w:lvlText w:val="o"/>
+      <w:lvlJc w:val="left"/>
+      <w:pPr>
+        <w:ind w:left="3240" w:hanging="360"/>
+      </w:pPr>
+      <w:rPr>
+        <w:rFonts w:ascii="Courier New" w:hAnsi="Courier New" w:cs="Courier New" w:hint="default"/>
+      </w:rPr>
+    </w:lvl>
+    <w:lvl w:ilvl="5" w:tplc="04090005" w:tentative="1">
+      <w:start w:val="1"/>
+      <w:numFmt w:val="bullet"/>
+      <w:lvlText w:val=""/>
+      <w:lvlJc w:val="left"/>
+      <w:pPr>
+        <w:ind w:left="3960" w:hanging="360"/>
+      </w:pPr>
+      <w:rPr>
+        <w:rFonts w:ascii="Wingdings" w:hAnsi="Wingdings" w:hint="default"/>
+      </w:rPr>
+    </w:lvl>
+    <w:lvl w:ilvl="6" w:tplc="04090001" w:tentative="1">
+      <w:start w:val="1"/>
+      <w:numFmt w:val="bullet"/>
+      <w:lvlText w:val=""/>
+      <w:lvlJc w:val="left"/>
+      <w:pPr>
+        <w:ind w:left="4680" w:hanging="360"/>
+      </w:pPr>
+      <w:rPr>
+        <w:rFonts w:ascii="Symbol" w:hAnsi="Symbol" w:hint="default"/>
+      </w:rPr>
+    </w:lvl>
+    <w:lvl w:ilvl="7" w:tplc="04090003" w:tentative="1">
+      <w:start w:val="1"/>
+      <w:numFmt w:val="bullet"/>
+      <w:lvlText w:val="o"/>
+      <w:lvlJc w:val="left"/>
+      <w:pPr>
+        <w:ind w:left="5400" w:hanging="360"/>
+      </w:pPr>
+      <w:rPr>
+        <w:rFonts w:ascii="Courier New" w:hAnsi="Courier New" w:cs="Courier New" w:hint="default"/>
+      </w:rPr>
+    </w:lvl>
+    <w:lvl w:ilvl="8" w:tplc="04090005" w:tentative="1">
+      <w:start w:val="1"/>
+      <w:numFmt w:val="bullet"/>
+      <w:lvlText w:val=""/>
+      <w:lvlJc w:val="left"/>
+      <w:pPr>
+        <w:ind w:left="6120" w:hanging="360"/>
+      </w:pPr>
+      <w:rPr>
+        <w:rFonts w:ascii="Wingdings" w:hAnsi="Wingdings" w:hint="default"/>
+      </w:rPr>
+    </w:lvl>
+  </w:abstractNum>
   <w:num w:numId="1">
+    <w:abstractNumId w:val="1"/>
+  </w:num>
+  <w:num w:numId="2">
+    <w:abstractNumId w:val="3"/>
+  </w:num>
+  <w:num w:numId="3">
+    <w:abstractNumId w:val="2"/>
+  </w:num>
+  <w:num w:numId="4">
     <w:abstractNumId w:val="0"/>
   </w:num>
 </w:numbering>
 </file>
 
 <file path=word/styles.xml><?xml version="1.0" encoding="utf-8"?>
-<w:styles xmlns:mc="http://schemas.openxmlformats.org/markup-compatibility/2006" xmlns:r="http://schemas.openxmlformats.org/officeDocument/2006/relationships" xmlns:w="http://schemas.openxmlformats.org/wordprocessingml/2006/main" xmlns:w14="http://schemas.microsoft.com/office/word/2010/wordml" xmlns:w15="http://schemas.microsoft.com/office/word/2012/wordml" mc:Ignorable="w14 w15">
+<w:styles xmlns:mc="http://schemas.openxmlformats.org/markup-compatibility/2006" xmlns:r="http://schemas.openxmlformats.org/officeDocument/2006/relationships" xmlns:w="http://schemas.openxmlformats.org/wordprocessingml/2006/main" xmlns:w14="http://schemas.microsoft.com/office/word/2010/wordml" xmlns:w15="http://schemas.microsoft.com/office/word/2012/wordml" xmlns:w16cex="http://schemas.microsoft.com/office/word/2018/wordml/cex" xmlns:w16cid="http://schemas.microsoft.com/office/word/2016/wordml/cid" xmlns:w16="http://schemas.microsoft.com/office/word/2018/wordml" xmlns:w16sdtdh="http://schemas.microsoft.com/office/word/2020/wordml/sdtdatahash" xmlns:w16se="http://schemas.microsoft.com/office/word/2015/wordml/symex" mc:Ignorable="w14 w15 w16se w16cid w16 w16cex w16sdtdh">
   <w:docDefaults>
     <w:rPrDefault>
       <w:rPr>
@@ -6186,7 +9295,7 @@
       </w:pPr>
     </w:pPrDefault>
   </w:docDefaults>
-  <w:latentStyles w:defLockedState="0" w:defUIPriority="99" w:defSemiHidden="0" w:defUnhideWhenUsed="0" w:defQFormat="0" w:count="371">
+  <w:latentStyles w:defLockedState="0" w:defUIPriority="99" w:defSemiHidden="0" w:defUnhideWhenUsed="0" w:defQFormat="0" w:count="376">
     <w:lsdException w:name="Normal" w:uiPriority="0" w:qFormat="1"/>
     <w:lsdException w:name="heading 1" w:uiPriority="9" w:qFormat="1"/>
     <w:lsdException w:name="heading 2" w:semiHidden="1" w:uiPriority="9" w:unhideWhenUsed="1" w:qFormat="1"/>
@@ -6292,7 +9401,6 @@
     <w:lsdException w:name="HTML Sample" w:semiHidden="1" w:unhideWhenUsed="1"/>
     <w:lsdException w:name="HTML Typewriter" w:semiHidden="1" w:unhideWhenUsed="1"/>
     <w:lsdException w:name="HTML Variable" w:semiHidden="1" w:unhideWhenUsed="1"/>
-    <w:lsdException w:name="Normal Table" w:semiHidden="1" w:unhideWhenUsed="1"/>
     <w:lsdException w:name="annotation subject" w:semiHidden="1" w:unhideWhenUsed="1"/>
     <w:lsdException w:name="No List" w:semiHidden="1" w:unhideWhenUsed="1"/>
     <w:lsdException w:name="Outline List 1" w:semiHidden="1" w:unhideWhenUsed="1"/>
@@ -6335,11 +9443,8 @@
     <w:lsdException w:name="Table Contemporary" w:semiHidden="1" w:unhideWhenUsed="1"/>
     <w:lsdException w:name="Table Elegant" w:semiHidden="1" w:unhideWhenUsed="1"/>
     <w:lsdException w:name="Table Professional" w:semiHidden="1" w:unhideWhenUsed="1"/>
-    <w:lsdException w:name="Table Subtle 1" w:semiHidden="1" w:unhideWhenUsed="1"/>
     <w:lsdException w:name="Table Subtle 2" w:semiHidden="1" w:unhideWhenUsed="1"/>
     <w:lsdException w:name="Table Web 1" w:semiHidden="1" w:unhideWhenUsed="1"/>
-    <w:lsdException w:name="Table Web 2" w:semiHidden="1" w:unhideWhenUsed="1"/>
-    <w:lsdException w:name="Table Web 3" w:semiHidden="1" w:unhideWhenUsed="1"/>
     <w:lsdException w:name="Balloon Text" w:semiHidden="1" w:unhideWhenUsed="1"/>
     <w:lsdException w:name="Table Grid" w:uiPriority="39"/>
     <w:lsdException w:name="Table Theme" w:semiHidden="1" w:unhideWhenUsed="1"/>
@@ -6558,6 +9663,11 @@
     <w:lsdException w:name="List Table 5 Dark Accent 6" w:uiPriority="50"/>
     <w:lsdException w:name="List Table 6 Colorful Accent 6" w:uiPriority="51"/>
     <w:lsdException w:name="List Table 7 Colorful Accent 6" w:uiPriority="52"/>
+    <w:lsdException w:name="Mention" w:semiHidden="1" w:unhideWhenUsed="1"/>
+    <w:lsdException w:name="Smart Hyperlink" w:semiHidden="1" w:unhideWhenUsed="1"/>
+    <w:lsdException w:name="Hashtag" w:semiHidden="1" w:unhideWhenUsed="1"/>
+    <w:lsdException w:name="Unresolved Mention" w:semiHidden="1" w:unhideWhenUsed="1"/>
+    <w:lsdException w:name="Smart Link" w:semiHidden="1" w:unhideWhenUsed="1"/>
   </w:latentStyles>
   <w:style w:type="paragraph" w:default="1" w:styleId="Normal">
     <w:name w:val="Normal"/>
@@ -6679,6 +9789,77 @@
         <w:shd w:val="clear" w:color="auto" w:fill="DEEAF6" w:themeFill="accent1" w:themeFillTint="33"/>
       </w:tcPr>
     </w:tblStylePr>
+  </w:style>
+  <w:style w:type="paragraph" w:styleId="Prrafodelista">
+    <w:name w:val="List Paragraph"/>
+    <w:basedOn w:val="Normal"/>
+    <w:uiPriority w:val="34"/>
+    <w:qFormat/>
+    <w:rsid w:val="00190944"/>
+    <w:pPr>
+      <w:ind w:left="720"/>
+      <w:contextualSpacing/>
+    </w:pPr>
+  </w:style>
+  <w:style w:type="character" w:styleId="Hipervnculo">
+    <w:name w:val="Hyperlink"/>
+    <w:basedOn w:val="Fuentedeprrafopredeter"/>
+    <w:uiPriority w:val="99"/>
+    <w:unhideWhenUsed/>
+    <w:rsid w:val="00190944"/>
+    <w:rPr>
+      <w:color w:val="0563C1" w:themeColor="hyperlink"/>
+      <w:u w:val="single"/>
+    </w:rPr>
+  </w:style>
+  <w:style w:type="paragraph" w:styleId="NormalWeb">
+    <w:name w:val="Normal (Web)"/>
+    <w:basedOn w:val="Normal"/>
+    <w:uiPriority w:val="99"/>
+    <w:unhideWhenUsed/>
+    <w:rsid w:val="00190944"/>
+    <w:pPr>
+      <w:spacing w:before="100" w:beforeAutospacing="1" w:after="100" w:afterAutospacing="1" w:line="240" w:lineRule="auto"/>
+    </w:pPr>
+    <w:rPr>
+      <w:rFonts w:ascii="Times New Roman" w:eastAsia="Times New Roman" w:hAnsi="Times New Roman" w:cs="Times New Roman"/>
+      <w:sz w:val="24"/>
+      <w:szCs w:val="24"/>
+    </w:rPr>
+  </w:style>
+  <w:style w:type="table" w:styleId="Tablaconcuadrcula">
+    <w:name w:val="Table Grid"/>
+    <w:basedOn w:val="Tablanormal"/>
+    <w:uiPriority w:val="39"/>
+    <w:rsid w:val="00190944"/>
+    <w:pPr>
+      <w:spacing w:after="0" w:line="240" w:lineRule="auto"/>
+    </w:pPr>
+    <w:rPr>
+      <w:rFonts w:ascii="Arial" w:eastAsia="Arial" w:hAnsi="Arial" w:cs="Arial"/>
+      <w:lang w:eastAsia="es-CO"/>
+    </w:rPr>
+    <w:tblPr>
+      <w:tblBorders>
+        <w:top w:val="single" w:sz="4" w:space="0" w:color="auto"/>
+        <w:left w:val="single" w:sz="4" w:space="0" w:color="auto"/>
+        <w:bottom w:val="single" w:sz="4" w:space="0" w:color="auto"/>
+        <w:right w:val="single" w:sz="4" w:space="0" w:color="auto"/>
+        <w:insideH w:val="single" w:sz="4" w:space="0" w:color="auto"/>
+        <w:insideV w:val="single" w:sz="4" w:space="0" w:color="auto"/>
+      </w:tblBorders>
+    </w:tblPr>
+  </w:style>
+  <w:style w:type="character" w:styleId="Textoennegrita">
+    <w:name w:val="Strong"/>
+    <w:basedOn w:val="Fuentedeprrafopredeter"/>
+    <w:uiPriority w:val="22"/>
+    <w:qFormat/>
+    <w:rsid w:val="00190944"/>
+    <w:rPr>
+      <w:b/>
+      <w:bCs/>
+    </w:rPr>
   </w:style>
 </w:styles>
 </file>
@@ -6942,4 +10123,23 @@
     </a:ext>
   </a:extLst>
 </a:theme>
+</file>
+
+<file path=customXml/item1.xml><?xml version="1.0" encoding="utf-8"?>
+<CoverPageProperties xmlns="http://schemas.microsoft.com/office/2006/coverPageProps">
+  <PublishDate>2021-10-18T00:00:00</PublishDate>
+  <Abstract/>
+  <CompanyAddress/>
+  <CompanyPhone/>
+  <CompanyFax/>
+  <CompanyEmail/>
+</CoverPageProperties>
+</file>
+
+<file path=customXml/itemProps1.xml><?xml version="1.0" encoding="utf-8"?>
+<ds:datastoreItem xmlns:ds="http://schemas.openxmlformats.org/officeDocument/2006/customXml" ds:itemID="{55AF091B-3C7A-41E3-B477-F2FDAA23CFDA}">
+  <ds:schemaRefs>
+    <ds:schemaRef ds:uri="http://schemas.microsoft.com/office/2006/coverPageProps"/>
+  </ds:schemaRefs>
+</ds:datastoreItem>
 </file>
</xml_diff>